<commit_message>
ricaricato file "p.Statement v0.3"
ricaricato file "p.Statement v0.3"  per far gestire versione a github
</commit_message>
<xml_diff>
--- a/Documentazione/FiorAzon_Problem_Statement.docx
+++ b/Documentazione/FiorAzon_Problem_Statement.docx
@@ -402,7 +402,13 @@
                               <w:rPr>
                                 <w:b/>
                               </w:rPr>
-                              <w:t>PROBLEM STATEMENT VERSIONE 0.2</w:t>
+                              <w:t>PROBLEM STATEMENT VERSIONE 0.</w:t>
+                            </w:r>
+                            <w:r>
+                              <w:rPr>
+                                <w:b/>
+                              </w:rPr>
+                              <w:t>3</w:t>
                             </w:r>
                           </w:p>
                         </w:txbxContent>
@@ -424,7 +430,11 @@
           </mc:Choice>
           <mc:Fallback>
             <w:pict>
-              <v:shape w14:anchorId="18C5FDF0" id="Casella di testo 3" o:spid="_x0000_s1028" type="#_x0000_t202" style="position:absolute;margin-left:340.8pt;margin-top:145.9pt;width:1in;height:33.75pt;z-index:251660288;visibility:visible;mso-wrap-style:none;mso-height-percent:0;mso-wrap-distance-left:9pt;mso-wrap-distance-top:0;mso-wrap-distance-right:9pt;mso-wrap-distance-bottom:0;mso-position-horizontal:absolute;mso-position-horizontal-relative:text;mso-position-vertical:absolute;mso-position-vertical-relative:text;mso-height-percent:0;mso-height-relative:margin;v-text-anchor:top" o:gfxdata="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" filled="f" stroked="f">
+              <v:shapetype w14:anchorId="18C5FDF0" id="_x0000_t202" coordsize="21600,21600" o:spt="202" path="m,l,21600r21600,l21600,xe">
+                <v:stroke joinstyle="miter"/>
+                <v:path gradientshapeok="t" o:connecttype="rect"/>
+              </v:shapetype>
+              <v:shape id="Casella di testo 3" o:spid="_x0000_s1028" type="#_x0000_t202" style="position:absolute;margin-left:340.8pt;margin-top:145.9pt;width:1in;height:33.75pt;z-index:251660288;visibility:visible;mso-wrap-style:none;mso-height-percent:0;mso-wrap-distance-left:9pt;mso-wrap-distance-top:0;mso-wrap-distance-right:9pt;mso-wrap-distance-bottom:0;mso-position-horizontal:absolute;mso-position-horizontal-relative:text;mso-position-vertical:absolute;mso-position-vertical-relative:text;mso-height-percent:0;mso-height-relative:margin;v-text-anchor:top" o:gfxdata="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" filled="f" stroked="f">
                 <v:textbox>
                   <w:txbxContent>
                     <w:p>
@@ -437,7 +447,13 @@
                         <w:rPr>
                           <w:b/>
                         </w:rPr>
-                        <w:t>PROBLEM STATEMENT VERSIONE 0.2</w:t>
+                        <w:t>PROBLEM STATEMENT VERSIONE 0.</w:t>
+                      </w:r>
+                      <w:r>
+                        <w:rPr>
+                          <w:b/>
+                        </w:rPr>
+                        <w:t>3</w:t>
                       </w:r>
                     </w:p>
                   </w:txbxContent>
@@ -460,12 +476,12 @@
               <wp:anchor distT="0" distB="0" distL="114300" distR="114300" simplePos="0" relativeHeight="251665408" behindDoc="0" locked="0" layoutInCell="1" allowOverlap="1" wp14:anchorId="67417A22" wp14:editId="55F75E90">
                 <wp:simplePos x="0" y="0"/>
                 <wp:positionH relativeFrom="column">
-                  <wp:posOffset>2741295</wp:posOffset>
+                  <wp:posOffset>2740659</wp:posOffset>
                 </wp:positionH>
                 <wp:positionV relativeFrom="paragraph">
-                  <wp:posOffset>8574433</wp:posOffset>
+                  <wp:posOffset>8575675</wp:posOffset>
                 </wp:positionV>
-                <wp:extent cx="922351" cy="254441"/>
+                <wp:extent cx="1247775" cy="254441"/>
                 <wp:effectExtent l="0" t="0" r="0" b="0"/>
                 <wp:wrapNone/>
                 <wp:docPr id="7" name="Casella di testo 7"/>
@@ -477,7 +493,7 @@
                       <wps:spPr>
                         <a:xfrm>
                           <a:off x="0" y="0"/>
-                          <a:ext cx="922351" cy="254441"/>
+                          <a:ext cx="1247775" cy="254441"/>
                         </a:xfrm>
                         <a:prstGeom prst="rect">
                           <a:avLst/>
@@ -507,7 +523,7 @@
                                 <w:sz w:val="18"/>
                                 <w:szCs w:val="18"/>
                               </w:rPr>
-                              <w:t>2016/10/12</w:t>
+                              <w:t>13/10/2016</w:t>
                             </w:r>
                           </w:p>
                         </w:txbxContent>
@@ -532,7 +548,7 @@
           </mc:Choice>
           <mc:Fallback>
             <w:pict>
-              <v:shape w14:anchorId="67417A22" id="Casella di testo 7" o:spid="_x0000_s1029" type="#_x0000_t202" style="position:absolute;margin-left:215.85pt;margin-top:675.15pt;width:72.65pt;height:20.05pt;z-index:251665408;visibility:visible;mso-wrap-style:square;mso-width-percent:0;mso-height-percent:0;mso-wrap-distance-left:9pt;mso-wrap-distance-top:0;mso-wrap-distance-right:9pt;mso-wrap-distance-bottom:0;mso-position-horizontal:absolute;mso-position-horizontal-relative:text;mso-position-vertical:absolute;mso-position-vertical-relative:text;mso-width-percent:0;mso-height-percent:0;mso-width-relative:margin;mso-height-relative:margin;v-text-anchor:top" o:gfxdata="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" filled="f" stroked="f">
+              <v:shape w14:anchorId="67417A22" id="Casella di testo 7" o:spid="_x0000_s1029" type="#_x0000_t202" style="position:absolute;margin-left:215.8pt;margin-top:675.25pt;width:98.25pt;height:20.05pt;z-index:251665408;visibility:visible;mso-wrap-style:square;mso-width-percent:0;mso-height-percent:0;mso-wrap-distance-left:9pt;mso-wrap-distance-top:0;mso-wrap-distance-right:9pt;mso-wrap-distance-bottom:0;mso-position-horizontal:absolute;mso-position-horizontal-relative:text;mso-position-vertical:absolute;mso-position-vertical-relative:text;mso-width-percent:0;mso-height-percent:0;mso-width-relative:margin;mso-height-relative:margin;v-text-anchor:top" o:gfxdata="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" filled="f" stroked="f">
                 <v:textbox>
                   <w:txbxContent>
                     <w:p>
@@ -552,7 +568,7 @@
                           <w:sz w:val="18"/>
                           <w:szCs w:val="18"/>
                         </w:rPr>
-                        <w:t>2016/10/12</w:t>
+                        <w:t>13/10/2016</w:t>
                       </w:r>
                     </w:p>
                   </w:txbxContent>
@@ -1515,114 +1531,8 @@
           <w:sz w:val="24"/>
           <w:szCs w:val="24"/>
         </w:rPr>
-        <w:t>Analizzando il servizio necessario per offrire un servizio informativo e di e-commerce del negozio,</w:t>
-      </w:r>
-    </w:p>
-    <w:p>
-      <w:pPr>
-        <w:spacing w:after="0"/>
-        <w:rPr>
-          <w:rFonts w:cstheme="minorHAnsi"/>
-          <w:sz w:val="24"/>
-          <w:szCs w:val="24"/>
-        </w:rPr>
-      </w:pPr>
-      <w:r>
-        <w:rPr>
-          <w:rFonts w:cstheme="minorHAnsi"/>
-          <w:sz w:val="24"/>
-          <w:szCs w:val="24"/>
-        </w:rPr>
-        <w:t>abbiamo individuato due tipologie</w:t>
-      </w:r>
-      <w:r>
-        <w:rPr>
-          <w:rFonts w:cstheme="minorHAnsi"/>
-          <w:sz w:val="24"/>
-          <w:szCs w:val="24"/>
-        </w:rPr>
-        <w:t xml:space="preserve"> principali di</w:t>
-      </w:r>
-      <w:r>
-        <w:rPr>
-          <w:rFonts w:cstheme="minorHAnsi"/>
-          <w:sz w:val="24"/>
-          <w:szCs w:val="24"/>
-        </w:rPr>
-        <w:t xml:space="preserve"> utenti</w:t>
-      </w:r>
-      <w:r>
-        <w:rPr>
-          <w:rFonts w:cstheme="minorHAnsi"/>
-          <w:sz w:val="24"/>
-          <w:szCs w:val="24"/>
-        </w:rPr>
-        <w:t xml:space="preserve"> del sistema “FiorAzon”:</w:t>
-      </w:r>
-    </w:p>
-    <w:p>
-      <w:pPr>
-        <w:spacing w:after="0"/>
-        <w:rPr>
-          <w:rFonts w:cstheme="minorHAnsi"/>
-          <w:sz w:val="24"/>
-          <w:szCs w:val="24"/>
-        </w:rPr>
-      </w:pPr>
-      <w:r>
-        <w:rPr>
-          <w:rFonts w:cstheme="minorHAnsi"/>
-          <w:sz w:val="24"/>
-          <w:szCs w:val="24"/>
-        </w:rPr>
-        <w:t xml:space="preserve">utente non registrato </w:t>
-      </w:r>
-      <w:proofErr w:type="gramStart"/>
-      <w:r>
-        <w:rPr>
-          <w:rFonts w:cstheme="minorHAnsi"/>
-          <w:sz w:val="24"/>
-          <w:szCs w:val="24"/>
-        </w:rPr>
-        <w:t>e</w:t>
-      </w:r>
-      <w:proofErr w:type="gramEnd"/>
-      <w:r>
-        <w:rPr>
-          <w:rFonts w:cstheme="minorHAnsi"/>
-          <w:sz w:val="24"/>
-          <w:szCs w:val="24"/>
-        </w:rPr>
-        <w:t xml:space="preserve"> utente registrato.</w:t>
-      </w:r>
-    </w:p>
-    <w:p>
-      <w:pPr>
-        <w:spacing w:after="0"/>
-        <w:rPr>
-          <w:rFonts w:cstheme="minorHAnsi"/>
-          <w:sz w:val="24"/>
-          <w:szCs w:val="24"/>
-        </w:rPr>
-      </w:pPr>
-      <w:r>
-        <w:rPr>
-          <w:rFonts w:cstheme="minorHAnsi"/>
-          <w:sz w:val="24"/>
-          <w:szCs w:val="24"/>
-        </w:rPr>
-        <w:t>L’utente registrato si decompone ulteriormente in amministratore e cliente.</w:t>
-      </w:r>
-    </w:p>
-    <w:p>
-      <w:pPr>
-        <w:spacing w:after="0"/>
-        <w:rPr>
-          <w:rFonts w:cstheme="minorHAnsi"/>
-          <w:sz w:val="24"/>
-          <w:szCs w:val="24"/>
-        </w:rPr>
-      </w:pPr>
+        <w:t>Analizzando tale scenario, abbiamo individuati tre tipi di utenti: utente registrato, utente non registrato e amministratore.</w:t>
+      </w:r>
     </w:p>
     <w:p>
       <w:pPr>
@@ -1672,7 +1582,23 @@
           <w:sz w:val="24"/>
           <w:szCs w:val="24"/>
         </w:rPr>
-        <w:t>Può visualizzare le informazioni relative a “FiorAzon”;</w:t>
+        <w:t>Può</w:t>
+      </w:r>
+      <w:r>
+        <w:rPr>
+          <w:rFonts w:asciiTheme="minorHAnsi" w:hAnsiTheme="minorHAnsi" w:cstheme="minorHAnsi"/>
+          <w:sz w:val="24"/>
+          <w:szCs w:val="24"/>
+        </w:rPr>
+        <w:t xml:space="preserve"> consultare il catalogo dei fiori</w:t>
+      </w:r>
+      <w:r>
+        <w:rPr>
+          <w:rFonts w:asciiTheme="minorHAnsi" w:hAnsiTheme="minorHAnsi" w:cstheme="minorHAnsi"/>
+          <w:sz w:val="24"/>
+          <w:szCs w:val="24"/>
+        </w:rPr>
+        <w:t>;</w:t>
       </w:r>
     </w:p>
     <w:p>
@@ -1695,7 +1621,7 @@
           <w:sz w:val="24"/>
           <w:szCs w:val="24"/>
         </w:rPr>
-        <w:t>Può visualizzare le offerte;</w:t>
+        <w:t>Può avere accesso ai contatti del fioraio;</w:t>
       </w:r>
     </w:p>
     <w:p>
@@ -1718,7 +1644,7 @@
           <w:sz w:val="24"/>
           <w:szCs w:val="24"/>
         </w:rPr>
-        <w:t>Può visionare il listino dei prezzi e le quantità disponibili;</w:t>
+        <w:t>Può visualizzare le offerte;</w:t>
       </w:r>
     </w:p>
     <w:p>
@@ -1741,70 +1667,15 @@
           <w:sz w:val="24"/>
           <w:szCs w:val="24"/>
         </w:rPr>
-        <w:t>Può iscriversi al portale;</w:t>
-      </w:r>
-    </w:p>
-    <w:p>
-      <w:pPr>
-        <w:spacing w:after="0"/>
-        <w:rPr>
-          <w:rFonts w:cstheme="minorHAnsi"/>
-          <w:sz w:val="24"/>
-          <w:szCs w:val="24"/>
-        </w:rPr>
-      </w:pPr>
-    </w:p>
-    <w:p>
-      <w:pPr>
-        <w:spacing w:after="0"/>
-        <w:rPr>
-          <w:rFonts w:cstheme="minorHAnsi"/>
-          <w:sz w:val="24"/>
-          <w:szCs w:val="24"/>
-        </w:rPr>
-      </w:pPr>
-      <w:r>
-        <w:rPr>
-          <w:rFonts w:cstheme="minorHAnsi"/>
-          <w:sz w:val="24"/>
-          <w:szCs w:val="24"/>
-        </w:rPr>
-        <w:lastRenderedPageBreak/>
-        <w:t>In aggiunta alle funzionalità di cui può usufruire l’utente non registrato, l’utente registrato può</w:t>
-      </w:r>
-      <w:r>
-        <w:rPr>
-          <w:rFonts w:cstheme="minorHAnsi"/>
-          <w:sz w:val="24"/>
-          <w:szCs w:val="24"/>
-        </w:rPr>
-        <w:t xml:space="preserve"> in qualità di</w:t>
-      </w:r>
-      <w:r>
-        <w:rPr>
-          <w:rFonts w:cstheme="minorHAnsi"/>
-          <w:sz w:val="24"/>
-          <w:szCs w:val="24"/>
-        </w:rPr>
-        <w:t>:</w:t>
-      </w:r>
-    </w:p>
-    <w:p>
-      <w:pPr>
-        <w:spacing w:after="0"/>
-        <w:rPr>
-          <w:rFonts w:cstheme="minorHAnsi"/>
-          <w:sz w:val="24"/>
-          <w:szCs w:val="24"/>
-        </w:rPr>
-      </w:pPr>
+        <w:t>Può visionare il listino dei prezzi e le quantità disponibili;</w:t>
+      </w:r>
     </w:p>
     <w:p>
       <w:pPr>
         <w:pStyle w:val="Paragrafoelenco"/>
         <w:numPr>
           <w:ilvl w:val="0"/>
-          <w:numId w:val="9"/>
+          <w:numId w:val="6"/>
         </w:numPr>
         <w:spacing w:after="0"/>
         <w:rPr>
@@ -1819,8 +1690,113 @@
           <w:sz w:val="24"/>
           <w:szCs w:val="24"/>
         </w:rPr>
-        <w:t>Amministratore</w:t>
-      </w:r>
+        <w:t>Può iscriversi, definendo un profilo utente</w:t>
+      </w:r>
+      <w:r>
+        <w:rPr>
+          <w:rFonts w:asciiTheme="minorHAnsi" w:hAnsiTheme="minorHAnsi" w:cstheme="minorHAnsi"/>
+          <w:sz w:val="24"/>
+          <w:szCs w:val="24"/>
+        </w:rPr>
+        <w:t>;</w:t>
+      </w:r>
+    </w:p>
+    <w:p>
+      <w:pPr>
+        <w:spacing w:after="0"/>
+        <w:rPr>
+          <w:rFonts w:cstheme="minorHAnsi"/>
+          <w:sz w:val="24"/>
+          <w:szCs w:val="24"/>
+        </w:rPr>
+      </w:pPr>
+    </w:p>
+    <w:p>
+      <w:pPr>
+        <w:spacing w:after="0"/>
+        <w:rPr>
+          <w:rFonts w:cstheme="minorHAnsi"/>
+          <w:sz w:val="24"/>
+          <w:szCs w:val="24"/>
+        </w:rPr>
+      </w:pPr>
+    </w:p>
+    <w:p>
+      <w:pPr>
+        <w:spacing w:after="0"/>
+        <w:rPr>
+          <w:rFonts w:cstheme="minorHAnsi"/>
+          <w:sz w:val="24"/>
+          <w:szCs w:val="24"/>
+        </w:rPr>
+      </w:pPr>
+    </w:p>
+    <w:p>
+      <w:pPr>
+        <w:spacing w:after="0"/>
+        <w:rPr>
+          <w:rFonts w:cstheme="minorHAnsi"/>
+          <w:sz w:val="24"/>
+          <w:szCs w:val="24"/>
+        </w:rPr>
+      </w:pPr>
+    </w:p>
+    <w:p>
+      <w:pPr>
+        <w:spacing w:after="0"/>
+        <w:rPr>
+          <w:rFonts w:cstheme="minorHAnsi"/>
+          <w:sz w:val="24"/>
+          <w:szCs w:val="24"/>
+        </w:rPr>
+      </w:pPr>
+      <w:bookmarkStart w:id="3" w:name="_GoBack"/>
+      <w:bookmarkEnd w:id="3"/>
+      <w:r>
+        <w:rPr>
+          <w:rFonts w:cstheme="minorHAnsi"/>
+          <w:sz w:val="24"/>
+          <w:szCs w:val="24"/>
+        </w:rPr>
+        <w:lastRenderedPageBreak/>
+        <w:t xml:space="preserve">L’utente registrato, può, oltre a quello che è permesso all’utente non </w:t>
+      </w:r>
+      <w:proofErr w:type="gramStart"/>
+      <w:r>
+        <w:rPr>
+          <w:rFonts w:cstheme="minorHAnsi"/>
+          <w:sz w:val="24"/>
+          <w:szCs w:val="24"/>
+        </w:rPr>
+        <w:t>registrato</w:t>
+      </w:r>
+      <w:r>
+        <w:rPr>
+          <w:rFonts w:cstheme="minorHAnsi"/>
+          <w:sz w:val="24"/>
+          <w:szCs w:val="24"/>
+        </w:rPr>
+        <w:t xml:space="preserve"> </w:t>
+      </w:r>
+      <w:r>
+        <w:rPr>
+          <w:rFonts w:cstheme="minorHAnsi"/>
+          <w:sz w:val="24"/>
+          <w:szCs w:val="24"/>
+        </w:rPr>
+        <w:t>:</w:t>
+      </w:r>
+      <w:proofErr w:type="gramEnd"/>
+    </w:p>
+    <w:p>
+      <w:pPr>
+        <w:spacing w:after="0"/>
+        <w:rPr>
+          <w:rFonts w:cstheme="minorHAnsi"/>
+          <w:sz w:val="24"/>
+          <w:szCs w:val="24"/>
+        </w:rPr>
+      </w:pPr>
     </w:p>
     <w:p>
       <w:pPr>
@@ -1842,7 +1818,7 @@
           <w:sz w:val="24"/>
           <w:szCs w:val="24"/>
         </w:rPr>
-        <w:t>Inserire prodotti</w:t>
+        <w:t>Aggiungere i prodotti al carrello;</w:t>
       </w:r>
     </w:p>
     <w:p>
@@ -1865,7 +1841,7 @@
           <w:sz w:val="24"/>
           <w:szCs w:val="24"/>
         </w:rPr>
-        <w:t>Modificare prodotti</w:t>
+        <w:t>Modificare il carrello;</w:t>
       </w:r>
     </w:p>
     <w:p>
@@ -1888,7 +1864,7 @@
           <w:sz w:val="24"/>
           <w:szCs w:val="24"/>
         </w:rPr>
-        <w:t>Cancellare prodotti</w:t>
+        <w:t>Procedere al pagamento;</w:t>
       </w:r>
     </w:p>
     <w:p>
@@ -1911,7 +1887,7 @@
           <w:sz w:val="24"/>
           <w:szCs w:val="24"/>
         </w:rPr>
-        <w:t>Visualizzare ordini dei clienti</w:t>
+        <w:t>Può cancellare il proprio account.</w:t>
       </w:r>
     </w:p>
     <w:p>
@@ -1929,24 +1905,39 @@
     <w:p>
       <w:pPr>
         <w:pStyle w:val="Paragrafoelenco"/>
-        <w:numPr>
-          <w:ilvl w:val="0"/>
-          <w:numId w:val="9"/>
-        </w:numPr>
         <w:spacing w:after="0"/>
-        <w:rPr>
-          <w:rFonts w:asciiTheme="minorHAnsi" w:hAnsiTheme="minorHAnsi" w:cstheme="minorHAnsi"/>
-          <w:sz w:val="24"/>
-          <w:szCs w:val="24"/>
-        </w:rPr>
-      </w:pPr>
-      <w:r>
-        <w:rPr>
-          <w:rFonts w:asciiTheme="minorHAnsi" w:hAnsiTheme="minorHAnsi" w:cstheme="minorHAnsi"/>
-          <w:sz w:val="24"/>
-          <w:szCs w:val="24"/>
-        </w:rPr>
-        <w:t>Cliente</w:t>
+        <w:ind w:left="2160"/>
+        <w:rPr>
+          <w:rFonts w:asciiTheme="minorHAnsi" w:hAnsiTheme="minorHAnsi" w:cstheme="minorHAnsi"/>
+          <w:sz w:val="24"/>
+          <w:szCs w:val="24"/>
+        </w:rPr>
+      </w:pPr>
+    </w:p>
+    <w:p>
+      <w:pPr>
+        <w:spacing w:after="0"/>
+        <w:rPr>
+          <w:rFonts w:cstheme="minorHAnsi"/>
+          <w:sz w:val="24"/>
+          <w:szCs w:val="24"/>
+        </w:rPr>
+      </w:pPr>
+      <w:r>
+        <w:rPr>
+          <w:rFonts w:cstheme="minorHAnsi"/>
+          <w:sz w:val="24"/>
+          <w:szCs w:val="24"/>
+        </w:rPr>
+        <w:t>L’amministratore, da collegare alla figura del fioraio, può</w:t>
+      </w:r>
+      <w:r>
+        <w:rPr>
+          <w:rFonts w:cstheme="minorHAnsi"/>
+          <w:sz w:val="24"/>
+          <w:szCs w:val="24"/>
+        </w:rPr>
+        <w:t>:</w:t>
       </w:r>
     </w:p>
     <w:p>
@@ -1969,7 +1960,7 @@
           <w:sz w:val="24"/>
           <w:szCs w:val="24"/>
         </w:rPr>
-        <w:t>Aggiungere prodotto al carello</w:t>
+        <w:t>Gestire il catalogo;</w:t>
       </w:r>
     </w:p>
     <w:p>
@@ -1992,7 +1983,7 @@
           <w:sz w:val="24"/>
           <w:szCs w:val="24"/>
         </w:rPr>
-        <w:t>Eliminare prodotto dal carello</w:t>
+        <w:t>Modificare il catalogo;</w:t>
       </w:r>
     </w:p>
     <w:p>
@@ -2015,7 +2006,7 @@
           <w:sz w:val="24"/>
           <w:szCs w:val="24"/>
         </w:rPr>
-        <w:t>Modificare quantità del prodotto presente nel carello</w:t>
+        <w:t>Cancellare e modificare i fiore del magazzino;</w:t>
       </w:r>
     </w:p>
     <w:p>
@@ -2038,7 +2029,7 @@
           <w:sz w:val="24"/>
           <w:szCs w:val="24"/>
         </w:rPr>
-        <w:t>Comprare prodotti</w:t>
+        <w:t>Accedere alla propria pagina con le credenziali per accedere alle funzioni da amministratore.</w:t>
       </w:r>
     </w:p>
     <w:p>
@@ -2056,14 +2047,14 @@
           <w:rFonts w:asciiTheme="minorHAnsi" w:hAnsiTheme="minorHAnsi" w:cstheme="minorHAnsi"/>
         </w:rPr>
       </w:pPr>
-      <w:bookmarkStart w:id="3" w:name="_Toc464142029"/>
+      <w:bookmarkStart w:id="4" w:name="_Toc464142029"/>
       <w:r>
         <w:rPr>
           <w:rFonts w:asciiTheme="minorHAnsi" w:hAnsiTheme="minorHAnsi" w:cstheme="minorHAnsi"/>
         </w:rPr>
         <w:t>REQUISITI NON FUNZIONALI</w:t>
       </w:r>
-      <w:bookmarkEnd w:id="3"/>
+      <w:bookmarkEnd w:id="4"/>
       <w:r>
         <w:rPr>
           <w:rFonts w:asciiTheme="minorHAnsi" w:hAnsiTheme="minorHAnsi" w:cstheme="minorHAnsi"/>
@@ -2161,7 +2152,6 @@
         </w:rPr>
         <w:t>“</w:t>
       </w:r>
-      <w:proofErr w:type="spellStart"/>
       <w:r>
         <w:rPr>
           <w:rFonts w:cstheme="minorHAnsi"/>
@@ -2170,7 +2160,6 @@
         </w:rPr>
         <w:t>friendly</w:t>
       </w:r>
-      <w:proofErr w:type="spellEnd"/>
       <w:r>
         <w:rPr>
           <w:rFonts w:cstheme="minorHAnsi"/>
@@ -2533,14 +2522,14 @@
           <w:rFonts w:asciiTheme="minorHAnsi" w:hAnsiTheme="minorHAnsi" w:cstheme="minorHAnsi"/>
         </w:rPr>
       </w:pPr>
-      <w:bookmarkStart w:id="4" w:name="_Toc464142030"/>
+      <w:bookmarkStart w:id="5" w:name="_Toc464142030"/>
       <w:r>
         <w:rPr>
           <w:rFonts w:asciiTheme="minorHAnsi" w:hAnsiTheme="minorHAnsi" w:cstheme="minorHAnsi"/>
         </w:rPr>
         <w:t>AMBIENTE DI DESTINAZIONE</w:t>
       </w:r>
-      <w:bookmarkEnd w:id="4"/>
+      <w:bookmarkEnd w:id="5"/>
     </w:p>
     <w:p>
       <w:pPr>
@@ -2564,25 +2553,7 @@
           <w:sz w:val="24"/>
           <w:szCs w:val="24"/>
         </w:rPr>
-        <w:t xml:space="preserve">Tutti gli utenti che dispongono di un browser web che supporta </w:t>
-      </w:r>
-      <w:proofErr w:type="spellStart"/>
-      <w:r>
-        <w:rPr>
-          <w:rFonts w:cstheme="minorHAnsi"/>
-          <w:sz w:val="24"/>
-          <w:szCs w:val="24"/>
-        </w:rPr>
-        <w:t>Javascript</w:t>
-      </w:r>
-      <w:proofErr w:type="spellEnd"/>
-      <w:r>
-        <w:rPr>
-          <w:rFonts w:cstheme="minorHAnsi"/>
-          <w:sz w:val="24"/>
-          <w:szCs w:val="24"/>
-        </w:rPr>
-        <w:t>.</w:t>
+        <w:t>Tutti gli utenti che dispongono di un browser web che supporta Javascript.</w:t>
       </w:r>
     </w:p>
     <w:p>
@@ -2610,14 +2581,14 @@
           <w:rFonts w:asciiTheme="minorHAnsi" w:hAnsiTheme="minorHAnsi" w:cstheme="minorHAnsi"/>
         </w:rPr>
       </w:pPr>
-      <w:bookmarkStart w:id="5" w:name="_Toc464142031"/>
+      <w:bookmarkStart w:id="6" w:name="_Toc464142031"/>
       <w:r>
         <w:rPr>
           <w:rFonts w:asciiTheme="minorHAnsi" w:hAnsiTheme="minorHAnsi" w:cstheme="minorHAnsi"/>
         </w:rPr>
         <w:t>PARTECIPANTI</w:t>
       </w:r>
-      <w:bookmarkEnd w:id="5"/>
+      <w:bookmarkEnd w:id="6"/>
       <w:r>
         <w:rPr>
           <w:rFonts w:asciiTheme="minorHAnsi" w:hAnsiTheme="minorHAnsi" w:cstheme="minorHAnsi"/>
@@ -2766,19 +2737,26 @@
                 <w:sz w:val="24"/>
                 <w:szCs w:val="24"/>
               </w:rPr>
-              <w:t>Carmine D’</w:t>
-            </w:r>
-            <w:proofErr w:type="spellStart"/>
-            <w:r>
-              <w:rPr>
-                <w:rFonts w:eastAsia="Lucida Sans Unicode" w:cstheme="minorHAnsi"/>
-                <w:kern w:val="1"/>
-                <w:sz w:val="24"/>
-                <w:szCs w:val="24"/>
-              </w:rPr>
-              <w:t>Alessando</w:t>
-            </w:r>
-            <w:proofErr w:type="spellEnd"/>
+              <w:t>Carmine D’Alessand</w:t>
+            </w:r>
+            <w:r>
+              <w:rPr>
+                <w:rFonts w:eastAsia="Lucida Sans Unicode" w:cstheme="minorHAnsi"/>
+                <w:kern w:val="1"/>
+                <w:sz w:val="24"/>
+                <w:szCs w:val="24"/>
+              </w:rPr>
+              <w:t>r</w:t>
+            </w:r>
+            <w:r>
+              <w:rPr>
+                <w:rFonts w:eastAsia="Lucida Sans Unicode" w:cstheme="minorHAnsi"/>
+                <w:kern w:val="1"/>
+                <w:sz w:val="24"/>
+                <w:szCs w:val="24"/>
+              </w:rPr>
+              <w:t>o</w:t>
+            </w:r>
           </w:p>
         </w:tc>
         <w:tc>
@@ -2999,14 +2977,14 @@
           <w:rFonts w:asciiTheme="minorHAnsi" w:hAnsiTheme="minorHAnsi" w:cstheme="minorHAnsi"/>
         </w:rPr>
       </w:pPr>
-      <w:bookmarkStart w:id="6" w:name="_Toc464142032"/>
+      <w:bookmarkStart w:id="7" w:name="_Toc464142032"/>
       <w:r>
         <w:rPr>
           <w:rFonts w:asciiTheme="minorHAnsi" w:hAnsiTheme="minorHAnsi" w:cstheme="minorHAnsi"/>
         </w:rPr>
         <w:t>REVISION HISTORY</w:t>
       </w:r>
-      <w:bookmarkEnd w:id="6"/>
+      <w:bookmarkEnd w:id="7"/>
     </w:p>
     <w:p>
       <w:pPr>
@@ -3232,7 +3210,7 @@
                 <w:sz w:val="24"/>
                 <w:szCs w:val="24"/>
               </w:rPr>
-              <w:t>2016/10/08</w:t>
+              <w:t>08/10/2016</w:t>
             </w:r>
           </w:p>
         </w:tc>
@@ -3310,25 +3288,14 @@
               </w:rPr>
               <w:t>“</w:t>
             </w:r>
-            <w:proofErr w:type="spellStart"/>
-            <w:r>
-              <w:rPr>
-                <w:rFonts w:eastAsia="Lucida Sans Unicode" w:cstheme="minorHAnsi"/>
-                <w:kern w:val="1"/>
-                <w:sz w:val="24"/>
-                <w:szCs w:val="24"/>
-              </w:rPr>
-              <w:t>problem</w:t>
-            </w:r>
-            <w:proofErr w:type="spellEnd"/>
-            <w:r>
-              <w:rPr>
-                <w:rFonts w:eastAsia="Lucida Sans Unicode" w:cstheme="minorHAnsi"/>
-                <w:kern w:val="1"/>
-                <w:sz w:val="24"/>
-                <w:szCs w:val="24"/>
-              </w:rPr>
-              <w:t xml:space="preserve"> statement</w:t>
+            <w:r>
+              <w:rPr>
+                <w:rFonts w:eastAsia="Lucida Sans Unicode" w:cstheme="minorHAnsi"/>
+                <w:kern w:val="1"/>
+                <w:sz w:val="24"/>
+                <w:szCs w:val="24"/>
+              </w:rPr>
+              <w:t>problem statement</w:t>
             </w:r>
             <w:r>
               <w:rPr>
@@ -3372,7 +3339,25 @@
                 <w:sz w:val="24"/>
                 <w:szCs w:val="24"/>
               </w:rPr>
-              <w:t>Aleandro Libano</w:t>
+              <w:t xml:space="preserve">Aleandro </w:t>
+            </w:r>
+            <w:r>
+              <w:rPr>
+                <w:rFonts w:eastAsia="Lucida Sans Unicode" w:cstheme="minorHAnsi"/>
+                <w:kern w:val="1"/>
+                <w:sz w:val="24"/>
+                <w:szCs w:val="24"/>
+              </w:rPr>
+              <w:t xml:space="preserve">Giuseppe </w:t>
+            </w:r>
+            <w:r>
+              <w:rPr>
+                <w:rFonts w:eastAsia="Lucida Sans Unicode" w:cstheme="minorHAnsi"/>
+                <w:kern w:val="1"/>
+                <w:sz w:val="24"/>
+                <w:szCs w:val="24"/>
+              </w:rPr>
+              <w:t>Libano</w:t>
             </w:r>
           </w:p>
         </w:tc>
@@ -3411,7 +3396,7 @@
                 <w:sz w:val="24"/>
                 <w:szCs w:val="24"/>
               </w:rPr>
-              <w:t>2016/10/12</w:t>
+              <w:t>12/10/2016</w:t>
             </w:r>
           </w:p>
         </w:tc>
@@ -3489,8 +3474,6 @@
               </w:rPr>
               <w:t>a</w:t>
             </w:r>
-            <w:bookmarkStart w:id="7" w:name="_GoBack"/>
-            <w:bookmarkEnd w:id="7"/>
             <w:r>
               <w:rPr>
                 <w:rFonts w:eastAsia="Lucida Sans Unicode" w:cstheme="minorHAnsi"/>
@@ -3557,6 +3540,188 @@
                 <w:szCs w:val="24"/>
               </w:rPr>
               <w:t>Giuseppe Siani</w:t>
+            </w:r>
+          </w:p>
+        </w:tc>
+      </w:tr>
+      <w:tr>
+        <w:trPr>
+          <w:trHeight w:val="230"/>
+        </w:trPr>
+        <w:tc>
+          <w:tcPr>
+            <w:tcW w:w="1927" w:type="dxa"/>
+            <w:tcBorders>
+              <w:left w:val="single" w:sz="1" w:space="0" w:color="000000"/>
+              <w:bottom w:val="single" w:sz="1" w:space="0" w:color="000000"/>
+            </w:tcBorders>
+            <w:vAlign w:val="center"/>
+          </w:tcPr>
+          <w:p>
+            <w:pPr>
+              <w:widowControl w:val="0"/>
+              <w:suppressLineNumbers/>
+              <w:suppressAutoHyphens/>
+              <w:spacing w:after="0" w:line="240" w:lineRule="auto"/>
+              <w:jc w:val="center"/>
+              <w:rPr>
+                <w:rFonts w:eastAsia="Lucida Sans Unicode" w:cstheme="minorHAnsi"/>
+                <w:kern w:val="1"/>
+                <w:sz w:val="24"/>
+                <w:szCs w:val="24"/>
+              </w:rPr>
+            </w:pPr>
+            <w:r>
+              <w:rPr>
+                <w:rFonts w:eastAsia="Lucida Sans Unicode" w:cstheme="minorHAnsi"/>
+                <w:kern w:val="1"/>
+                <w:sz w:val="24"/>
+                <w:szCs w:val="24"/>
+              </w:rPr>
+              <w:t>13/10/2016</w:t>
+            </w:r>
+          </w:p>
+        </w:tc>
+        <w:tc>
+          <w:tcPr>
+            <w:tcW w:w="1049" w:type="dxa"/>
+            <w:tcBorders>
+              <w:left w:val="single" w:sz="1" w:space="0" w:color="000000"/>
+              <w:bottom w:val="single" w:sz="1" w:space="0" w:color="000000"/>
+            </w:tcBorders>
+            <w:vAlign w:val="center"/>
+          </w:tcPr>
+          <w:p>
+            <w:pPr>
+              <w:widowControl w:val="0"/>
+              <w:suppressLineNumbers/>
+              <w:suppressAutoHyphens/>
+              <w:spacing w:after="0" w:line="240" w:lineRule="auto"/>
+              <w:jc w:val="center"/>
+              <w:rPr>
+                <w:rFonts w:eastAsia="Lucida Sans Unicode" w:cstheme="minorHAnsi"/>
+                <w:kern w:val="1"/>
+                <w:sz w:val="24"/>
+                <w:szCs w:val="24"/>
+              </w:rPr>
+            </w:pPr>
+            <w:r>
+              <w:rPr>
+                <w:rFonts w:eastAsia="Lucida Sans Unicode" w:cstheme="minorHAnsi"/>
+                <w:kern w:val="1"/>
+                <w:sz w:val="24"/>
+                <w:szCs w:val="24"/>
+              </w:rPr>
+              <w:t>0.3</w:t>
+            </w:r>
+          </w:p>
+        </w:tc>
+        <w:tc>
+          <w:tcPr>
+            <w:tcW w:w="4251" w:type="dxa"/>
+            <w:tcBorders>
+              <w:left w:val="single" w:sz="1" w:space="0" w:color="000000"/>
+              <w:bottom w:val="single" w:sz="1" w:space="0" w:color="000000"/>
+            </w:tcBorders>
+            <w:vAlign w:val="center"/>
+          </w:tcPr>
+          <w:p>
+            <w:pPr>
+              <w:widowControl w:val="0"/>
+              <w:suppressLineNumbers/>
+              <w:suppressAutoHyphens/>
+              <w:spacing w:after="0" w:line="240" w:lineRule="auto"/>
+              <w:rPr>
+                <w:rFonts w:eastAsia="Lucida Sans Unicode" w:cstheme="minorHAnsi"/>
+                <w:kern w:val="1"/>
+                <w:sz w:val="24"/>
+                <w:szCs w:val="24"/>
+              </w:rPr>
+            </w:pPr>
+            <w:r>
+              <w:rPr>
+                <w:rFonts w:eastAsia="Lucida Sans Unicode" w:cstheme="minorHAnsi"/>
+                <w:kern w:val="1"/>
+                <w:sz w:val="24"/>
+                <w:szCs w:val="24"/>
+              </w:rPr>
+              <w:t>Riscritt</w:t>
+            </w:r>
+            <w:r>
+              <w:rPr>
+                <w:rFonts w:eastAsia="Lucida Sans Unicode" w:cstheme="minorHAnsi"/>
+                <w:kern w:val="1"/>
+                <w:sz w:val="24"/>
+                <w:szCs w:val="24"/>
+              </w:rPr>
+              <w:t>a</w:t>
+            </w:r>
+            <w:r>
+              <w:rPr>
+                <w:rFonts w:eastAsia="Lucida Sans Unicode" w:cstheme="minorHAnsi"/>
+                <w:kern w:val="1"/>
+                <w:sz w:val="24"/>
+                <w:szCs w:val="24"/>
+              </w:rPr>
+              <w:t xml:space="preserve"> sezione “requisiti funzionali”,</w:t>
+            </w:r>
+          </w:p>
+          <w:p>
+            <w:pPr>
+              <w:widowControl w:val="0"/>
+              <w:suppressLineNumbers/>
+              <w:suppressAutoHyphens/>
+              <w:spacing w:after="0" w:line="240" w:lineRule="auto"/>
+              <w:rPr>
+                <w:rFonts w:eastAsia="Lucida Sans Unicode" w:cstheme="minorHAnsi"/>
+                <w:kern w:val="1"/>
+                <w:sz w:val="24"/>
+                <w:szCs w:val="24"/>
+              </w:rPr>
+            </w:pPr>
+            <w:r>
+              <w:rPr>
+                <w:rFonts w:eastAsia="Lucida Sans Unicode" w:cstheme="minorHAnsi"/>
+                <w:kern w:val="1"/>
+                <w:sz w:val="24"/>
+                <w:szCs w:val="24"/>
+              </w:rPr>
+              <w:t>corretti errori di battitura</w:t>
+            </w:r>
+          </w:p>
+        </w:tc>
+        <w:tc>
+          <w:tcPr>
+            <w:tcW w:w="2410" w:type="dxa"/>
+            <w:tcBorders>
+              <w:left w:val="single" w:sz="1" w:space="0" w:color="000000"/>
+              <w:bottom w:val="single" w:sz="1" w:space="0" w:color="000000"/>
+              <w:right w:val="single" w:sz="1" w:space="0" w:color="000000"/>
+            </w:tcBorders>
+            <w:vAlign w:val="center"/>
+          </w:tcPr>
+          <w:p>
+            <w:pPr>
+              <w:widowControl w:val="0"/>
+              <w:suppressLineNumbers/>
+              <w:suppressAutoHyphens/>
+              <w:spacing w:after="0" w:line="240" w:lineRule="auto"/>
+              <w:jc w:val="center"/>
+              <w:rPr>
+                <w:rFonts w:eastAsia="Lucida Sans Unicode" w:cstheme="minorHAnsi"/>
+                <w:kern w:val="1"/>
+                <w:sz w:val="24"/>
+                <w:szCs w:val="24"/>
+              </w:rPr>
+            </w:pPr>
+            <w:r>
+              <w:rPr>
+                <w:rFonts w:eastAsia="Lucida Sans Unicode" w:cstheme="minorHAnsi"/>
+                <w:kern w:val="1"/>
+                <w:sz w:val="24"/>
+                <w:szCs w:val="24"/>
+              </w:rPr>
+              <w:t>Aleandro Giuseppe Libano</w:t>
             </w:r>
           </w:p>
         </w:tc>
@@ -4682,7 +4847,6 @@
     <w:lsdException w:name="HTML Sample" w:semiHidden="1" w:unhideWhenUsed="1"/>
     <w:lsdException w:name="HTML Typewriter" w:semiHidden="1" w:unhideWhenUsed="1"/>
     <w:lsdException w:name="HTML Variable" w:semiHidden="1" w:unhideWhenUsed="1"/>
-    <w:lsdException w:name="Normal Table" w:semiHidden="1" w:unhideWhenUsed="1"/>
     <w:lsdException w:name="annotation subject" w:semiHidden="1" w:unhideWhenUsed="1"/>
     <w:lsdException w:name="No List" w:semiHidden="1" w:unhideWhenUsed="1"/>
     <w:lsdException w:name="Outline List 1" w:semiHidden="1" w:unhideWhenUsed="1"/>
@@ -4729,10 +4893,8 @@
     <w:lsdException w:name="Table Subtle 2" w:semiHidden="1" w:unhideWhenUsed="1"/>
     <w:lsdException w:name="Table Web 1" w:semiHidden="1" w:unhideWhenUsed="1"/>
     <w:lsdException w:name="Table Web 2" w:semiHidden="1" w:unhideWhenUsed="1"/>
-    <w:lsdException w:name="Table Web 3" w:semiHidden="1" w:unhideWhenUsed="1"/>
     <w:lsdException w:name="Balloon Text" w:semiHidden="1" w:unhideWhenUsed="1"/>
     <w:lsdException w:name="Table Grid" w:uiPriority="39"/>
-    <w:lsdException w:name="Table Theme" w:semiHidden="1" w:unhideWhenUsed="1"/>
     <w:lsdException w:name="Placeholder Text" w:semiHidden="1"/>
     <w:lsdException w:name="No Spacing" w:uiPriority="1" w:qFormat="1"/>
     <w:lsdException w:name="Light Shading" w:uiPriority="60"/>
@@ -5503,7 +5665,7 @@
 </file>
 
 <file path=customXml/itemProps1.xml><?xml version="1.0" encoding="utf-8"?>
-<ds:datastoreItem xmlns:ds="http://schemas.openxmlformats.org/officeDocument/2006/customXml" ds:itemID="{29211CA1-96E9-46B0-8CD2-F1833F1F81BE}">
+<ds:datastoreItem xmlns:ds="http://schemas.openxmlformats.org/officeDocument/2006/customXml" ds:itemID="{1F2D18A6-B870-4EED-9F34-A4DDE8B6FD7F}">
   <ds:schemaRefs>
     <ds:schemaRef ds:uri="http://schemas.openxmlformats.org/officeDocument/2006/bibliography"/>
   </ds:schemaRefs>

</xml_diff>

<commit_message>
caricata la versione 1.1 problem statement
</commit_message>
<xml_diff>
--- a/Documentazione/FiorAzon_Problem_Statement.docx
+++ b/Documentazione/FiorAzon_Problem_Statement.docx
@@ -402,7 +402,7 @@
                               <w:rPr>
                                 <w:b/>
                               </w:rPr>
-                              <w:t>PROBLEM STATEMENT VERSIONE 1.0</w:t>
+                              <w:t>PROBLEM STATEMENT VERSIONE 1.1</w:t>
                             </w:r>
                           </w:p>
                         </w:txbxContent>
@@ -437,16 +437,8 @@
                         <w:rPr>
                           <w:b/>
                         </w:rPr>
-                        <w:t xml:space="preserve">PROBLEM STATEMENT VERSIONE </w:t>
+                        <w:t>PROBLEM STATEMENT VERSIONE 1.1</w:t>
                       </w:r>
-                      <w:r>
-                        <w:rPr>
-                          <w:b/>
-                        </w:rPr>
-                        <w:t>1.0</w:t>
-                      </w:r>
-                      <w:bookmarkStart w:id="1" w:name="_GoBack"/>
-                      <w:bookmarkEnd w:id="1"/>
                     </w:p>
                   </w:txbxContent>
                 </v:textbox>
@@ -456,45 +448,168 @@
         </mc:AlternateContent>
       </w:r>
     </w:p>
-    <w:p/>
-    <w:p/>
-    <w:p/>
-    <w:p/>
-    <w:p/>
-    <w:p/>
-    <w:p/>
-    <w:p/>
-    <w:p/>
-    <w:p/>
-    <w:p/>
-    <w:p/>
-    <w:p/>
-    <w:p/>
-    <w:p/>
-    <w:p/>
-    <w:p/>
-    <w:p/>
-    <w:p/>
-    <w:p/>
-    <w:p/>
-    <w:p/>
-    <w:p/>
-    <w:p/>
-    <w:p/>
-    <w:p/>
-    <w:p/>
-    <w:p/>
-    <w:p/>
-    <w:p/>
-    <w:p/>
-    <w:p>
-      <w:pPr>
-        <w:pStyle w:val="Titolo3"/>
+    <w:p>
+      <w:r>
+        <w:rPr>
+          <w:noProof/>
+          <w:lang w:eastAsia="it-IT"/>
+        </w:rPr>
+        <mc:AlternateContent>
+          <mc:Choice Requires="wps">
+            <w:drawing>
+              <wp:anchor distT="0" distB="0" distL="114300" distR="114300" simplePos="0" relativeHeight="251665408" behindDoc="0" locked="0" layoutInCell="1" allowOverlap="1" wp14:anchorId="67417A22" wp14:editId="55F75E90">
+                <wp:simplePos x="0" y="0"/>
+                <wp:positionH relativeFrom="page">
+                  <wp:align>center</wp:align>
+                </wp:positionH>
+                <wp:positionV relativeFrom="paragraph">
+                  <wp:posOffset>8642350</wp:posOffset>
+                </wp:positionV>
+                <wp:extent cx="1247775" cy="254441"/>
+                <wp:effectExtent l="0" t="0" r="0" b="0"/>
+                <wp:wrapNone/>
+                <wp:docPr id="7" name="Casella di testo 7"/>
+                <wp:cNvGraphicFramePr/>
+                <a:graphic xmlns:a="http://schemas.openxmlformats.org/drawingml/2006/main">
+                  <a:graphicData uri="http://schemas.microsoft.com/office/word/2010/wordprocessingShape">
+                    <wps:wsp>
+                      <wps:cNvSpPr txBox="1"/>
+                      <wps:spPr>
+                        <a:xfrm>
+                          <a:off x="0" y="0"/>
+                          <a:ext cx="1247775" cy="254441"/>
+                        </a:xfrm>
+                        <a:prstGeom prst="rect">
+                          <a:avLst/>
+                        </a:prstGeom>
+                        <a:noFill/>
+                        <a:ln>
+                          <a:noFill/>
+                        </a:ln>
+                        <a:effectLst/>
+                      </wps:spPr>
+                      <wps:txbx>
+                        <w:txbxContent>
+                          <w:p>
+                            <w:pPr>
+                              <w:rPr>
+                                <w:rFonts w:ascii="Britannic Bold" w:hAnsi="Britannic Bold"/>
+                                <w:sz w:val="24"/>
+                                <w:szCs w:val="24"/>
+                              </w:rPr>
+                            </w:pPr>
+                            <w:r>
+                              <w:rPr>
+                                <w:rFonts w:ascii="Britannic Bold" w:eastAsia="Lucida Sans Unicode" w:hAnsi="Britannic Bold" w:cs="Times New Roman"/>
+                                <w:b/>
+                                <w:color w:val="2E74B5"/>
+                                <w:kern w:val="1"/>
+                                <w:sz w:val="24"/>
+                                <w:szCs w:val="24"/>
+                              </w:rPr>
+                              <w:t>14</w:t>
+                            </w:r>
+                            <w:r>
+                              <w:rPr>
+                                <w:rFonts w:ascii="Britannic Bold" w:eastAsia="Lucida Sans Unicode" w:hAnsi="Britannic Bold" w:cs="Times New Roman"/>
+                                <w:b/>
+                                <w:color w:val="2E74B5"/>
+                                <w:kern w:val="1"/>
+                                <w:sz w:val="24"/>
+                                <w:szCs w:val="24"/>
+                              </w:rPr>
+                              <w:t>/10/2016</w:t>
+                            </w:r>
+                          </w:p>
+                          <w:p/>
+                        </w:txbxContent>
+                      </wps:txbx>
+                      <wps:bodyPr rot="0" spcFirstLastPara="0" vertOverflow="overflow" horzOverflow="overflow" vert="horz" wrap="square" lIns="91440" tIns="45720" rIns="91440" bIns="45720" numCol="1" spcCol="0" rtlCol="0" fromWordArt="0" anchor="t" anchorCtr="0" forceAA="0" compatLnSpc="1">
+                        <a:prstTxWarp prst="textNoShape">
+                          <a:avLst/>
+                        </a:prstTxWarp>
+                        <a:noAutofit/>
+                      </wps:bodyPr>
+                    </wps:wsp>
+                  </a:graphicData>
+                </a:graphic>
+                <wp14:sizeRelH relativeFrom="margin">
+                  <wp14:pctWidth>0</wp14:pctWidth>
+                </wp14:sizeRelH>
+                <wp14:sizeRelV relativeFrom="margin">
+                  <wp14:pctHeight>0</wp14:pctHeight>
+                </wp14:sizeRelV>
+              </wp:anchor>
+            </w:drawing>
+          </mc:Choice>
+          <mc:Fallback>
+            <w:pict>
+              <v:shape w14:anchorId="67417A22" id="Casella di testo 7" o:spid="_x0000_s1029" type="#_x0000_t202" style="position:absolute;margin-left:0;margin-top:680.5pt;width:98.25pt;height:20.05pt;z-index:251665408;visibility:visible;mso-wrap-style:square;mso-width-percent:0;mso-height-percent:0;mso-wrap-distance-left:9pt;mso-wrap-distance-top:0;mso-wrap-distance-right:9pt;mso-wrap-distance-bottom:0;mso-position-horizontal:center;mso-position-horizontal-relative:page;mso-position-vertical:absolute;mso-position-vertical-relative:text;mso-width-percent:0;mso-height-percent:0;mso-width-relative:margin;mso-height-relative:margin;v-text-anchor:top" o:gfxdata="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" filled="f" stroked="f">
+                <v:textbox>
+                  <w:txbxContent>
+                    <w:p>
+                      <w:pPr>
+                        <w:rPr>
+                          <w:rFonts w:ascii="Britannic Bold" w:hAnsi="Britannic Bold"/>
+                          <w:sz w:val="24"/>
+                          <w:szCs w:val="24"/>
+                        </w:rPr>
+                      </w:pPr>
+                      <w:r>
+                        <w:rPr>
+                          <w:rFonts w:ascii="Britannic Bold" w:eastAsia="Lucida Sans Unicode" w:hAnsi="Britannic Bold" w:cs="Times New Roman"/>
+                          <w:b/>
+                          <w:color w:val="2E74B5"/>
+                          <w:kern w:val="1"/>
+                          <w:sz w:val="24"/>
+                          <w:szCs w:val="24"/>
+                        </w:rPr>
+                        <w:t>14</w:t>
+                      </w:r>
+                      <w:r>
+                        <w:rPr>
+                          <w:rFonts w:ascii="Britannic Bold" w:eastAsia="Lucida Sans Unicode" w:hAnsi="Britannic Bold" w:cs="Times New Roman"/>
+                          <w:b/>
+                          <w:color w:val="2E74B5"/>
+                          <w:kern w:val="1"/>
+                          <w:sz w:val="24"/>
+                          <w:szCs w:val="24"/>
+                        </w:rPr>
+                        <w:t>/10/2016</w:t>
+                      </w:r>
+                    </w:p>
+                    <w:p/>
+                  </w:txbxContent>
+                </v:textbox>
+                <w10:wrap anchorx="page"/>
+              </v:shape>
+            </w:pict>
+          </mc:Fallback>
+        </mc:AlternateContent>
+      </w:r>
+      <w:r>
+        <w:br w:type="page"/>
+      </w:r>
+    </w:p>
+    <w:p>
+      <w:pPr>
+        <w:pStyle w:val="TOCHeading"/>
+      </w:pPr>
+    </w:p>
+    <w:p>
+      <w:pPr>
+        <w:pStyle w:val="Heading3"/>
         <w:rPr>
           <w:rFonts w:asciiTheme="minorHAnsi" w:hAnsiTheme="minorHAnsi" w:cstheme="minorHAnsi"/>
         </w:rPr>
       </w:pPr>
-      <w:bookmarkStart w:id="0" w:name="_Toc464212967"/>
+      <w:bookmarkStart w:id="0" w:name="_Toc464252514"/>
+      <w:r>
+        <w:rPr>
+          <w:rFonts w:asciiTheme="minorHAnsi" w:hAnsiTheme="minorHAnsi" w:cstheme="minorHAnsi"/>
+        </w:rPr>
+        <w:t>1.</w:t>
+      </w:r>
       <w:r>
         <w:rPr>
           <w:rFonts w:asciiTheme="minorHAnsi" w:hAnsiTheme="minorHAnsi" w:cstheme="minorHAnsi"/>
@@ -808,19 +923,8 @@
                 <w:sz w:val="24"/>
                 <w:szCs w:val="24"/>
               </w:rPr>
-              <w:t xml:space="preserve">Giuseppe </w:t>
+              <w:t>Giuseppe Siani</w:t>
             </w:r>
-            <w:proofErr w:type="spellStart"/>
-            <w:r>
-              <w:rPr>
-                <w:rFonts w:eastAsia="Lucida Sans Unicode" w:cstheme="minorHAnsi"/>
-                <w:kern w:val="1"/>
-                <w:sz w:val="24"/>
-                <w:szCs w:val="24"/>
-              </w:rPr>
-              <w:t>Siani</w:t>
-            </w:r>
-            <w:proofErr w:type="spellEnd"/>
           </w:p>
         </w:tc>
         <w:tc>
@@ -852,7 +956,16 @@
                 <w:sz w:val="24"/>
                 <w:szCs w:val="24"/>
               </w:rPr>
-              <w:t>0512102958</w:t>
+              <w:t>051210</w:t>
+            </w:r>
+            <w:r>
+              <w:rPr>
+                <w:rFonts w:eastAsia="Lucida Sans Unicode" w:cstheme="minorHAnsi"/>
+                <w:kern w:val="1"/>
+                <w:sz w:val="24"/>
+                <w:szCs w:val="24"/>
+              </w:rPr>
+              <w:t>2958</w:t>
             </w:r>
           </w:p>
         </w:tc>
@@ -860,48 +973,24 @@
     </w:tbl>
     <w:p>
       <w:pPr>
-        <w:spacing w:after="0"/>
-        <w:rPr>
-          <w:rFonts w:cstheme="minorHAnsi"/>
-          <w:sz w:val="24"/>
-          <w:szCs w:val="24"/>
-        </w:rPr>
-      </w:pPr>
-      <w:r>
-        <w:rPr>
-          <w:rFonts w:cstheme="minorHAnsi"/>
-          <w:sz w:val="24"/>
-          <w:szCs w:val="24"/>
-        </w:rPr>
-        <w:t xml:space="preserve"> </w:t>
-      </w:r>
-    </w:p>
-    <w:p>
-      <w:pPr>
-        <w:rPr>
-          <w:rFonts w:cstheme="minorHAnsi"/>
-          <w:sz w:val="24"/>
-          <w:szCs w:val="24"/>
-        </w:rPr>
-      </w:pPr>
-    </w:p>
-    <w:p>
-      <w:pPr>
-        <w:rPr>
-          <w:rFonts w:cstheme="minorHAnsi"/>
-          <w:sz w:val="24"/>
-          <w:szCs w:val="24"/>
-        </w:rPr>
-      </w:pPr>
-    </w:p>
-    <w:p>
-      <w:pPr>
-        <w:pStyle w:val="Titolo3"/>
+        <w:pStyle w:val="Heading3"/>
+      </w:pPr>
+    </w:p>
+    <w:p/>
+    <w:p>
+      <w:pPr>
+        <w:pStyle w:val="Heading3"/>
         <w:rPr>
           <w:rFonts w:asciiTheme="minorHAnsi" w:hAnsiTheme="minorHAnsi" w:cstheme="minorHAnsi"/>
         </w:rPr>
       </w:pPr>
-      <w:bookmarkStart w:id="1" w:name="_Toc464212968"/>
+      <w:bookmarkStart w:id="1" w:name="_Toc464252515"/>
+      <w:r>
+        <w:rPr>
+          <w:rFonts w:asciiTheme="minorHAnsi" w:hAnsiTheme="minorHAnsi" w:cstheme="minorHAnsi"/>
+        </w:rPr>
+        <w:t>2.</w:t>
+      </w:r>
       <w:r>
         <w:rPr>
           <w:rFonts w:asciiTheme="minorHAnsi" w:hAnsiTheme="minorHAnsi" w:cstheme="minorHAnsi"/>
@@ -1201,27 +1290,7 @@
                 <w:sz w:val="24"/>
                 <w:szCs w:val="24"/>
               </w:rPr>
-              <w:t>Prima versione “</w:t>
-            </w:r>
-            <w:proofErr w:type="spellStart"/>
-            <w:r>
-              <w:rPr>
-                <w:rFonts w:eastAsia="Lucida Sans Unicode" w:cstheme="minorHAnsi"/>
-                <w:kern w:val="1"/>
-                <w:sz w:val="24"/>
-                <w:szCs w:val="24"/>
-              </w:rPr>
-              <w:t>problem</w:t>
-            </w:r>
-            <w:proofErr w:type="spellEnd"/>
-            <w:r>
-              <w:rPr>
-                <w:rFonts w:eastAsia="Lucida Sans Unicode" w:cstheme="minorHAnsi"/>
-                <w:kern w:val="1"/>
-                <w:sz w:val="24"/>
-                <w:szCs w:val="24"/>
-              </w:rPr>
-              <w:t xml:space="preserve"> statement”</w:t>
+              <w:t>Prima versione “problem statement”</w:t>
             </w:r>
           </w:p>
         </w:tc>
@@ -1414,7 +1483,6 @@
                 <w:szCs w:val="24"/>
               </w:rPr>
             </w:pPr>
-            <w:proofErr w:type="gramStart"/>
             <w:r>
               <w:rPr>
                 <w:rFonts w:eastAsia="Lucida Sans Unicode" w:cstheme="minorHAnsi"/>
@@ -1422,9 +1490,8 @@
                 <w:sz w:val="24"/>
                 <w:szCs w:val="24"/>
               </w:rPr>
-              <w:t>modificata</w:t>
+              <w:t xml:space="preserve">modificata </w:t>
             </w:r>
-            <w:proofErr w:type="gramEnd"/>
             <w:r>
               <w:rPr>
                 <w:rFonts w:eastAsia="Lucida Sans Unicode" w:cstheme="minorHAnsi"/>
@@ -1432,7 +1499,16 @@
                 <w:sz w:val="24"/>
                 <w:szCs w:val="24"/>
               </w:rPr>
-              <w:t xml:space="preserve"> paginazione documento</w:t>
+              <w:t>im</w:t>
+            </w:r>
+            <w:r>
+              <w:rPr>
+                <w:rFonts w:eastAsia="Lucida Sans Unicode" w:cstheme="minorHAnsi"/>
+                <w:kern w:val="1"/>
+                <w:sz w:val="24"/>
+                <w:szCs w:val="24"/>
+              </w:rPr>
+              <w:t>paginazione documento</w:t>
             </w:r>
           </w:p>
         </w:tc>
@@ -1467,19 +1543,8 @@
                 <w:sz w:val="24"/>
                 <w:szCs w:val="24"/>
               </w:rPr>
-              <w:t xml:space="preserve">Giuseppe </w:t>
+              <w:t>Giuseppe Siani</w:t>
             </w:r>
-            <w:proofErr w:type="spellStart"/>
-            <w:r>
-              <w:rPr>
-                <w:rFonts w:eastAsia="Lucida Sans Unicode" w:cstheme="minorHAnsi"/>
-                <w:kern w:val="1"/>
-                <w:sz w:val="24"/>
-                <w:szCs w:val="24"/>
-              </w:rPr>
-              <w:t>Siani</w:t>
-            </w:r>
-            <w:proofErr w:type="spellEnd"/>
           </w:p>
         </w:tc>
       </w:tr>
@@ -1801,779 +1866,186 @@
           </w:p>
         </w:tc>
       </w:tr>
-    </w:tbl>
-    <w:p/>
-    <w:p/>
-    <w:p/>
-    <w:p/>
-    <w:p>
-      <w:r>
-        <w:rPr>
-          <w:noProof/>
-          <w:lang w:eastAsia="it-IT"/>
-        </w:rPr>
-        <mc:AlternateContent>
-          <mc:Choice Requires="wps">
-            <w:drawing>
-              <wp:anchor distT="0" distB="0" distL="114300" distR="114300" simplePos="0" relativeHeight="251665408" behindDoc="0" locked="0" layoutInCell="1" allowOverlap="1" wp14:anchorId="67417A22" wp14:editId="55F75E90">
-                <wp:simplePos x="0" y="0"/>
-                <wp:positionH relativeFrom="page">
-                  <wp:align>center</wp:align>
-                </wp:positionH>
-                <wp:positionV relativeFrom="paragraph">
-                  <wp:posOffset>8642350</wp:posOffset>
-                </wp:positionV>
-                <wp:extent cx="1247775" cy="254441"/>
-                <wp:effectExtent l="0" t="0" r="0" b="0"/>
-                <wp:wrapNone/>
-                <wp:docPr id="7" name="Casella di testo 7"/>
-                <wp:cNvGraphicFramePr/>
-                <a:graphic xmlns:a="http://schemas.openxmlformats.org/drawingml/2006/main">
-                  <a:graphicData uri="http://schemas.microsoft.com/office/word/2010/wordprocessingShape">
-                    <wps:wsp>
-                      <wps:cNvSpPr txBox="1"/>
-                      <wps:spPr>
-                        <a:xfrm>
-                          <a:off x="0" y="0"/>
-                          <a:ext cx="1247775" cy="254441"/>
-                        </a:xfrm>
-                        <a:prstGeom prst="rect">
-                          <a:avLst/>
-                        </a:prstGeom>
-                        <a:noFill/>
-                        <a:ln>
-                          <a:noFill/>
-                        </a:ln>
-                        <a:effectLst/>
-                      </wps:spPr>
-                      <wps:txbx>
-                        <w:txbxContent>
-                          <w:p>
-                            <w:pPr>
-                              <w:rPr>
-                                <w:rFonts w:ascii="Britannic Bold" w:hAnsi="Britannic Bold"/>
-                                <w:sz w:val="24"/>
-                                <w:szCs w:val="24"/>
-                              </w:rPr>
-                            </w:pPr>
-                            <w:r>
-                              <w:rPr>
-                                <w:rFonts w:ascii="Britannic Bold" w:eastAsia="Lucida Sans Unicode" w:hAnsi="Britannic Bold" w:cs="Times New Roman"/>
-                                <w:b/>
-                                <w:color w:val="2E74B5"/>
-                                <w:kern w:val="1"/>
-                                <w:sz w:val="24"/>
-                                <w:szCs w:val="24"/>
-                              </w:rPr>
-                              <w:t>14</w:t>
-                            </w:r>
-                            <w:r>
-                              <w:rPr>
-                                <w:rFonts w:ascii="Britannic Bold" w:eastAsia="Lucida Sans Unicode" w:hAnsi="Britannic Bold" w:cs="Times New Roman"/>
-                                <w:b/>
-                                <w:color w:val="2E74B5"/>
-                                <w:kern w:val="1"/>
-                                <w:sz w:val="24"/>
-                                <w:szCs w:val="24"/>
-                              </w:rPr>
-                              <w:t>/10/2016</w:t>
-                            </w:r>
-                          </w:p>
-                          <w:p/>
-                        </w:txbxContent>
-                      </wps:txbx>
-                      <wps:bodyPr rot="0" spcFirstLastPara="0" vertOverflow="overflow" horzOverflow="overflow" vert="horz" wrap="square" lIns="91440" tIns="45720" rIns="91440" bIns="45720" numCol="1" spcCol="0" rtlCol="0" fromWordArt="0" anchor="t" anchorCtr="0" forceAA="0" compatLnSpc="1">
-                        <a:prstTxWarp prst="textNoShape">
-                          <a:avLst/>
-                        </a:prstTxWarp>
-                        <a:noAutofit/>
-                      </wps:bodyPr>
-                    </wps:wsp>
-                  </a:graphicData>
-                </a:graphic>
-                <wp14:sizeRelH relativeFrom="margin">
-                  <wp14:pctWidth>0</wp14:pctWidth>
-                </wp14:sizeRelH>
-                <wp14:sizeRelV relativeFrom="margin">
-                  <wp14:pctHeight>0</wp14:pctHeight>
-                </wp14:sizeRelV>
-              </wp:anchor>
-            </w:drawing>
-          </mc:Choice>
-          <mc:Fallback>
-            <w:pict>
-              <v:shape w14:anchorId="67417A22" id="Casella di testo 7" o:spid="_x0000_s1029" type="#_x0000_t202" style="position:absolute;margin-left:0;margin-top:680.5pt;width:98.25pt;height:20.05pt;z-index:251665408;visibility:visible;mso-wrap-style:square;mso-width-percent:0;mso-height-percent:0;mso-wrap-distance-left:9pt;mso-wrap-distance-top:0;mso-wrap-distance-right:9pt;mso-wrap-distance-bottom:0;mso-position-horizontal:center;mso-position-horizontal-relative:page;mso-position-vertical:absolute;mso-position-vertical-relative:text;mso-width-percent:0;mso-height-percent:0;mso-width-relative:margin;mso-height-relative:margin;v-text-anchor:top" o:gfxdata="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" filled="f" stroked="f">
-                <v:textbox>
-                  <w:txbxContent>
-                    <w:p>
-                      <w:pPr>
-                        <w:rPr>
-                          <w:rFonts w:ascii="Britannic Bold" w:hAnsi="Britannic Bold"/>
-                          <w:sz w:val="24"/>
-                          <w:szCs w:val="24"/>
-                        </w:rPr>
-                      </w:pPr>
-                      <w:r>
-                        <w:rPr>
-                          <w:rFonts w:ascii="Britannic Bold" w:eastAsia="Lucida Sans Unicode" w:hAnsi="Britannic Bold" w:cs="Times New Roman"/>
-                          <w:b/>
-                          <w:color w:val="2E74B5"/>
-                          <w:kern w:val="1"/>
-                          <w:sz w:val="24"/>
-                          <w:szCs w:val="24"/>
-                        </w:rPr>
-                        <w:t>14</w:t>
-                      </w:r>
-                      <w:r>
-                        <w:rPr>
-                          <w:rFonts w:ascii="Britannic Bold" w:eastAsia="Lucida Sans Unicode" w:hAnsi="Britannic Bold" w:cs="Times New Roman"/>
-                          <w:b/>
-                          <w:color w:val="2E74B5"/>
-                          <w:kern w:val="1"/>
-                          <w:sz w:val="24"/>
-                          <w:szCs w:val="24"/>
-                        </w:rPr>
-                        <w:t>/10/2016</w:t>
-                      </w:r>
-                    </w:p>
-                    <w:p/>
-                  </w:txbxContent>
-                </v:textbox>
-                <w10:wrap anchorx="page"/>
-              </v:shape>
-            </w:pict>
-          </mc:Fallback>
-        </mc:AlternateContent>
-      </w:r>
-      <w:r>
-        <w:br w:type="page"/>
-      </w:r>
-    </w:p>
-    <w:sdt>
-      <w:sdtPr>
-        <w:rPr>
-          <w:rFonts w:asciiTheme="minorHAnsi" w:eastAsiaTheme="minorHAnsi" w:hAnsiTheme="minorHAnsi" w:cstheme="minorBidi"/>
-          <w:color w:val="auto"/>
-          <w:sz w:val="22"/>
-          <w:szCs w:val="22"/>
-          <w:lang w:eastAsia="en-US"/>
-        </w:rPr>
-        <w:id w:val="1520977552"/>
-        <w:docPartObj>
-          <w:docPartGallery w:val="Table of Contents"/>
-          <w:docPartUnique/>
-        </w:docPartObj>
-      </w:sdtPr>
-      <w:sdtEndPr>
-        <w:rPr>
-          <w:b/>
-          <w:bCs/>
-        </w:rPr>
-      </w:sdtEndPr>
-      <w:sdtContent>
-        <w:p>
-          <w:pPr>
-            <w:pStyle w:val="Titolosommario"/>
-          </w:pPr>
-        </w:p>
-        <w:p>
-          <w:pPr>
-            <w:pStyle w:val="Titolosommario"/>
-          </w:pPr>
-        </w:p>
-        <w:p>
-          <w:pPr>
-            <w:pStyle w:val="Titolosommario"/>
-          </w:pPr>
-          <w:r>
-            <w:t>Sommario</w:t>
-          </w:r>
-        </w:p>
-        <w:p>
-          <w:pPr>
-            <w:pStyle w:val="Sommario3"/>
-            <w:tabs>
-              <w:tab w:val="right" w:leader="dot" w:pos="9676"/>
-            </w:tabs>
-            <w:rPr>
-              <w:rFonts w:cstheme="minorBidi"/>
-              <w:noProof/>
-            </w:rPr>
-          </w:pPr>
-          <w:r>
-            <w:fldChar w:fldCharType="begin"/>
-          </w:r>
-          <w:r>
-            <w:instrText xml:space="preserve"> TOC \o "1-3" \h \z \u </w:instrText>
-          </w:r>
-          <w:r>
-            <w:fldChar w:fldCharType="separate"/>
-          </w:r>
-          <w:hyperlink w:anchor="_Toc464212967" w:history="1">
+      <w:tr>
+        <w:trPr>
+          <w:trHeight w:val="230"/>
+        </w:trPr>
+        <w:tc>
+          <w:tcPr>
+            <w:tcW w:w="1927" w:type="dxa"/>
+            <w:tcBorders>
+              <w:left w:val="single" w:sz="1" w:space="0" w:color="000000"/>
+              <w:bottom w:val="single" w:sz="1" w:space="0" w:color="000000"/>
+            </w:tcBorders>
+            <w:vAlign w:val="center"/>
+          </w:tcPr>
+          <w:p>
+            <w:pPr>
+              <w:widowControl w:val="0"/>
+              <w:suppressLineNumbers/>
+              <w:suppressAutoHyphens/>
+              <w:spacing w:after="0" w:line="240" w:lineRule="auto"/>
+              <w:jc w:val="center"/>
+              <w:rPr>
+                <w:rFonts w:eastAsia="Lucida Sans Unicode" w:cstheme="minorHAnsi"/>
+                <w:kern w:val="1"/>
+                <w:sz w:val="24"/>
+                <w:szCs w:val="24"/>
+              </w:rPr>
+            </w:pPr>
             <w:r>
               <w:rPr>
-                <w:rStyle w:val="Collegamentoipertestuale"/>
-                <w:rFonts w:cstheme="minorHAnsi"/>
-                <w:noProof/>
+                <w:rFonts w:eastAsia="Lucida Sans Unicode" w:cstheme="minorHAnsi"/>
+                <w:kern w:val="1"/>
+                <w:sz w:val="24"/>
+                <w:szCs w:val="24"/>
               </w:rPr>
-              <w:t>PARTECIPANTI</w:t>
+              <w:t>15</w:t>
             </w:r>
             <w:r>
               <w:rPr>
-                <w:noProof/>
-                <w:webHidden/>
+                <w:rFonts w:eastAsia="Lucida Sans Unicode" w:cstheme="minorHAnsi"/>
+                <w:kern w:val="1"/>
+                <w:sz w:val="24"/>
+                <w:szCs w:val="24"/>
               </w:rPr>
-              <w:tab/>
+              <w:t>/10/2016</w:t>
+            </w:r>
+          </w:p>
+        </w:tc>
+        <w:tc>
+          <w:tcPr>
+            <w:tcW w:w="1049" w:type="dxa"/>
+            <w:tcBorders>
+              <w:left w:val="single" w:sz="1" w:space="0" w:color="000000"/>
+              <w:bottom w:val="single" w:sz="1" w:space="0" w:color="000000"/>
+            </w:tcBorders>
+            <w:vAlign w:val="center"/>
+          </w:tcPr>
+          <w:p>
+            <w:pPr>
+              <w:widowControl w:val="0"/>
+              <w:suppressLineNumbers/>
+              <w:suppressAutoHyphens/>
+              <w:spacing w:after="0" w:line="240" w:lineRule="auto"/>
+              <w:jc w:val="center"/>
+              <w:rPr>
+                <w:rFonts w:eastAsia="Lucida Sans Unicode" w:cstheme="minorHAnsi"/>
+                <w:kern w:val="1"/>
+                <w:sz w:val="24"/>
+                <w:szCs w:val="24"/>
+              </w:rPr>
+            </w:pPr>
+            <w:r>
+              <w:rPr>
+                <w:rFonts w:eastAsia="Lucida Sans Unicode" w:cstheme="minorHAnsi"/>
+                <w:kern w:val="1"/>
+                <w:sz w:val="24"/>
+                <w:szCs w:val="24"/>
+              </w:rPr>
+              <w:t>1.1</w:t>
+            </w:r>
+          </w:p>
+        </w:tc>
+        <w:tc>
+          <w:tcPr>
+            <w:tcW w:w="4251" w:type="dxa"/>
+            <w:tcBorders>
+              <w:left w:val="single" w:sz="1" w:space="0" w:color="000000"/>
+              <w:bottom w:val="single" w:sz="1" w:space="0" w:color="000000"/>
+            </w:tcBorders>
+            <w:vAlign w:val="center"/>
+          </w:tcPr>
+          <w:p>
+            <w:pPr>
+              <w:widowControl w:val="0"/>
+              <w:suppressLineNumbers/>
+              <w:suppressAutoHyphens/>
+              <w:spacing w:after="0" w:line="240" w:lineRule="auto"/>
+              <w:rPr>
+                <w:rFonts w:eastAsia="Lucida Sans Unicode" w:cstheme="minorHAnsi"/>
+                <w:kern w:val="1"/>
+                <w:sz w:val="24"/>
+                <w:szCs w:val="24"/>
+              </w:rPr>
+            </w:pPr>
+            <w:r>
+              <w:rPr>
+                <w:rFonts w:eastAsia="Lucida Sans Unicode" w:cstheme="minorHAnsi"/>
+                <w:kern w:val="1"/>
+                <w:sz w:val="24"/>
+                <w:szCs w:val="24"/>
+              </w:rPr>
+              <w:t>Correzione</w:t>
             </w:r>
             <w:r>
               <w:rPr>
-                <w:noProof/>
-                <w:webHidden/>
+                <w:rFonts w:eastAsia="Lucida Sans Unicode" w:cstheme="minorHAnsi"/>
+                <w:kern w:val="1"/>
+                <w:sz w:val="24"/>
+                <w:szCs w:val="24"/>
               </w:rPr>
-              <w:fldChar w:fldCharType="begin"/>
+              <w:t xml:space="preserve"> della sezione “scenario”, </w:t>
             </w:r>
             <w:r>
               <w:rPr>
-                <w:noProof/>
-                <w:webHidden/>
+                <w:rFonts w:eastAsia="Lucida Sans Unicode" w:cstheme="minorHAnsi"/>
+                <w:kern w:val="1"/>
+                <w:sz w:val="24"/>
+                <w:szCs w:val="24"/>
               </w:rPr>
-              <w:instrText xml:space="preserve"> PAGEREF _Toc464212967 \h </w:instrText>
+              <w:t>aggiustamento dell’ im</w:t>
             </w:r>
+            <w:bookmarkStart w:id="2" w:name="_GoBack"/>
+            <w:bookmarkEnd w:id="2"/>
             <w:r>
               <w:rPr>
-                <w:noProof/>
-                <w:webHidden/>
+                <w:rFonts w:eastAsia="Lucida Sans Unicode" w:cstheme="minorHAnsi"/>
+                <w:kern w:val="1"/>
+                <w:sz w:val="24"/>
+                <w:szCs w:val="24"/>
               </w:rPr>
+              <w:t>paginazione del documento.</w:t>
             </w:r>
+          </w:p>
+        </w:tc>
+        <w:tc>
+          <w:tcPr>
+            <w:tcW w:w="2410" w:type="dxa"/>
+            <w:tcBorders>
+              <w:left w:val="single" w:sz="1" w:space="0" w:color="000000"/>
+              <w:bottom w:val="single" w:sz="1" w:space="0" w:color="000000"/>
+              <w:right w:val="single" w:sz="1" w:space="0" w:color="000000"/>
+            </w:tcBorders>
+            <w:vAlign w:val="center"/>
+          </w:tcPr>
+          <w:p>
+            <w:pPr>
+              <w:widowControl w:val="0"/>
+              <w:suppressLineNumbers/>
+              <w:suppressAutoHyphens/>
+              <w:spacing w:after="0" w:line="240" w:lineRule="auto"/>
+              <w:jc w:val="center"/>
+              <w:rPr>
+                <w:rFonts w:eastAsia="Lucida Sans Unicode" w:cstheme="minorHAnsi"/>
+                <w:kern w:val="1"/>
+                <w:sz w:val="24"/>
+                <w:szCs w:val="24"/>
+              </w:rPr>
+            </w:pPr>
             <w:r>
               <w:rPr>
-                <w:noProof/>
-                <w:webHidden/>
+                <w:rFonts w:eastAsia="Lucida Sans Unicode" w:cstheme="minorHAnsi"/>
+                <w:kern w:val="1"/>
+                <w:sz w:val="24"/>
+                <w:szCs w:val="24"/>
               </w:rPr>
-              <w:fldChar w:fldCharType="separate"/>
+              <w:t>Aleandro Giuseppe Libano, Carmine D’Alessandro</w:t>
             </w:r>
-            <w:r>
-              <w:rPr>
-                <w:noProof/>
-                <w:webHidden/>
-              </w:rPr>
-              <w:t>2</w:t>
-            </w:r>
-            <w:r>
-              <w:rPr>
-                <w:noProof/>
-                <w:webHidden/>
-              </w:rPr>
-              <w:fldChar w:fldCharType="end"/>
-            </w:r>
-          </w:hyperlink>
-        </w:p>
-        <w:p>
-          <w:pPr>
-            <w:pStyle w:val="Sommario3"/>
-            <w:tabs>
-              <w:tab w:val="right" w:leader="dot" w:pos="9676"/>
-            </w:tabs>
-            <w:rPr>
-              <w:rFonts w:cstheme="minorBidi"/>
-              <w:noProof/>
-            </w:rPr>
-          </w:pPr>
-          <w:hyperlink w:anchor="_Toc464212968" w:history="1">
-            <w:r>
-              <w:rPr>
-                <w:rStyle w:val="Collegamentoipertestuale"/>
-                <w:rFonts w:cstheme="minorHAnsi"/>
-                <w:noProof/>
-              </w:rPr>
-              <w:t>REVISION HISTORY</w:t>
-            </w:r>
-            <w:r>
-              <w:rPr>
-                <w:noProof/>
-                <w:webHidden/>
-              </w:rPr>
-              <w:tab/>
-            </w:r>
-            <w:r>
-              <w:rPr>
-                <w:noProof/>
-                <w:webHidden/>
-              </w:rPr>
-              <w:fldChar w:fldCharType="begin"/>
-            </w:r>
-            <w:r>
-              <w:rPr>
-                <w:noProof/>
-                <w:webHidden/>
-              </w:rPr>
-              <w:instrText xml:space="preserve"> PAGEREF _Toc464212968 \h </w:instrText>
-            </w:r>
-            <w:r>
-              <w:rPr>
-                <w:noProof/>
-                <w:webHidden/>
-              </w:rPr>
-            </w:r>
-            <w:r>
-              <w:rPr>
-                <w:noProof/>
-                <w:webHidden/>
-              </w:rPr>
-              <w:fldChar w:fldCharType="separate"/>
-            </w:r>
-            <w:r>
-              <w:rPr>
-                <w:noProof/>
-                <w:webHidden/>
-              </w:rPr>
-              <w:t>2</w:t>
-            </w:r>
-            <w:r>
-              <w:rPr>
-                <w:noProof/>
-                <w:webHidden/>
-              </w:rPr>
-              <w:fldChar w:fldCharType="end"/>
-            </w:r>
-          </w:hyperlink>
-        </w:p>
-        <w:p>
-          <w:pPr>
-            <w:pStyle w:val="Sommario3"/>
-            <w:tabs>
-              <w:tab w:val="right" w:leader="dot" w:pos="9676"/>
-            </w:tabs>
-            <w:rPr>
-              <w:rFonts w:cstheme="minorBidi"/>
-              <w:noProof/>
-            </w:rPr>
-          </w:pPr>
-          <w:hyperlink w:anchor="_Toc464212969" w:history="1">
-            <w:r>
-              <w:rPr>
-                <w:rStyle w:val="Collegamentoipertestuale"/>
-                <w:rFonts w:cstheme="minorHAnsi"/>
-                <w:noProof/>
-              </w:rPr>
-              <w:t>DESCRIZIONE</w:t>
-            </w:r>
-            <w:r>
-              <w:rPr>
-                <w:noProof/>
-                <w:webHidden/>
-              </w:rPr>
-              <w:tab/>
-            </w:r>
-            <w:r>
-              <w:rPr>
-                <w:noProof/>
-                <w:webHidden/>
-              </w:rPr>
-              <w:fldChar w:fldCharType="begin"/>
-            </w:r>
-            <w:r>
-              <w:rPr>
-                <w:noProof/>
-                <w:webHidden/>
-              </w:rPr>
-              <w:instrText xml:space="preserve"> PAGEREF _Toc464212969 \h </w:instrText>
-            </w:r>
-            <w:r>
-              <w:rPr>
-                <w:noProof/>
-                <w:webHidden/>
-              </w:rPr>
-            </w:r>
-            <w:r>
-              <w:rPr>
-                <w:noProof/>
-                <w:webHidden/>
-              </w:rPr>
-              <w:fldChar w:fldCharType="separate"/>
-            </w:r>
-            <w:r>
-              <w:rPr>
-                <w:noProof/>
-                <w:webHidden/>
-              </w:rPr>
-              <w:t>4</w:t>
-            </w:r>
-            <w:r>
-              <w:rPr>
-                <w:noProof/>
-                <w:webHidden/>
-              </w:rPr>
-              <w:fldChar w:fldCharType="end"/>
-            </w:r>
-          </w:hyperlink>
-        </w:p>
-        <w:p>
-          <w:pPr>
-            <w:pStyle w:val="Sommario3"/>
-            <w:tabs>
-              <w:tab w:val="right" w:leader="dot" w:pos="9676"/>
-            </w:tabs>
-            <w:rPr>
-              <w:rFonts w:cstheme="minorBidi"/>
-              <w:noProof/>
-            </w:rPr>
-          </w:pPr>
-          <w:hyperlink w:anchor="_Toc464212970" w:history="1">
-            <w:r>
-              <w:rPr>
-                <w:rStyle w:val="Collegamentoipertestuale"/>
-                <w:rFonts w:cstheme="minorHAnsi"/>
-                <w:noProof/>
-              </w:rPr>
-              <w:t>OBIETTIVI</w:t>
-            </w:r>
-            <w:r>
-              <w:rPr>
-                <w:noProof/>
-                <w:webHidden/>
-              </w:rPr>
-              <w:tab/>
-            </w:r>
-            <w:r>
-              <w:rPr>
-                <w:noProof/>
-                <w:webHidden/>
-              </w:rPr>
-              <w:fldChar w:fldCharType="begin"/>
-            </w:r>
-            <w:r>
-              <w:rPr>
-                <w:noProof/>
-                <w:webHidden/>
-              </w:rPr>
-              <w:instrText xml:space="preserve"> PAGEREF _Toc464212970 \h </w:instrText>
-            </w:r>
-            <w:r>
-              <w:rPr>
-                <w:noProof/>
-                <w:webHidden/>
-              </w:rPr>
-            </w:r>
-            <w:r>
-              <w:rPr>
-                <w:noProof/>
-                <w:webHidden/>
-              </w:rPr>
-              <w:fldChar w:fldCharType="separate"/>
-            </w:r>
-            <w:r>
-              <w:rPr>
-                <w:noProof/>
-                <w:webHidden/>
-              </w:rPr>
-              <w:t>4</w:t>
-            </w:r>
-            <w:r>
-              <w:rPr>
-                <w:noProof/>
-                <w:webHidden/>
-              </w:rPr>
-              <w:fldChar w:fldCharType="end"/>
-            </w:r>
-          </w:hyperlink>
-        </w:p>
-        <w:p>
-          <w:pPr>
-            <w:pStyle w:val="Sommario3"/>
-            <w:tabs>
-              <w:tab w:val="right" w:leader="dot" w:pos="9676"/>
-            </w:tabs>
-            <w:rPr>
-              <w:rFonts w:cstheme="minorBidi"/>
-              <w:noProof/>
-            </w:rPr>
-          </w:pPr>
-          <w:hyperlink w:anchor="_Toc464212971" w:history="1">
-            <w:r>
-              <w:rPr>
-                <w:rStyle w:val="Collegamentoipertestuale"/>
-                <w:rFonts w:cstheme="minorHAnsi"/>
-                <w:noProof/>
-              </w:rPr>
-              <w:t>SCENARI</w:t>
-            </w:r>
-            <w:r>
-              <w:rPr>
-                <w:noProof/>
-                <w:webHidden/>
-              </w:rPr>
-              <w:tab/>
-            </w:r>
-            <w:r>
-              <w:rPr>
-                <w:noProof/>
-                <w:webHidden/>
-              </w:rPr>
-              <w:fldChar w:fldCharType="begin"/>
-            </w:r>
-            <w:r>
-              <w:rPr>
-                <w:noProof/>
-                <w:webHidden/>
-              </w:rPr>
-              <w:instrText xml:space="preserve"> PAGEREF _Toc464212971 \h </w:instrText>
-            </w:r>
-            <w:r>
-              <w:rPr>
-                <w:noProof/>
-                <w:webHidden/>
-              </w:rPr>
-            </w:r>
-            <w:r>
-              <w:rPr>
-                <w:noProof/>
-                <w:webHidden/>
-              </w:rPr>
-              <w:fldChar w:fldCharType="separate"/>
-            </w:r>
-            <w:r>
-              <w:rPr>
-                <w:noProof/>
-                <w:webHidden/>
-              </w:rPr>
-              <w:t>4</w:t>
-            </w:r>
-            <w:r>
-              <w:rPr>
-                <w:noProof/>
-                <w:webHidden/>
-              </w:rPr>
-              <w:fldChar w:fldCharType="end"/>
-            </w:r>
-          </w:hyperlink>
-        </w:p>
-        <w:p>
-          <w:pPr>
-            <w:pStyle w:val="Sommario3"/>
-            <w:tabs>
-              <w:tab w:val="right" w:leader="dot" w:pos="9676"/>
-            </w:tabs>
-            <w:rPr>
-              <w:rFonts w:cstheme="minorBidi"/>
-              <w:noProof/>
-            </w:rPr>
-          </w:pPr>
-          <w:hyperlink w:anchor="_Toc464212972" w:history="1">
-            <w:r>
-              <w:rPr>
-                <w:rStyle w:val="Collegamentoipertestuale"/>
-                <w:rFonts w:cstheme="minorHAnsi"/>
-                <w:noProof/>
-              </w:rPr>
-              <w:t>REQUISITI FUNZIONALI</w:t>
-            </w:r>
-            <w:r>
-              <w:rPr>
-                <w:noProof/>
-                <w:webHidden/>
-              </w:rPr>
-              <w:tab/>
-            </w:r>
-            <w:r>
-              <w:rPr>
-                <w:noProof/>
-                <w:webHidden/>
-              </w:rPr>
-              <w:fldChar w:fldCharType="begin"/>
-            </w:r>
-            <w:r>
-              <w:rPr>
-                <w:noProof/>
-                <w:webHidden/>
-              </w:rPr>
-              <w:instrText xml:space="preserve"> PAGEREF _Toc464212972 \h </w:instrText>
-            </w:r>
-            <w:r>
-              <w:rPr>
-                <w:noProof/>
-                <w:webHidden/>
-              </w:rPr>
-            </w:r>
-            <w:r>
-              <w:rPr>
-                <w:noProof/>
-                <w:webHidden/>
-              </w:rPr>
-              <w:fldChar w:fldCharType="separate"/>
-            </w:r>
-            <w:r>
-              <w:rPr>
-                <w:noProof/>
-                <w:webHidden/>
-              </w:rPr>
-              <w:t>5</w:t>
-            </w:r>
-            <w:r>
-              <w:rPr>
-                <w:noProof/>
-                <w:webHidden/>
-              </w:rPr>
-              <w:fldChar w:fldCharType="end"/>
-            </w:r>
-          </w:hyperlink>
-        </w:p>
-        <w:p>
-          <w:pPr>
-            <w:pStyle w:val="Sommario3"/>
-            <w:tabs>
-              <w:tab w:val="right" w:leader="dot" w:pos="9676"/>
-            </w:tabs>
-            <w:rPr>
-              <w:rFonts w:cstheme="minorBidi"/>
-              <w:noProof/>
-            </w:rPr>
-          </w:pPr>
-          <w:hyperlink w:anchor="_Toc464212973" w:history="1">
-            <w:r>
-              <w:rPr>
-                <w:rStyle w:val="Collegamentoipertestuale"/>
-                <w:rFonts w:cstheme="minorHAnsi"/>
-                <w:noProof/>
-              </w:rPr>
-              <w:t>REQUISITI NON FUNZIONALI</w:t>
-            </w:r>
-            <w:r>
-              <w:rPr>
-                <w:noProof/>
-                <w:webHidden/>
-              </w:rPr>
-              <w:tab/>
-            </w:r>
-            <w:r>
-              <w:rPr>
-                <w:noProof/>
-                <w:webHidden/>
-              </w:rPr>
-              <w:fldChar w:fldCharType="begin"/>
-            </w:r>
-            <w:r>
-              <w:rPr>
-                <w:noProof/>
-                <w:webHidden/>
-              </w:rPr>
-              <w:instrText xml:space="preserve"> PAGEREF _Toc464212973 \h </w:instrText>
-            </w:r>
-            <w:r>
-              <w:rPr>
-                <w:noProof/>
-                <w:webHidden/>
-              </w:rPr>
-            </w:r>
-            <w:r>
-              <w:rPr>
-                <w:noProof/>
-                <w:webHidden/>
-              </w:rPr>
-              <w:fldChar w:fldCharType="separate"/>
-            </w:r>
-            <w:r>
-              <w:rPr>
-                <w:noProof/>
-                <w:webHidden/>
-              </w:rPr>
-              <w:t>6</w:t>
-            </w:r>
-            <w:r>
-              <w:rPr>
-                <w:noProof/>
-                <w:webHidden/>
-              </w:rPr>
-              <w:fldChar w:fldCharType="end"/>
-            </w:r>
-          </w:hyperlink>
-        </w:p>
-        <w:p>
-          <w:pPr>
-            <w:pStyle w:val="Sommario3"/>
-            <w:tabs>
-              <w:tab w:val="right" w:leader="dot" w:pos="9676"/>
-            </w:tabs>
-            <w:rPr>
-              <w:rFonts w:cstheme="minorBidi"/>
-              <w:noProof/>
-            </w:rPr>
-          </w:pPr>
-          <w:hyperlink w:anchor="_Toc464212974" w:history="1">
-            <w:r>
-              <w:rPr>
-                <w:rStyle w:val="Collegamentoipertestuale"/>
-                <w:rFonts w:cstheme="minorHAnsi"/>
-                <w:noProof/>
-              </w:rPr>
-              <w:t>AMBIENTE DI DESTINAZIONE</w:t>
-            </w:r>
-            <w:r>
-              <w:rPr>
-                <w:noProof/>
-                <w:webHidden/>
-              </w:rPr>
-              <w:tab/>
-            </w:r>
-            <w:r>
-              <w:rPr>
-                <w:noProof/>
-                <w:webHidden/>
-              </w:rPr>
-              <w:fldChar w:fldCharType="begin"/>
-            </w:r>
-            <w:r>
-              <w:rPr>
-                <w:noProof/>
-                <w:webHidden/>
-              </w:rPr>
-              <w:instrText xml:space="preserve"> PAGEREF _Toc464212974 \h </w:instrText>
-            </w:r>
-            <w:r>
-              <w:rPr>
-                <w:noProof/>
-                <w:webHidden/>
-              </w:rPr>
-            </w:r>
-            <w:r>
-              <w:rPr>
-                <w:noProof/>
-                <w:webHidden/>
-              </w:rPr>
-              <w:fldChar w:fldCharType="separate"/>
-            </w:r>
-            <w:r>
-              <w:rPr>
-                <w:noProof/>
-                <w:webHidden/>
-              </w:rPr>
-              <w:t>7</w:t>
-            </w:r>
-            <w:r>
-              <w:rPr>
-                <w:noProof/>
-                <w:webHidden/>
-              </w:rPr>
-              <w:fldChar w:fldCharType="end"/>
-            </w:r>
-          </w:hyperlink>
-        </w:p>
-        <w:p>
-          <w:r>
-            <w:rPr>
-              <w:b/>
-              <w:bCs/>
-            </w:rPr>
-            <w:fldChar w:fldCharType="end"/>
-          </w:r>
-        </w:p>
-      </w:sdtContent>
-    </w:sdt>
-    <w:p>
-      <w:pPr>
-        <w:pStyle w:val="Titolo3"/>
-      </w:pPr>
-    </w:p>
+          </w:p>
+        </w:tc>
+      </w:tr>
+    </w:tbl>
     <w:p/>
     <w:p/>
     <w:p/>
@@ -2594,22 +2066,27 @@
     <w:p/>
     <w:p/>
     <w:p/>
-    <w:p/>
-    <w:p>
-      <w:pPr>
-        <w:pStyle w:val="Titolo3"/>
+    <w:p>
+      <w:pPr>
+        <w:pStyle w:val="Heading3"/>
         <w:rPr>
           <w:rFonts w:asciiTheme="minorHAnsi" w:hAnsiTheme="minorHAnsi" w:cstheme="minorHAnsi"/>
         </w:rPr>
       </w:pPr>
-      <w:bookmarkStart w:id="2" w:name="_Toc464212969"/>
+      <w:bookmarkStart w:id="3" w:name="_Toc464252516"/>
       <w:r>
         <w:rPr>
           <w:rFonts w:asciiTheme="minorHAnsi" w:hAnsiTheme="minorHAnsi" w:cstheme="minorHAnsi"/>
         </w:rPr>
+        <w:t>3.</w:t>
+      </w:r>
+      <w:r>
+        <w:rPr>
+          <w:rFonts w:asciiTheme="minorHAnsi" w:hAnsiTheme="minorHAnsi" w:cstheme="minorHAnsi"/>
+        </w:rPr>
         <w:t>DESCRIZIONE</w:t>
       </w:r>
-      <w:bookmarkEnd w:id="2"/>
+      <w:bookmarkEnd w:id="3"/>
       <w:r>
         <w:rPr>
           <w:rFonts w:asciiTheme="minorHAnsi" w:hAnsiTheme="minorHAnsi" w:cstheme="minorHAnsi"/>
@@ -2659,23 +2136,29 @@
     </w:p>
     <w:p>
       <w:pPr>
-        <w:pStyle w:val="Titolo3"/>
+        <w:pStyle w:val="Heading3"/>
         <w:rPr>
           <w:rFonts w:asciiTheme="minorHAnsi" w:hAnsiTheme="minorHAnsi" w:cstheme="minorHAnsi"/>
         </w:rPr>
       </w:pPr>
-      <w:bookmarkStart w:id="3" w:name="_Toc464212970"/>
+      <w:bookmarkStart w:id="4" w:name="_Toc464252517"/>
       <w:r>
         <w:rPr>
           <w:rFonts w:asciiTheme="minorHAnsi" w:hAnsiTheme="minorHAnsi" w:cstheme="minorHAnsi"/>
         </w:rPr>
+        <w:t>4.</w:t>
+      </w:r>
+      <w:r>
+        <w:rPr>
+          <w:rFonts w:asciiTheme="minorHAnsi" w:hAnsiTheme="minorHAnsi" w:cstheme="minorHAnsi"/>
+        </w:rPr>
         <w:t>OBIETTIVI</w:t>
       </w:r>
-      <w:bookmarkEnd w:id="3"/>
-    </w:p>
-    <w:p>
-      <w:pPr>
-        <w:pStyle w:val="Titolo3"/>
+      <w:bookmarkEnd w:id="4"/>
+    </w:p>
+    <w:p>
+      <w:pPr>
+        <w:pStyle w:val="Heading3"/>
         <w:rPr>
           <w:rFonts w:asciiTheme="minorHAnsi" w:hAnsiTheme="minorHAnsi" w:cstheme="minorHAnsi"/>
         </w:rPr>
@@ -2683,7 +2166,7 @@
     </w:p>
     <w:p>
       <w:pPr>
-        <w:pStyle w:val="Paragrafoelenco"/>
+        <w:pStyle w:val="ListParagraph"/>
         <w:numPr>
           <w:ilvl w:val="0"/>
           <w:numId w:val="1"/>
@@ -2705,7 +2188,7 @@
     </w:p>
     <w:p>
       <w:pPr>
-        <w:pStyle w:val="Paragrafoelenco"/>
+        <w:pStyle w:val="ListParagraph"/>
         <w:numPr>
           <w:ilvl w:val="0"/>
           <w:numId w:val="1"/>
@@ -2727,7 +2210,7 @@
     </w:p>
     <w:p>
       <w:pPr>
-        <w:pStyle w:val="Paragrafoelenco"/>
+        <w:pStyle w:val="ListParagraph"/>
         <w:numPr>
           <w:ilvl w:val="0"/>
           <w:numId w:val="1"/>
@@ -2765,7 +2248,7 @@
     </w:p>
     <w:p>
       <w:pPr>
-        <w:pStyle w:val="Paragrafoelenco"/>
+        <w:pStyle w:val="ListParagraph"/>
         <w:numPr>
           <w:ilvl w:val="0"/>
           <w:numId w:val="1"/>
@@ -2787,7 +2270,7 @@
     </w:p>
     <w:p>
       <w:pPr>
-        <w:pStyle w:val="Paragrafoelenco"/>
+        <w:pStyle w:val="ListParagraph"/>
         <w:numPr>
           <w:ilvl w:val="0"/>
           <w:numId w:val="1"/>
@@ -2825,7 +2308,7 @@
     </w:p>
     <w:p>
       <w:pPr>
-        <w:pStyle w:val="Paragrafoelenco"/>
+        <w:pStyle w:val="ListParagraph"/>
         <w:numPr>
           <w:ilvl w:val="0"/>
           <w:numId w:val="1"/>
@@ -2863,7 +2346,7 @@
     </w:p>
     <w:p>
       <w:pPr>
-        <w:pStyle w:val="Paragrafoelenco"/>
+        <w:pStyle w:val="ListParagraph"/>
         <w:numPr>
           <w:ilvl w:val="0"/>
           <w:numId w:val="1"/>
@@ -2885,7 +2368,7 @@
     </w:p>
     <w:p>
       <w:pPr>
-        <w:pStyle w:val="Paragrafoelenco"/>
+        <w:pStyle w:val="ListParagraph"/>
         <w:rPr>
           <w:rFonts w:asciiTheme="minorHAnsi" w:hAnsiTheme="minorHAnsi" w:cstheme="minorHAnsi"/>
           <w:sz w:val="24"/>
@@ -2953,19 +2436,25 @@
     </w:p>
     <w:p>
       <w:pPr>
-        <w:pStyle w:val="Titolo3"/>
+        <w:pStyle w:val="Heading3"/>
         <w:rPr>
           <w:rFonts w:asciiTheme="minorHAnsi" w:hAnsiTheme="minorHAnsi" w:cstheme="minorHAnsi"/>
         </w:rPr>
       </w:pPr>
-      <w:bookmarkStart w:id="4" w:name="_Toc464212971"/>
+      <w:bookmarkStart w:id="5" w:name="_Toc464252518"/>
       <w:r>
         <w:rPr>
           <w:rFonts w:asciiTheme="minorHAnsi" w:hAnsiTheme="minorHAnsi" w:cstheme="minorHAnsi"/>
         </w:rPr>
+        <w:t>5.</w:t>
+      </w:r>
+      <w:r>
+        <w:rPr>
+          <w:rFonts w:asciiTheme="minorHAnsi" w:hAnsiTheme="minorHAnsi" w:cstheme="minorHAnsi"/>
+        </w:rPr>
         <w:t>SCENARI</w:t>
       </w:r>
-      <w:bookmarkEnd w:id="4"/>
+      <w:bookmarkEnd w:id="5"/>
     </w:p>
     <w:p/>
     <w:p>
@@ -2997,23 +2486,239 @@
           <w:sz w:val="24"/>
           <w:szCs w:val="24"/>
         </w:rPr>
-        <w:t>Un cliente che ha intenzione di acquistare dal sito deve, da una delle pagine principali del sito oppure al momento dell’acquisto, accedere alla propria area utente per autenticarsi. Nel caso in cui non abbia ancora un account può registrarsi come nuovo utente. In tal caso deve compilare un modulo online (</w:t>
-      </w:r>
-      <w:proofErr w:type="spellStart"/>
-      <w:r>
-        <w:rPr>
-          <w:sz w:val="24"/>
-          <w:szCs w:val="24"/>
-        </w:rPr>
-        <w:t>form</w:t>
-      </w:r>
-      <w:proofErr w:type="spellEnd"/>
-      <w:r>
-        <w:rPr>
-          <w:sz w:val="24"/>
-          <w:szCs w:val="24"/>
-        </w:rPr>
-        <w:t>) in cui inserisce i propri dati personali richiesti dal sistema al fine di completare la sua registrazione.</w:t>
+        <w:t>Un utente che decide di acquistare il carrello deve essere registrato al sito.</w:t>
+      </w:r>
+      <w:r>
+        <w:rPr>
+          <w:sz w:val="24"/>
+          <w:szCs w:val="24"/>
+        </w:rPr>
+        <w:t xml:space="preserve"> </w:t>
+      </w:r>
+      <w:r>
+        <w:rPr>
+          <w:sz w:val="24"/>
+          <w:szCs w:val="24"/>
+        </w:rPr>
+        <w:t>Un utente può accedere alla pagina di registrazione tramite un click sulla</w:t>
+      </w:r>
+      <w:r>
+        <w:rPr>
+          <w:sz w:val="24"/>
+          <w:szCs w:val="24"/>
+        </w:rPr>
+        <w:t xml:space="preserve"> </w:t>
+      </w:r>
+      <w:r>
+        <w:rPr>
+          <w:sz w:val="24"/>
+          <w:szCs w:val="24"/>
+        </w:rPr>
+        <w:t>relativa voce del menu del sito oppure dalla pagina del login, nel caso in cui</w:t>
+      </w:r>
+      <w:r>
+        <w:rPr>
+          <w:sz w:val="24"/>
+          <w:szCs w:val="24"/>
+        </w:rPr>
+        <w:t xml:space="preserve"> </w:t>
+      </w:r>
+      <w:r>
+        <w:rPr>
+          <w:sz w:val="24"/>
+          <w:szCs w:val="24"/>
+        </w:rPr>
+        <w:t>non possegga un account, con un click all'apposito link di registrazione.</w:t>
+      </w:r>
+      <w:r>
+        <w:rPr>
+          <w:sz w:val="24"/>
+          <w:szCs w:val="24"/>
+        </w:rPr>
+        <w:t xml:space="preserve"> </w:t>
+      </w:r>
+      <w:r>
+        <w:rPr>
+          <w:sz w:val="24"/>
+          <w:szCs w:val="24"/>
+        </w:rPr>
+        <w:t>Nella pagina di registrazione, l'utente deve inserire i propri dati</w:t>
+      </w:r>
+      <w:r>
+        <w:rPr>
+          <w:sz w:val="24"/>
+          <w:szCs w:val="24"/>
+        </w:rPr>
+        <w:t xml:space="preserve"> </w:t>
+      </w:r>
+      <w:r>
+        <w:rPr>
+          <w:sz w:val="24"/>
+          <w:szCs w:val="24"/>
+        </w:rPr>
+        <w:t>nel form di registrazione: nome, cognome, codice fiscale, data di nascita,</w:t>
+      </w:r>
+      <w:r>
+        <w:rPr>
+          <w:sz w:val="24"/>
+          <w:szCs w:val="24"/>
+        </w:rPr>
+        <w:t xml:space="preserve"> città di nascita,</w:t>
+      </w:r>
+      <w:r>
+        <w:rPr>
+          <w:sz w:val="24"/>
+          <w:szCs w:val="24"/>
+        </w:rPr>
+        <w:t xml:space="preserve"> </w:t>
+      </w:r>
+      <w:r>
+        <w:rPr>
+          <w:sz w:val="24"/>
+          <w:szCs w:val="24"/>
+        </w:rPr>
+        <w:t xml:space="preserve">indirizzo (numero civico, via, città, </w:t>
+      </w:r>
+      <w:r>
+        <w:rPr>
+          <w:sz w:val="24"/>
+          <w:szCs w:val="24"/>
+        </w:rPr>
+        <w:lastRenderedPageBreak/>
+        <w:t>provincia, CAP</w:t>
+      </w:r>
+      <w:r>
+        <w:rPr>
+          <w:sz w:val="24"/>
+          <w:szCs w:val="24"/>
+        </w:rPr>
+        <w:t>). I dati inseriti devono</w:t>
+      </w:r>
+      <w:r>
+        <w:rPr>
+          <w:sz w:val="24"/>
+          <w:szCs w:val="24"/>
+        </w:rPr>
+        <w:t xml:space="preserve"> </w:t>
+      </w:r>
+      <w:r>
+        <w:rPr>
+          <w:sz w:val="24"/>
+          <w:szCs w:val="24"/>
+        </w:rPr>
+        <w:t>essere corretti: il nome e il cognome non devono contenere numeri, la data di</w:t>
+      </w:r>
+      <w:r>
+        <w:rPr>
+          <w:sz w:val="24"/>
+          <w:szCs w:val="24"/>
+        </w:rPr>
+        <w:t xml:space="preserve"> </w:t>
+      </w:r>
+      <w:r>
+        <w:rPr>
+          <w:sz w:val="24"/>
+          <w:szCs w:val="24"/>
+        </w:rPr>
+        <w:t>nascita non deve essere nel futuro, o nello stesso giorno, il codice</w:t>
+      </w:r>
+      <w:r>
+        <w:rPr>
+          <w:sz w:val="24"/>
+          <w:szCs w:val="24"/>
+        </w:rPr>
+        <w:t xml:space="preserve"> </w:t>
+      </w:r>
+      <w:r>
+        <w:rPr>
+          <w:sz w:val="24"/>
+          <w:szCs w:val="24"/>
+        </w:rPr>
+        <w:t>fiscale deve essere della lunghezza corretta.</w:t>
+      </w:r>
+      <w:r>
+        <w:rPr>
+          <w:sz w:val="24"/>
+          <w:szCs w:val="24"/>
+        </w:rPr>
+        <w:t xml:space="preserve"> La scelta della provincia viene facilitata dall’uso di un menu a tendina.</w:t>
+      </w:r>
+      <w:r>
+        <w:rPr>
+          <w:sz w:val="24"/>
+          <w:szCs w:val="24"/>
+        </w:rPr>
+        <w:t xml:space="preserve"> Nel caso in cui i dati non sono corretti viene rilasciato un messaggio di errore e la registrazione non</w:t>
+      </w:r>
+      <w:r>
+        <w:rPr>
+          <w:sz w:val="24"/>
+          <w:szCs w:val="24"/>
+        </w:rPr>
+        <w:t xml:space="preserve"> </w:t>
+      </w:r>
+      <w:r>
+        <w:rPr>
+          <w:sz w:val="24"/>
+          <w:szCs w:val="24"/>
+        </w:rPr>
+        <w:t>viene effettuata. Tutti i campi della registrazione sono obbligatori.</w:t>
+      </w:r>
+      <w:r>
+        <w:rPr>
+          <w:sz w:val="24"/>
+          <w:szCs w:val="24"/>
+        </w:rPr>
+        <w:t xml:space="preserve"> </w:t>
+      </w:r>
+      <w:r>
+        <w:rPr>
+          <w:sz w:val="24"/>
+          <w:szCs w:val="24"/>
+        </w:rPr>
+        <w:t>Una volta registrato l'utente può accedere alla sua pagina personale in</w:t>
+      </w:r>
+      <w:r>
+        <w:rPr>
+          <w:sz w:val="24"/>
+          <w:szCs w:val="24"/>
+        </w:rPr>
+        <w:t xml:space="preserve"> </w:t>
+      </w:r>
+      <w:r>
+        <w:rPr>
+          <w:sz w:val="24"/>
+          <w:szCs w:val="24"/>
+        </w:rPr>
+        <w:t>cui c'è un riepilogo dei propri dati personali e dello stato di spedizione</w:t>
+      </w:r>
+      <w:r>
+        <w:rPr>
+          <w:sz w:val="24"/>
+          <w:szCs w:val="24"/>
+        </w:rPr>
+        <w:t xml:space="preserve"> </w:t>
+      </w:r>
+      <w:r>
+        <w:rPr>
+          <w:sz w:val="24"/>
+          <w:szCs w:val="24"/>
+        </w:rPr>
+        <w:t>dei propri ordini. Da questa pagina l'uten</w:t>
+      </w:r>
+      <w:r>
+        <w:rPr>
+          <w:sz w:val="24"/>
+          <w:szCs w:val="24"/>
+        </w:rPr>
+        <w:t xml:space="preserve">te può dichiarare che un ordine </w:t>
+      </w:r>
+      <w:r>
+        <w:rPr>
+          <w:sz w:val="24"/>
+          <w:szCs w:val="24"/>
+        </w:rPr>
+        <w:t>è arrivato a destinazione tramite un tasto nel campo degli ordini personali.</w:t>
       </w:r>
     </w:p>
     <w:p>
@@ -3036,21 +2741,6 @@
     <w:p>
       <w:pPr>
         <w:rPr>
-          <w:sz w:val="24"/>
-          <w:szCs w:val="24"/>
-        </w:rPr>
-      </w:pPr>
-      <w:r>
-        <w:rPr>
-          <w:sz w:val="24"/>
-          <w:szCs w:val="24"/>
-        </w:rPr>
-        <w:t>Qualsiasi utente che voglia aggiungere qualcosa al carrello, nel momento in cui sfoglia il catalogo, può farlo attraverso il click sul bottone “Aggiungi al carrello”.</w:t>
-      </w:r>
-    </w:p>
-    <w:p>
-      <w:pPr>
-        <w:rPr>
           <w:b/>
           <w:sz w:val="24"/>
           <w:szCs w:val="24"/>
@@ -3058,10 +2748,40 @@
       </w:pPr>
       <w:r>
         <w:rPr>
+          <w:sz w:val="24"/>
+          <w:szCs w:val="24"/>
+        </w:rPr>
+        <w:t>Qualsiasi utente che voglia aggiungere qualcosa al carrello, nel momento in cui sfoglia il catalogo</w:t>
+      </w:r>
+      <w:r>
+        <w:rPr>
+          <w:sz w:val="24"/>
+          <w:szCs w:val="24"/>
+        </w:rPr>
+        <w:t xml:space="preserve"> (vedi “Consultare il catalogo”)</w:t>
+      </w:r>
+      <w:r>
+        <w:rPr>
+          <w:sz w:val="24"/>
+          <w:szCs w:val="24"/>
+        </w:rPr>
+        <w:t>, può farlo attraverso il click sul bottone “Aggiungi al carrello”.</w:t>
+      </w:r>
+    </w:p>
+    <w:p>
+      <w:pPr>
+        <w:rPr>
           <w:b/>
           <w:sz w:val="24"/>
           <w:szCs w:val="24"/>
         </w:rPr>
+      </w:pPr>
+      <w:r>
+        <w:rPr>
+          <w:b/>
+          <w:sz w:val="24"/>
+          <w:szCs w:val="24"/>
+        </w:rPr>
         <w:t>Rimuovere prodotto dal carrello</w:t>
       </w:r>
     </w:p>
@@ -3094,80 +2814,712 @@
           <w:sz w:val="24"/>
           <w:szCs w:val="24"/>
         </w:rPr>
+        <w:t>Acquisto carrello</w:t>
+      </w:r>
+    </w:p>
+    <w:p>
+      <w:pPr>
+        <w:rPr>
+          <w:sz w:val="24"/>
+          <w:szCs w:val="24"/>
+        </w:rPr>
+      </w:pPr>
+      <w:r>
+        <w:rPr>
+          <w:sz w:val="24"/>
+          <w:szCs w:val="24"/>
+        </w:rPr>
+        <w:t>Nel caso in cui l’utente sia registrato (vedi “Registrazione di un utente”), l’utente può procedere all’acquisto del proprio carrello, inserendo i dati della carta di credito per il pagamento in un form.</w:t>
+      </w:r>
+      <w:r>
+        <w:rPr>
+          <w:sz w:val="24"/>
+          <w:szCs w:val="24"/>
+        </w:rPr>
+        <w:t xml:space="preserve"> Sul nuero di carta di credito viene effettuato un controllo sulla linghezza e sulla correttezza sintattica. Nel caso in cui ci sia un errotre con il codice, l’acquisto viene annullato e si apre una pagina con un messaggio di errore.</w:t>
+      </w:r>
+      <w:r>
+        <w:rPr>
+          <w:sz w:val="24"/>
+          <w:szCs w:val="24"/>
+        </w:rPr>
+        <w:t xml:space="preserve"> In questa sezione, può specificare un indirizzo di spedizione diverso da quello inserito nei dati</w:t>
+      </w:r>
+      <w:r>
+        <w:rPr>
+          <w:sz w:val="24"/>
+          <w:szCs w:val="24"/>
+        </w:rPr>
+        <w:t>, in area dove poter inserire testo</w:t>
+      </w:r>
+      <w:r>
+        <w:rPr>
+          <w:sz w:val="24"/>
+          <w:szCs w:val="24"/>
+        </w:rPr>
+        <w:t>. Inoltre, può annullare l’ordine prima di effettuare il pagamento, con un apposito bottone.</w:t>
+      </w:r>
+      <w:r>
+        <w:rPr>
+          <w:sz w:val="24"/>
+          <w:szCs w:val="24"/>
+        </w:rPr>
+        <w:t xml:space="preserve"> Nella pagina di acquisto c’è un riepilogo dei prodotti da acquistare e dell’indirizzo di spedizione.</w:t>
+      </w:r>
+    </w:p>
+    <w:p>
+      <w:pPr>
+        <w:rPr>
+          <w:b/>
+          <w:sz w:val="24"/>
+          <w:szCs w:val="24"/>
+        </w:rPr>
+      </w:pPr>
+      <w:r>
+        <w:rPr>
+          <w:b/>
+          <w:sz w:val="24"/>
+          <w:szCs w:val="24"/>
+        </w:rPr>
+        <w:t>Consultare il catalogo</w:t>
+      </w:r>
+    </w:p>
+    <w:p>
+      <w:pPr>
+        <w:rPr>
+          <w:sz w:val="24"/>
+          <w:szCs w:val="24"/>
+        </w:rPr>
+      </w:pPr>
+      <w:r>
+        <w:rPr>
+          <w:sz w:val="24"/>
+          <w:szCs w:val="24"/>
+        </w:rPr>
+        <w:t>Un utente accede al sito e tra</w:t>
+      </w:r>
+      <w:r>
+        <w:rPr>
+          <w:sz w:val="24"/>
+          <w:szCs w:val="24"/>
+        </w:rPr>
+        <w:t xml:space="preserve">mite un click sul menu del sito </w:t>
+      </w:r>
+      <w:r>
+        <w:rPr>
+          <w:sz w:val="24"/>
+          <w:szCs w:val="24"/>
+        </w:rPr>
+        <w:t>accede alla pagina del carrello. Lì può scorrere tramite la scrollbar</w:t>
+      </w:r>
+      <w:r>
+        <w:rPr>
+          <w:sz w:val="24"/>
+          <w:szCs w:val="24"/>
+        </w:rPr>
+        <w:t xml:space="preserve"> </w:t>
+      </w:r>
+      <w:r>
+        <w:rPr>
+          <w:sz w:val="24"/>
+          <w:szCs w:val="24"/>
+        </w:rPr>
+        <w:t>del brower la lista dei prodotti prese</w:t>
+      </w:r>
+      <w:r>
+        <w:rPr>
+          <w:sz w:val="24"/>
+          <w:szCs w:val="24"/>
+        </w:rPr>
+        <w:t xml:space="preserve">nti nel database ed effettuare </w:t>
+      </w:r>
+      <w:r>
+        <w:rPr>
+          <w:sz w:val="24"/>
+          <w:szCs w:val="24"/>
+        </w:rPr>
+        <w:t>una ricerca più selettiva secondo nome,</w:t>
+      </w:r>
+      <w:r>
+        <w:rPr>
+          <w:sz w:val="24"/>
+          <w:szCs w:val="24"/>
+        </w:rPr>
+        <w:t xml:space="preserve"> </w:t>
+      </w:r>
+      <w:r>
+        <w:rPr>
+          <w:sz w:val="24"/>
+          <w:szCs w:val="24"/>
+        </w:rPr>
+        <w:t xml:space="preserve">qualità e prezzo </w:t>
+      </w:r>
+      <w:r>
+        <w:rPr>
+          <w:sz w:val="24"/>
+          <w:szCs w:val="24"/>
+        </w:rPr>
+        <w:t>attraverso l'apposito form. P</w:t>
+      </w:r>
+      <w:r>
+        <w:rPr>
+          <w:sz w:val="24"/>
+          <w:szCs w:val="24"/>
+        </w:rPr>
+        <w:t xml:space="preserve">recisamente deve </w:t>
+      </w:r>
+      <w:r>
+        <w:rPr>
+          <w:sz w:val="24"/>
+          <w:szCs w:val="24"/>
+        </w:rPr>
+        <w:t>inserire nel campo corrispondente a</w:t>
+      </w:r>
+      <w:r>
+        <w:rPr>
+          <w:sz w:val="24"/>
+          <w:szCs w:val="24"/>
+        </w:rPr>
+        <w:t xml:space="preserve">l criterio di ricerca il valore </w:t>
+      </w:r>
+      <w:r>
+        <w:rPr>
+          <w:sz w:val="24"/>
+          <w:szCs w:val="24"/>
+        </w:rPr>
+        <w:t>secondo il quale eseguire la selezi</w:t>
+      </w:r>
+      <w:r>
+        <w:rPr>
+          <w:sz w:val="24"/>
+          <w:szCs w:val="24"/>
+        </w:rPr>
+        <w:t xml:space="preserve">one dei prodotti e poi fare un  </w:t>
+      </w:r>
+      <w:r>
+        <w:rPr>
+          <w:sz w:val="24"/>
+          <w:szCs w:val="24"/>
+        </w:rPr>
+        <w:t xml:space="preserve">click sul bottone per eseguire </w:t>
+      </w:r>
+      <w:r>
+        <w:rPr>
+          <w:sz w:val="24"/>
+          <w:szCs w:val="24"/>
+        </w:rPr>
+        <w:t xml:space="preserve">la ricerca. Non sono possibili  </w:t>
+      </w:r>
+      <w:r>
+        <w:rPr>
+          <w:sz w:val="24"/>
+          <w:szCs w:val="24"/>
+        </w:rPr>
+        <w:t xml:space="preserve">ricerche incrociate (come ad esempio su nome </w:t>
+      </w:r>
+      <w:r>
+        <w:rPr>
+          <w:sz w:val="24"/>
+          <w:szCs w:val="24"/>
+        </w:rPr>
+        <w:t xml:space="preserve">e quantità contemporaneamente). </w:t>
+      </w:r>
+      <w:r>
+        <w:rPr>
+          <w:sz w:val="24"/>
+          <w:szCs w:val="24"/>
+        </w:rPr>
+        <w:t>Nel caso in cui l'insieme dei pro</w:t>
+      </w:r>
+      <w:r>
+        <w:rPr>
+          <w:sz w:val="24"/>
+          <w:szCs w:val="24"/>
+        </w:rPr>
+        <w:t xml:space="preserve">dotti selezionati dalla ricerca </w:t>
+      </w:r>
+      <w:r>
+        <w:rPr>
+          <w:sz w:val="24"/>
+          <w:szCs w:val="24"/>
+        </w:rPr>
+        <w:t>s</w:t>
+      </w:r>
+      <w:r>
+        <w:rPr>
+          <w:sz w:val="24"/>
+          <w:szCs w:val="24"/>
+        </w:rPr>
+        <w:t xml:space="preserve">ia vuoto non viene visualizzato </w:t>
+      </w:r>
+      <w:r>
+        <w:rPr>
+          <w:sz w:val="24"/>
+          <w:szCs w:val="24"/>
+        </w:rPr>
+        <w:t>nessun prodotto; nel caso in cui i paramet</w:t>
+      </w:r>
+      <w:r>
+        <w:rPr>
+          <w:sz w:val="24"/>
+          <w:szCs w:val="24"/>
+        </w:rPr>
+        <w:t xml:space="preserve">ri siano sintatticamente errati </w:t>
+      </w:r>
+      <w:r>
+        <w:rPr>
+          <w:sz w:val="24"/>
+          <w:szCs w:val="24"/>
+        </w:rPr>
+        <w:t xml:space="preserve">(come ad esempio nell'inserimento </w:t>
+      </w:r>
+      <w:r>
+        <w:rPr>
+          <w:sz w:val="24"/>
+          <w:szCs w:val="24"/>
+        </w:rPr>
+        <w:t xml:space="preserve">di lettere al posto di numeri)  </w:t>
+      </w:r>
+      <w:r>
+        <w:rPr>
+          <w:sz w:val="24"/>
+          <w:szCs w:val="24"/>
+        </w:rPr>
+        <w:t>il sistema gestisce un messaggio di errore.</w:t>
+      </w:r>
+    </w:p>
+    <w:p>
+      <w:pPr>
+        <w:rPr>
+          <w:b/>
+          <w:sz w:val="24"/>
+          <w:szCs w:val="24"/>
+        </w:rPr>
+      </w:pPr>
+      <w:r>
+        <w:rPr>
+          <w:b/>
+          <w:sz w:val="24"/>
+          <w:szCs w:val="24"/>
+        </w:rPr>
+        <w:t>Aggiunta, modifica e rimozione di un prodotto dal catalogo</w:t>
+      </w:r>
+    </w:p>
+    <w:p>
+      <w:pPr>
+        <w:rPr>
+          <w:b/>
+          <w:sz w:val="24"/>
+          <w:szCs w:val="24"/>
+        </w:rPr>
+      </w:pPr>
+      <w:r>
+        <w:rPr>
+          <w:sz w:val="24"/>
+          <w:szCs w:val="24"/>
+        </w:rPr>
+        <w:t>L'amministratore può gestire il deposito dopo aver effettuato l'accesso.</w:t>
+      </w:r>
+      <w:r>
+        <w:rPr>
+          <w:sz w:val="24"/>
+          <w:szCs w:val="24"/>
+        </w:rPr>
+        <w:t xml:space="preserve"> </w:t>
+      </w:r>
+      <w:r>
+        <w:rPr>
+          <w:sz w:val="24"/>
+          <w:szCs w:val="24"/>
+        </w:rPr>
+        <w:t>Può aggiungere nuovi prodotti, modificare caratteristiche dei prodotti,</w:t>
+      </w:r>
+      <w:r>
+        <w:rPr>
+          <w:sz w:val="24"/>
+          <w:szCs w:val="24"/>
+        </w:rPr>
+        <w:t xml:space="preserve"> </w:t>
+      </w:r>
+      <w:r>
+        <w:rPr>
+          <w:sz w:val="24"/>
+          <w:szCs w:val="24"/>
+        </w:rPr>
+        <w:t>cancellare prodotti. Un prodotto ha queste caratteristiche:</w:t>
+      </w:r>
+      <w:r>
+        <w:rPr>
+          <w:sz w:val="24"/>
+          <w:szCs w:val="24"/>
+        </w:rPr>
+        <w:t xml:space="preserve"> </w:t>
+      </w:r>
+      <w:r>
+        <w:rPr>
+          <w:sz w:val="24"/>
+          <w:szCs w:val="24"/>
+        </w:rPr>
+        <w:t>nome</w:t>
+      </w:r>
+      <w:r>
+        <w:rPr>
+          <w:sz w:val="24"/>
+          <w:szCs w:val="24"/>
+        </w:rPr>
+        <w:t xml:space="preserve">, quantità, descrizione, prezzo, </w:t>
+      </w:r>
+      <w:r>
+        <w:rPr>
+          <w:sz w:val="24"/>
+          <w:szCs w:val="24"/>
+        </w:rPr>
+        <w:t>di cui solo quantità, descrizione e prezzo mod</w:t>
+      </w:r>
+      <w:r>
+        <w:rPr>
+          <w:sz w:val="24"/>
+          <w:szCs w:val="24"/>
+        </w:rPr>
+        <w:t xml:space="preserve">ificabili </w:t>
+      </w:r>
+      <w:r>
+        <w:rPr>
+          <w:sz w:val="24"/>
+          <w:szCs w:val="24"/>
+        </w:rPr>
+        <w:t>L'aggiunta di nuovi prodotti avviene tramite un form in cui bisogna inserire</w:t>
+      </w:r>
+      <w:r>
+        <w:rPr>
+          <w:sz w:val="24"/>
+          <w:szCs w:val="24"/>
+        </w:rPr>
+        <w:t xml:space="preserve"> </w:t>
+      </w:r>
+      <w:r>
+        <w:rPr>
+          <w:sz w:val="24"/>
+          <w:szCs w:val="24"/>
+        </w:rPr>
+        <w:t>nome, quantità, descrizione e prezzo. Sui campi "quantità" e "prezzo" viene</w:t>
+      </w:r>
+      <w:r>
+        <w:rPr>
+          <w:sz w:val="24"/>
+          <w:szCs w:val="24"/>
+        </w:rPr>
+        <w:t xml:space="preserve"> </w:t>
+      </w:r>
+      <w:r>
+        <w:rPr>
+          <w:sz w:val="24"/>
+          <w:szCs w:val="24"/>
+        </w:rPr>
+        <w:t>effettuato un controllo per assicurarsi che siano interi positivi.</w:t>
+      </w:r>
+      <w:r>
+        <w:rPr>
+          <w:sz w:val="24"/>
+          <w:szCs w:val="24"/>
+        </w:rPr>
+        <w:t xml:space="preserve"> </w:t>
+      </w:r>
+      <w:r>
+        <w:rPr>
+          <w:sz w:val="24"/>
+          <w:szCs w:val="24"/>
+        </w:rPr>
+        <w:t>Nel caso in cui fallisca il controllo, l'inserimento non viene effettuato</w:t>
+      </w:r>
+      <w:r>
+        <w:rPr>
+          <w:sz w:val="24"/>
+          <w:szCs w:val="24"/>
+        </w:rPr>
+        <w:t xml:space="preserve"> </w:t>
+      </w:r>
+      <w:r>
+        <w:rPr>
+          <w:sz w:val="24"/>
+          <w:szCs w:val="24"/>
+        </w:rPr>
+        <w:t>e viene notificato un messaggio di errore.</w:t>
+      </w:r>
+      <w:r>
+        <w:rPr>
+          <w:sz w:val="24"/>
+          <w:szCs w:val="24"/>
+        </w:rPr>
+        <w:t xml:space="preserve"> </w:t>
+      </w:r>
+      <w:r>
+        <w:rPr>
+          <w:sz w:val="24"/>
+          <w:szCs w:val="24"/>
+        </w:rPr>
+        <w:t xml:space="preserve">La modifica dei prodotti in magazzino avviene </w:t>
+      </w:r>
+      <w:r>
+        <w:rPr>
+          <w:sz w:val="24"/>
+          <w:szCs w:val="24"/>
+        </w:rPr>
         <w:lastRenderedPageBreak/>
-        <w:t>Acquisto carrello</w:t>
-      </w:r>
-    </w:p>
-    <w:p>
-      <w:pPr>
-        <w:rPr>
-          <w:sz w:val="24"/>
-          <w:szCs w:val="24"/>
-        </w:rPr>
-      </w:pPr>
-      <w:r>
-        <w:rPr>
-          <w:sz w:val="24"/>
-          <w:szCs w:val="24"/>
-        </w:rPr>
-        <w:t xml:space="preserve">Nel caso in cui l’utente sia registrato (vedi “Registrazione di un utente”), l’utente può procedere all’acquisto del proprio carrello, inserendo i dati della carta di credito per il pagamento in un </w:t>
-      </w:r>
-      <w:proofErr w:type="spellStart"/>
-      <w:r>
-        <w:rPr>
-          <w:sz w:val="24"/>
-          <w:szCs w:val="24"/>
-        </w:rPr>
-        <w:t>form</w:t>
-      </w:r>
-      <w:proofErr w:type="spellEnd"/>
-      <w:r>
-        <w:rPr>
-          <w:sz w:val="24"/>
-          <w:szCs w:val="24"/>
-        </w:rPr>
-        <w:t>. In questa sezione, può specificare un indirizzo di spedizione diverso da quello inserito nei dati. Inoltre, può annullare l’ordine prima di effettuare il pagamento, con un apposito bottone.</w:t>
-      </w:r>
-    </w:p>
-    <w:p>
-      <w:pPr>
+        <w:t>anch'essa tramite un form</w:t>
+      </w:r>
+      <w:r>
+        <w:rPr>
+          <w:sz w:val="24"/>
+          <w:szCs w:val="24"/>
+        </w:rPr>
+        <w:t xml:space="preserve"> </w:t>
+      </w:r>
+      <w:r>
+        <w:rPr>
+          <w:sz w:val="24"/>
+          <w:szCs w:val="24"/>
+        </w:rPr>
+        <w:t>in cui si andranno a scrivere i dati modificati del prodotto in questione.</w:t>
+      </w:r>
+      <w:r>
+        <w:rPr>
+          <w:sz w:val="24"/>
+          <w:szCs w:val="24"/>
+        </w:rPr>
+        <w:t xml:space="preserve"> </w:t>
+      </w:r>
+      <w:r>
+        <w:rPr>
+          <w:sz w:val="24"/>
+          <w:szCs w:val="24"/>
+        </w:rPr>
+        <w:t>Sui campi "quantità" e "prezzo" viene effettuato un controllo. Esso fallisce</w:t>
+      </w:r>
+      <w:r>
+        <w:rPr>
+          <w:sz w:val="24"/>
+          <w:szCs w:val="24"/>
+        </w:rPr>
+        <w:t xml:space="preserve"> </w:t>
+      </w:r>
+      <w:r>
+        <w:rPr>
+          <w:sz w:val="24"/>
+          <w:szCs w:val="24"/>
+        </w:rPr>
+        <w:t>nel caso in cui la quantità sia negativa o uguale a 0 (in tal caso bisogna</w:t>
+      </w:r>
+      <w:r>
+        <w:rPr>
+          <w:sz w:val="24"/>
+          <w:szCs w:val="24"/>
+        </w:rPr>
+        <w:t xml:space="preserve"> </w:t>
+      </w:r>
+      <w:r>
+        <w:rPr>
+          <w:sz w:val="24"/>
+          <w:szCs w:val="24"/>
+        </w:rPr>
+        <w:t>usare la funzione di cancellazione) e quando il prezzo e negativo. Nel caso di</w:t>
+      </w:r>
+      <w:r>
+        <w:rPr>
+          <w:sz w:val="24"/>
+          <w:szCs w:val="24"/>
+        </w:rPr>
+        <w:t xml:space="preserve"> </w:t>
+      </w:r>
+      <w:r>
+        <w:rPr>
+          <w:sz w:val="24"/>
+          <w:szCs w:val="24"/>
+        </w:rPr>
+        <w:t>fallimento viene notificato un messaggio di errore e la modifica non viene effettuata.</w:t>
+      </w:r>
+      <w:r>
+        <w:rPr>
+          <w:sz w:val="24"/>
+          <w:szCs w:val="24"/>
+        </w:rPr>
+        <w:t xml:space="preserve"> </w:t>
+      </w:r>
+      <w:r>
+        <w:rPr>
+          <w:sz w:val="24"/>
+          <w:szCs w:val="24"/>
+        </w:rPr>
+        <w:t>La cancellazione avviene tramite un tasto che, quando premuto, cancella</w:t>
+      </w:r>
+      <w:r>
+        <w:rPr>
+          <w:sz w:val="24"/>
+          <w:szCs w:val="24"/>
+        </w:rPr>
+        <w:t xml:space="preserve"> </w:t>
+      </w:r>
+      <w:r>
+        <w:rPr>
+          <w:sz w:val="24"/>
+          <w:szCs w:val="24"/>
+        </w:rPr>
+        <w:t>tutti i prodotti di quel tipo present</w:t>
+      </w:r>
+      <w:r>
+        <w:rPr>
+          <w:sz w:val="24"/>
+          <w:szCs w:val="24"/>
+        </w:rPr>
+        <w:t xml:space="preserve">i in magazzino (Nel caso in cui </w:t>
+      </w:r>
+      <w:r>
+        <w:rPr>
+          <w:sz w:val="24"/>
+          <w:szCs w:val="24"/>
+        </w:rPr>
+        <w:t>si voglia cancellare solo parte dei pro</w:t>
+      </w:r>
+      <w:r>
+        <w:rPr>
+          <w:sz w:val="24"/>
+          <w:szCs w:val="24"/>
+        </w:rPr>
+        <w:t xml:space="preserve">dotti bisogna usare la funzione </w:t>
+      </w:r>
+      <w:r>
+        <w:rPr>
+          <w:sz w:val="24"/>
+          <w:szCs w:val="24"/>
+        </w:rPr>
+        <w:t>di modifica).</w:t>
+      </w:r>
+      <w:r>
         <w:rPr>
           <w:b/>
           <w:sz w:val="24"/>
           <w:szCs w:val="24"/>
         </w:rPr>
-      </w:pPr>
-      <w:r>
+        <w:t xml:space="preserve"> </w:t>
+      </w:r>
+    </w:p>
+    <w:p>
+      <w:pPr>
         <w:rPr>
           <w:b/>
           <w:sz w:val="24"/>
           <w:szCs w:val="24"/>
         </w:rPr>
-        <w:t>Consultare il catalogo</w:t>
-      </w:r>
-    </w:p>
-    <w:p>
-      <w:pPr>
-        <w:rPr>
-          <w:sz w:val="24"/>
-          <w:szCs w:val="24"/>
-        </w:rPr>
-      </w:pPr>
-      <w:r>
-        <w:rPr>
-          <w:sz w:val="24"/>
-          <w:szCs w:val="24"/>
-        </w:rPr>
-        <w:t>Un utente qualsiasi, può sfogliare il catalogo con dei filtri per la ricerca, sulla quantità, prezzo massimo, qualità e nome di fiori.</w:t>
-      </w:r>
-    </w:p>
-    <w:p>
-      <w:pPr>
+      </w:pPr>
+      <w:r>
         <w:rPr>
           <w:b/>
           <w:sz w:val="24"/>
           <w:szCs w:val="24"/>
         </w:rPr>
+        <w:t>Gestione degli ordini dell’amministratore</w:t>
+      </w:r>
+    </w:p>
+    <w:p>
+      <w:pPr>
+        <w:rPr>
+          <w:sz w:val="24"/>
+          <w:szCs w:val="24"/>
+        </w:rPr>
+      </w:pPr>
+      <w:r>
+        <w:rPr>
+          <w:sz w:val="24"/>
+          <w:szCs w:val="24"/>
+        </w:rPr>
+        <w:t>L'amministratore può gestire la spedizione degli ordini dalla sua</w:t>
+      </w:r>
+      <w:r>
+        <w:rPr>
+          <w:sz w:val="24"/>
+          <w:szCs w:val="24"/>
+        </w:rPr>
+        <w:t xml:space="preserve"> </w:t>
+      </w:r>
+      <w:r>
+        <w:rPr>
+          <w:sz w:val="24"/>
+          <w:szCs w:val="24"/>
+        </w:rPr>
+        <w:t>pagina personale. Da questa pagina può accedere alla pagina di gestione</w:t>
+      </w:r>
+      <w:r>
+        <w:rPr>
+          <w:sz w:val="24"/>
+          <w:szCs w:val="24"/>
+        </w:rPr>
+        <w:t xml:space="preserve"> </w:t>
+      </w:r>
+      <w:r>
+        <w:rPr>
+          <w:sz w:val="24"/>
+          <w:szCs w:val="24"/>
+        </w:rPr>
+        <w:t>degli ordini dove può far avanzare lo stato di spedione dei propri ordini.</w:t>
+      </w:r>
+      <w:r>
+        <w:rPr>
+          <w:sz w:val="24"/>
+          <w:szCs w:val="24"/>
+        </w:rPr>
+        <w:t xml:space="preserve"> </w:t>
+      </w:r>
+      <w:r>
+        <w:rPr>
+          <w:sz w:val="24"/>
+          <w:szCs w:val="24"/>
+        </w:rPr>
+        <w:t>Gli stati di spedizione sono: da spedire, spedito, arrivato. L'amministratore</w:t>
+      </w:r>
+      <w:r>
+        <w:rPr>
+          <w:sz w:val="24"/>
+          <w:szCs w:val="24"/>
+        </w:rPr>
+        <w:t xml:space="preserve"> </w:t>
+      </w:r>
+      <w:r>
+        <w:rPr>
+          <w:sz w:val="24"/>
+          <w:szCs w:val="24"/>
+        </w:rPr>
+        <w:t xml:space="preserve">può gestire solo l'avanzamento da "spedire" a </w:t>
+      </w:r>
+      <w:r>
+        <w:rPr>
+          <w:sz w:val="24"/>
+          <w:szCs w:val="24"/>
+        </w:rPr>
+        <w:t xml:space="preserve">"spedito", l'avvenuta ricezione </w:t>
+      </w:r>
+      <w:r>
+        <w:rPr>
+          <w:sz w:val="24"/>
+          <w:szCs w:val="24"/>
+        </w:rPr>
+        <w:t>dell'ordine deve essere notificata dall'utente mediante la sua pagina personale.</w:t>
+      </w:r>
+    </w:p>
+    <w:p>
+      <w:pPr>
+        <w:jc w:val="center"/>
+        <w:rPr>
+          <w:sz w:val="24"/>
+          <w:szCs w:val="24"/>
+        </w:rPr>
+      </w:pPr>
+    </w:p>
+    <w:p>
+      <w:pPr>
+        <w:rPr>
+          <w:sz w:val="24"/>
+          <w:szCs w:val="24"/>
+        </w:rPr>
       </w:pPr>
       <w:r>
         <w:rPr>
@@ -3175,102 +3527,72 @@
           <w:sz w:val="24"/>
           <w:szCs w:val="24"/>
         </w:rPr>
-        <w:t>Accesso di un utente registrato</w:t>
-      </w:r>
-    </w:p>
-    <w:p>
-      <w:pPr>
-        <w:rPr>
-          <w:sz w:val="24"/>
-          <w:szCs w:val="24"/>
-        </w:rPr>
-      </w:pPr>
-      <w:r>
-        <w:rPr>
-          <w:sz w:val="24"/>
-          <w:szCs w:val="24"/>
-        </w:rPr>
-        <w:t>Un utente può avere accesso compilando dei campi per l’autenticazione in una pagina “Accesso”. Dopo, potrà acquistare prodotti e avere accesso alla propria pagina utente, dove può modificare i propri dati e cancellare il proprio account.</w:t>
-      </w:r>
-    </w:p>
-    <w:p>
-      <w:pPr>
+        <w:t>L</w:t>
+      </w:r>
+      <w:r>
         <w:rPr>
           <w:b/>
           <w:sz w:val="24"/>
           <w:szCs w:val="24"/>
         </w:rPr>
-      </w:pPr>
-      <w:r>
-        <w:rPr>
-          <w:b/>
-          <w:sz w:val="24"/>
-          <w:szCs w:val="24"/>
-        </w:rPr>
-        <w:t>Accesso dell’amministratore</w:t>
-      </w:r>
-    </w:p>
-    <w:p>
-      <w:pPr>
-        <w:rPr>
-          <w:sz w:val="24"/>
-          <w:szCs w:val="24"/>
-        </w:rPr>
-      </w:pPr>
-      <w:r>
-        <w:rPr>
-          <w:sz w:val="24"/>
-          <w:szCs w:val="24"/>
-        </w:rPr>
-        <w:t>L’amministratore può accedere alle proprio funzioni, compilando dei campi per l’autenticazione. Dopo l’autenticazione, avrà accesso ad una propria pagina utente.</w:t>
-      </w:r>
-    </w:p>
-    <w:p>
-      <w:pPr>
-        <w:rPr>
-          <w:b/>
-          <w:sz w:val="24"/>
-          <w:szCs w:val="24"/>
-        </w:rPr>
-      </w:pPr>
-      <w:r>
-        <w:rPr>
-          <w:b/>
-          <w:sz w:val="24"/>
-          <w:szCs w:val="24"/>
-        </w:rPr>
-        <w:t>Aggiunta, modifica e rimozione di un prodotto dal catalogo</w:t>
-      </w:r>
-    </w:p>
-    <w:p>
-      <w:pPr>
-        <w:rPr>
-          <w:sz w:val="24"/>
-          <w:szCs w:val="24"/>
-        </w:rPr>
-      </w:pPr>
-      <w:r>
-        <w:rPr>
-          <w:sz w:val="24"/>
-          <w:szCs w:val="24"/>
-        </w:rPr>
-        <w:t xml:space="preserve">L’amministratore può aggiungere un prodotto da una pagina, la quale contiene un </w:t>
-      </w:r>
-      <w:proofErr w:type="spellStart"/>
-      <w:r>
-        <w:rPr>
-          <w:sz w:val="24"/>
-          <w:szCs w:val="24"/>
-        </w:rPr>
-        <w:t>form</w:t>
-      </w:r>
-      <w:proofErr w:type="spellEnd"/>
-      <w:r>
-        <w:rPr>
-          <w:sz w:val="24"/>
-          <w:szCs w:val="24"/>
-        </w:rPr>
-        <w:t>, nel quale inserire nome e dettagli del prodotto. Inoltro, dal catalogo può rimuovere un prodotto cliccando sull’apposito bottone. Nello stesso modo, può modificarlo.</w:t>
+        <w:t>ogin</w:t>
+      </w:r>
+    </w:p>
+    <w:p>
+      <w:pPr>
+        <w:rPr>
+          <w:sz w:val="24"/>
+          <w:szCs w:val="24"/>
+        </w:rPr>
+      </w:pPr>
+      <w:r>
+        <w:rPr>
+          <w:sz w:val="24"/>
+          <w:szCs w:val="24"/>
+        </w:rPr>
+        <w:t xml:space="preserve">La pagina del login presenta due form: uno per il login dell’utente cliente e uno per il login dell’amministratore. In entrambi i casi, bisogna inserire un username e una password. Nel caso di inserimento corretto, si viene rimandato alla propria pagina utente contente i dati dell’utente, e cioè </w:t>
+      </w:r>
+      <w:r>
+        <w:rPr>
+          <w:sz w:val="24"/>
+          <w:szCs w:val="24"/>
+        </w:rPr>
+        <w:t>nome, cognome, codice fiscale, data di nascita,</w:t>
+      </w:r>
+      <w:r>
+        <w:rPr>
+          <w:sz w:val="24"/>
+          <w:szCs w:val="24"/>
+        </w:rPr>
+        <w:t xml:space="preserve"> città di nascita, </w:t>
+      </w:r>
+      <w:r>
+        <w:rPr>
+          <w:sz w:val="24"/>
+          <w:szCs w:val="24"/>
+        </w:rPr>
+        <w:t xml:space="preserve">indirizzo (numero civico, via, città, </w:t>
+      </w:r>
+      <w:r>
+        <w:rPr>
+          <w:sz w:val="24"/>
+          <w:szCs w:val="24"/>
+        </w:rPr>
+        <w:t>provincia, CAP</w:t>
+      </w:r>
+      <w:r>
+        <w:rPr>
+          <w:sz w:val="24"/>
+          <w:szCs w:val="24"/>
+        </w:rPr>
+        <w:t>)</w:t>
+      </w:r>
+      <w:r>
+        <w:rPr>
+          <w:sz w:val="24"/>
+          <w:szCs w:val="24"/>
+        </w:rPr>
+        <w:t>, se a fare il login è il cliente, nome e password, invece, per l’amministratore. Da tale pagina, si può accedere ad una pagina che ti permette di modificare tutti i tuoi dati.</w:t>
       </w:r>
     </w:p>
     <w:p/>
@@ -3279,19 +3601,25 @@
     <w:p/>
     <w:p>
       <w:pPr>
-        <w:pStyle w:val="Titolo3"/>
+        <w:pStyle w:val="Heading3"/>
         <w:rPr>
           <w:rFonts w:asciiTheme="minorHAnsi" w:hAnsiTheme="minorHAnsi" w:cstheme="minorHAnsi"/>
         </w:rPr>
       </w:pPr>
-      <w:bookmarkStart w:id="5" w:name="_Toc464212972"/>
+      <w:bookmarkStart w:id="6" w:name="_Toc464252519"/>
       <w:r>
         <w:rPr>
           <w:rFonts w:asciiTheme="minorHAnsi" w:hAnsiTheme="minorHAnsi" w:cstheme="minorHAnsi"/>
         </w:rPr>
+        <w:t>6.</w:t>
+      </w:r>
+      <w:r>
+        <w:rPr>
+          <w:rFonts w:asciiTheme="minorHAnsi" w:hAnsiTheme="minorHAnsi" w:cstheme="minorHAnsi"/>
+        </w:rPr>
         <w:t>REQUISITI FUNZIONALI</w:t>
       </w:r>
-      <w:bookmarkEnd w:id="5"/>
+      <w:bookmarkEnd w:id="6"/>
       <w:r>
         <w:rPr>
           <w:rFonts w:asciiTheme="minorHAnsi" w:hAnsiTheme="minorHAnsi" w:cstheme="minorHAnsi"/>
@@ -3301,7 +3629,7 @@
     </w:p>
     <w:p>
       <w:pPr>
-        <w:pStyle w:val="Titolo3"/>
+        <w:pStyle w:val="Heading3"/>
         <w:spacing w:before="0"/>
         <w:rPr>
           <w:rFonts w:asciiTheme="minorHAnsi" w:hAnsiTheme="minorHAnsi" w:cstheme="minorHAnsi"/>
@@ -3356,7 +3684,7 @@
     </w:p>
     <w:p>
       <w:pPr>
-        <w:pStyle w:val="Paragrafoelenco"/>
+        <w:pStyle w:val="ListParagraph"/>
         <w:numPr>
           <w:ilvl w:val="0"/>
           <w:numId w:val="6"/>
@@ -3395,7 +3723,7 @@
     </w:p>
     <w:p>
       <w:pPr>
-        <w:pStyle w:val="Paragrafoelenco"/>
+        <w:pStyle w:val="ListParagraph"/>
         <w:numPr>
           <w:ilvl w:val="0"/>
           <w:numId w:val="6"/>
@@ -3418,7 +3746,7 @@
     </w:p>
     <w:p>
       <w:pPr>
-        <w:pStyle w:val="Paragrafoelenco"/>
+        <w:pStyle w:val="ListParagraph"/>
         <w:numPr>
           <w:ilvl w:val="0"/>
           <w:numId w:val="6"/>
@@ -3441,7 +3769,7 @@
     </w:p>
     <w:p>
       <w:pPr>
-        <w:pStyle w:val="Paragrafoelenco"/>
+        <w:pStyle w:val="ListParagraph"/>
         <w:numPr>
           <w:ilvl w:val="0"/>
           <w:numId w:val="6"/>
@@ -3472,7 +3800,7 @@
     </w:p>
     <w:p>
       <w:pPr>
-        <w:pStyle w:val="Paragrafoelenco"/>
+        <w:pStyle w:val="ListParagraph"/>
         <w:numPr>
           <w:ilvl w:val="0"/>
           <w:numId w:val="6"/>
@@ -3495,7 +3823,7 @@
     </w:p>
     <w:p>
       <w:pPr>
-        <w:pStyle w:val="Paragrafoelenco"/>
+        <w:pStyle w:val="ListParagraph"/>
         <w:numPr>
           <w:ilvl w:val="0"/>
           <w:numId w:val="6"/>
@@ -3518,7 +3846,7 @@
     </w:p>
     <w:p>
       <w:pPr>
-        <w:pStyle w:val="Paragrafoelenco"/>
+        <w:pStyle w:val="ListParagraph"/>
         <w:spacing w:after="0"/>
         <w:rPr>
           <w:rFonts w:asciiTheme="minorHAnsi" w:hAnsiTheme="minorHAnsi" w:cstheme="minorHAnsi"/>
@@ -3605,7 +3933,7 @@
     </w:p>
     <w:p>
       <w:pPr>
-        <w:pStyle w:val="Paragrafoelenco"/>
+        <w:pStyle w:val="ListParagraph"/>
         <w:numPr>
           <w:ilvl w:val="1"/>
           <w:numId w:val="9"/>
@@ -3628,7 +3956,7 @@
     </w:p>
     <w:p>
       <w:pPr>
-        <w:pStyle w:val="Paragrafoelenco"/>
+        <w:pStyle w:val="ListParagraph"/>
         <w:numPr>
           <w:ilvl w:val="1"/>
           <w:numId w:val="9"/>
@@ -3651,7 +3979,7 @@
     </w:p>
     <w:p>
       <w:pPr>
-        <w:pStyle w:val="Paragrafoelenco"/>
+        <w:pStyle w:val="ListParagraph"/>
         <w:spacing w:after="0"/>
         <w:ind w:left="2160"/>
         <w:rPr>
@@ -3663,7 +3991,7 @@
     </w:p>
     <w:p>
       <w:pPr>
-        <w:pStyle w:val="Paragrafoelenco"/>
+        <w:pStyle w:val="ListParagraph"/>
         <w:spacing w:after="0"/>
         <w:ind w:left="2160"/>
         <w:rPr>
@@ -3701,7 +4029,7 @@
     </w:p>
     <w:p>
       <w:pPr>
-        <w:pStyle w:val="Paragrafoelenco"/>
+        <w:pStyle w:val="ListParagraph"/>
         <w:numPr>
           <w:ilvl w:val="1"/>
           <w:numId w:val="9"/>
@@ -3724,7 +4052,7 @@
     </w:p>
     <w:p>
       <w:pPr>
-        <w:pStyle w:val="Paragrafoelenco"/>
+        <w:pStyle w:val="ListParagraph"/>
         <w:numPr>
           <w:ilvl w:val="2"/>
           <w:numId w:val="9"/>
@@ -3747,7 +4075,7 @@
     </w:p>
     <w:p>
       <w:pPr>
-        <w:pStyle w:val="Paragrafoelenco"/>
+        <w:pStyle w:val="ListParagraph"/>
         <w:numPr>
           <w:ilvl w:val="2"/>
           <w:numId w:val="9"/>
@@ -3786,7 +4114,7 @@
     </w:p>
     <w:p>
       <w:pPr>
-        <w:pStyle w:val="Paragrafoelenco"/>
+        <w:pStyle w:val="ListParagraph"/>
         <w:numPr>
           <w:ilvl w:val="1"/>
           <w:numId w:val="9"/>
@@ -3809,7 +4137,7 @@
     </w:p>
     <w:p>
       <w:pPr>
-        <w:pStyle w:val="Titolo3"/>
+        <w:pStyle w:val="Heading3"/>
         <w:rPr>
           <w:rFonts w:asciiTheme="minorHAnsi" w:hAnsiTheme="minorHAnsi" w:cstheme="minorHAnsi"/>
         </w:rPr>
@@ -3817,19 +4145,25 @@
     </w:p>
     <w:p>
       <w:pPr>
-        <w:pStyle w:val="Titolo3"/>
+        <w:pStyle w:val="Heading3"/>
         <w:rPr>
           <w:rFonts w:asciiTheme="minorHAnsi" w:hAnsiTheme="minorHAnsi" w:cstheme="minorHAnsi"/>
         </w:rPr>
       </w:pPr>
-      <w:bookmarkStart w:id="6" w:name="_Toc464212973"/>
+      <w:bookmarkStart w:id="7" w:name="_Toc464252520"/>
       <w:r>
         <w:rPr>
           <w:rFonts w:asciiTheme="minorHAnsi" w:hAnsiTheme="minorHAnsi" w:cstheme="minorHAnsi"/>
         </w:rPr>
+        <w:t>7.</w:t>
+      </w:r>
+      <w:r>
+        <w:rPr>
+          <w:rFonts w:asciiTheme="minorHAnsi" w:hAnsiTheme="minorHAnsi" w:cstheme="minorHAnsi"/>
+        </w:rPr>
         <w:t>REQUISITI NON FUNZIONALI</w:t>
       </w:r>
-      <w:bookmarkEnd w:id="6"/>
+      <w:bookmarkEnd w:id="7"/>
       <w:r>
         <w:rPr>
           <w:rFonts w:asciiTheme="minorHAnsi" w:hAnsiTheme="minorHAnsi" w:cstheme="minorHAnsi"/>
@@ -3904,7 +4238,7 @@
     </w:p>
     <w:p>
       <w:pPr>
-        <w:pStyle w:val="Paragrafoelenco"/>
+        <w:pStyle w:val="ListParagraph"/>
         <w:numPr>
           <w:ilvl w:val="0"/>
           <w:numId w:val="15"/>
@@ -3932,7 +4266,6 @@
         </w:rPr>
         <w:t>“</w:t>
       </w:r>
-      <w:proofErr w:type="spellStart"/>
       <w:r>
         <w:rPr>
           <w:rFonts w:cstheme="minorHAnsi"/>
@@ -3941,7 +4274,6 @@
         </w:rPr>
         <w:t>friendly</w:t>
       </w:r>
-      <w:proofErr w:type="spellEnd"/>
       <w:r>
         <w:rPr>
           <w:rFonts w:cstheme="minorHAnsi"/>
@@ -3953,7 +4285,7 @@
     </w:p>
     <w:p>
       <w:pPr>
-        <w:pStyle w:val="Paragrafoelenco"/>
+        <w:pStyle w:val="ListParagraph"/>
         <w:numPr>
           <w:ilvl w:val="0"/>
           <w:numId w:val="15"/>
@@ -3976,7 +4308,7 @@
     </w:p>
     <w:p>
       <w:pPr>
-        <w:pStyle w:val="Paragrafoelenco"/>
+        <w:pStyle w:val="ListParagraph"/>
         <w:numPr>
           <w:ilvl w:val="0"/>
           <w:numId w:val="15"/>
@@ -4053,7 +4385,7 @@
     </w:p>
     <w:p>
       <w:pPr>
-        <w:pStyle w:val="Paragrafoelenco"/>
+        <w:pStyle w:val="ListParagraph"/>
         <w:numPr>
           <w:ilvl w:val="0"/>
           <w:numId w:val="16"/>
@@ -4114,7 +4446,7 @@
     </w:p>
     <w:p>
       <w:pPr>
-        <w:pStyle w:val="Paragrafoelenco"/>
+        <w:pStyle w:val="ListParagraph"/>
         <w:numPr>
           <w:ilvl w:val="0"/>
           <w:numId w:val="16"/>
@@ -4175,7 +4507,7 @@
     </w:p>
     <w:p>
       <w:pPr>
-        <w:pStyle w:val="Paragrafoelenco"/>
+        <w:pStyle w:val="ListParagraph"/>
         <w:numPr>
           <w:ilvl w:val="0"/>
           <w:numId w:val="17"/>
@@ -4198,7 +4530,7 @@
     </w:p>
     <w:p>
       <w:pPr>
-        <w:pStyle w:val="Paragrafoelenco"/>
+        <w:pStyle w:val="ListParagraph"/>
         <w:numPr>
           <w:ilvl w:val="0"/>
           <w:numId w:val="17"/>
@@ -4221,7 +4553,7 @@
     </w:p>
     <w:p>
       <w:pPr>
-        <w:pStyle w:val="Paragrafoelenco"/>
+        <w:pStyle w:val="ListParagraph"/>
         <w:numPr>
           <w:ilvl w:val="0"/>
           <w:numId w:val="17"/>
@@ -4298,7 +4630,7 @@
     </w:p>
     <w:p>
       <w:pPr>
-        <w:pStyle w:val="Paragrafoelenco"/>
+        <w:pStyle w:val="ListParagraph"/>
         <w:numPr>
           <w:ilvl w:val="0"/>
           <w:numId w:val="18"/>
@@ -4310,74 +4642,76 @@
           <w:szCs w:val="24"/>
         </w:rPr>
       </w:pPr>
-      <w:proofErr w:type="spellStart"/>
       <w:r>
         <w:rPr>
           <w:rFonts w:cstheme="minorHAnsi"/>
           <w:sz w:val="24"/>
           <w:szCs w:val="24"/>
         </w:rPr>
-        <w:t>Fiorazon</w:t>
-      </w:r>
-      <w:proofErr w:type="spellEnd"/>
-      <w:r>
+        <w:t>Fiorazon deve supportare un sistema di autenticazione in modo da evitare accessi indesiderati ai dati persistenti</w:t>
+      </w:r>
+    </w:p>
+    <w:p>
+      <w:pPr>
+        <w:pStyle w:val="Heading3"/>
+        <w:rPr>
+          <w:rFonts w:asciiTheme="minorHAnsi" w:hAnsiTheme="minorHAnsi" w:cstheme="minorHAnsi"/>
+        </w:rPr>
+      </w:pPr>
+    </w:p>
+    <w:p>
+      <w:pPr>
+        <w:pStyle w:val="Heading3"/>
+        <w:rPr>
+          <w:rFonts w:asciiTheme="minorHAnsi" w:hAnsiTheme="minorHAnsi" w:cstheme="minorHAnsi"/>
+        </w:rPr>
+      </w:pPr>
+      <w:bookmarkStart w:id="8" w:name="_Toc464252521"/>
+      <w:r>
+        <w:rPr>
+          <w:rFonts w:asciiTheme="minorHAnsi" w:hAnsiTheme="minorHAnsi" w:cstheme="minorHAnsi"/>
+        </w:rPr>
+        <w:t>8.</w:t>
+      </w:r>
+      <w:r>
+        <w:rPr>
+          <w:rFonts w:asciiTheme="minorHAnsi" w:hAnsiTheme="minorHAnsi" w:cstheme="minorHAnsi"/>
+        </w:rPr>
+        <w:t>AMBIENTE DI DESTINAZIONE</w:t>
+      </w:r>
+      <w:bookmarkEnd w:id="8"/>
+    </w:p>
+    <w:p>
+      <w:pPr>
+        <w:pStyle w:val="Heading3"/>
+        <w:rPr>
+          <w:rFonts w:asciiTheme="minorHAnsi" w:hAnsiTheme="minorHAnsi" w:cstheme="minorHAnsi"/>
+        </w:rPr>
+      </w:pPr>
+    </w:p>
+    <w:p>
+      <w:pPr>
         <w:rPr>
           <w:rFonts w:cstheme="minorHAnsi"/>
           <w:sz w:val="24"/>
           <w:szCs w:val="24"/>
         </w:rPr>
-        <w:t xml:space="preserve"> deve supportare un sistema di autenticazione in modo da evitare accessi indesiderati ai dati persistenti</w:t>
-      </w:r>
-      <w:bookmarkStart w:id="7" w:name="_GoBack"/>
-      <w:bookmarkEnd w:id="7"/>
-    </w:p>
-    <w:p>
-      <w:pPr>
-        <w:pStyle w:val="Titolo3"/>
-        <w:rPr>
-          <w:rFonts w:asciiTheme="minorHAnsi" w:hAnsiTheme="minorHAnsi" w:cstheme="minorHAnsi"/>
-        </w:rPr>
-      </w:pPr>
-    </w:p>
-    <w:p>
-      <w:pPr>
-        <w:pStyle w:val="Titolo3"/>
-        <w:rPr>
-          <w:rFonts w:asciiTheme="minorHAnsi" w:hAnsiTheme="minorHAnsi" w:cstheme="minorHAnsi"/>
-        </w:rPr>
-      </w:pPr>
-      <w:bookmarkStart w:id="8" w:name="_Toc464212974"/>
-      <w:r>
-        <w:rPr>
-          <w:rFonts w:asciiTheme="minorHAnsi" w:hAnsiTheme="minorHAnsi" w:cstheme="minorHAnsi"/>
-        </w:rPr>
-        <w:t>AMBIENTE DI DESTINAZIONE</w:t>
-      </w:r>
-      <w:bookmarkEnd w:id="8"/>
-    </w:p>
-    <w:p>
-      <w:pPr>
-        <w:pStyle w:val="Titolo3"/>
-        <w:rPr>
-          <w:rFonts w:asciiTheme="minorHAnsi" w:hAnsiTheme="minorHAnsi" w:cstheme="minorHAnsi"/>
-        </w:rPr>
-      </w:pPr>
-    </w:p>
-    <w:p>
-      <w:pPr>
+      </w:pPr>
+      <w:r>
         <w:rPr>
           <w:rFonts w:cstheme="minorHAnsi"/>
           <w:sz w:val="24"/>
           <w:szCs w:val="24"/>
         </w:rPr>
-      </w:pPr>
+        <w:t>L’ambiente di destinazione è il web. Essendo questa un’applicazione web dovrà essere supportata dai computer connessi ad internet mediante browser con supporto JavaScript.</w:t>
+      </w:r>
       <w:r>
         <w:rPr>
           <w:rFonts w:cstheme="minorHAnsi"/>
           <w:sz w:val="24"/>
           <w:szCs w:val="24"/>
         </w:rPr>
-        <w:t>L’ambiente di destinazione è il web. Essendo questa un’applicazione web dovrà essere supportata dai computer connessi ad internet mediante browser con supporto JavaScript.</w:t>
+        <w:t xml:space="preserve"> Si affida ad un dbms per la gestione di un database.</w:t>
       </w:r>
     </w:p>
     <w:p>
@@ -4388,6 +4722,694 @@
           <w:szCs w:val="24"/>
         </w:rPr>
       </w:pPr>
+    </w:p>
+    <w:p>
+      <w:pPr>
+        <w:spacing w:after="0"/>
+        <w:rPr>
+          <w:rFonts w:cstheme="minorHAnsi"/>
+          <w:sz w:val="24"/>
+          <w:szCs w:val="24"/>
+        </w:rPr>
+      </w:pPr>
+      <w:r>
+        <w:rPr>
+          <w:rFonts w:cstheme="minorHAnsi"/>
+          <w:sz w:val="24"/>
+          <w:szCs w:val="24"/>
+        </w:rPr>
+        <w:t xml:space="preserve"> </w:t>
+      </w:r>
+    </w:p>
+    <w:p>
+      <w:pPr>
+        <w:rPr>
+          <w:rFonts w:cstheme="minorHAnsi"/>
+          <w:sz w:val="24"/>
+          <w:szCs w:val="24"/>
+        </w:rPr>
+      </w:pPr>
+    </w:p>
+    <w:p>
+      <w:pPr>
+        <w:rPr>
+          <w:rFonts w:cstheme="minorHAnsi"/>
+          <w:sz w:val="24"/>
+          <w:szCs w:val="24"/>
+        </w:rPr>
+      </w:pPr>
+    </w:p>
+    <w:p>
+      <w:pPr>
+        <w:pStyle w:val="TOCHeading"/>
+      </w:pPr>
+      <w:r>
+        <w:t>Sommario</w:t>
+      </w:r>
+    </w:p>
+    <w:p>
+      <w:pPr>
+        <w:pStyle w:val="TOC3"/>
+        <w:tabs>
+          <w:tab w:val="right" w:leader="dot" w:pos="9628"/>
+        </w:tabs>
+        <w:rPr>
+          <w:rFonts w:cstheme="minorBidi"/>
+          <w:noProof/>
+        </w:rPr>
+      </w:pPr>
+      <w:r>
+        <w:rPr>
+          <w:color w:val="2E74B5" w:themeColor="accent1" w:themeShade="BF"/>
+          <w:u w:val="single"/>
+        </w:rPr>
+        <w:t>1</w:t>
+      </w:r>
+      <w:r>
+        <w:t>.</w:t>
+      </w:r>
+      <w:r>
+        <w:fldChar w:fldCharType="begin"/>
+      </w:r>
+      <w:r>
+        <w:instrText xml:space="preserve"> TOC \o "1-3" \h \z \u </w:instrText>
+      </w:r>
+      <w:r>
+        <w:fldChar w:fldCharType="separate"/>
+      </w:r>
+      <w:hyperlink w:anchor="_Toc464252514" w:history="1">
+        <w:r>
+          <w:rPr>
+            <w:rStyle w:val="Hyperlink"/>
+            <w:rFonts w:cstheme="minorHAnsi"/>
+            <w:noProof/>
+          </w:rPr>
+          <w:t>PARTECI</w:t>
+        </w:r>
+        <w:r>
+          <w:rPr>
+            <w:rStyle w:val="Hyperlink"/>
+            <w:rFonts w:cstheme="minorHAnsi"/>
+            <w:noProof/>
+          </w:rPr>
+          <w:t>P</w:t>
+        </w:r>
+        <w:r>
+          <w:rPr>
+            <w:rStyle w:val="Hyperlink"/>
+            <w:rFonts w:cstheme="minorHAnsi"/>
+            <w:noProof/>
+          </w:rPr>
+          <w:t>ANTI</w:t>
+        </w:r>
+        <w:r>
+          <w:rPr>
+            <w:noProof/>
+            <w:webHidden/>
+          </w:rPr>
+          <w:tab/>
+        </w:r>
+        <w:r>
+          <w:rPr>
+            <w:noProof/>
+            <w:webHidden/>
+          </w:rPr>
+          <w:fldChar w:fldCharType="begin"/>
+        </w:r>
+        <w:r>
+          <w:rPr>
+            <w:noProof/>
+            <w:webHidden/>
+          </w:rPr>
+          <w:instrText xml:space="preserve"> PAGEREF _Toc464252514 \h </w:instrText>
+        </w:r>
+        <w:r>
+          <w:rPr>
+            <w:noProof/>
+            <w:webHidden/>
+          </w:rPr>
+        </w:r>
+        <w:r>
+          <w:rPr>
+            <w:noProof/>
+            <w:webHidden/>
+          </w:rPr>
+          <w:fldChar w:fldCharType="separate"/>
+        </w:r>
+        <w:r>
+          <w:rPr>
+            <w:noProof/>
+            <w:webHidden/>
+          </w:rPr>
+          <w:t>2</w:t>
+        </w:r>
+        <w:r>
+          <w:rPr>
+            <w:noProof/>
+            <w:webHidden/>
+          </w:rPr>
+          <w:fldChar w:fldCharType="end"/>
+        </w:r>
+      </w:hyperlink>
+    </w:p>
+    <w:p>
+      <w:pPr>
+        <w:pStyle w:val="TOC3"/>
+        <w:tabs>
+          <w:tab w:val="right" w:leader="dot" w:pos="9628"/>
+        </w:tabs>
+        <w:rPr>
+          <w:rFonts w:cstheme="minorBidi"/>
+          <w:noProof/>
+        </w:rPr>
+      </w:pPr>
+      <w:r>
+        <w:rPr>
+          <w:rStyle w:val="Hyperlink"/>
+          <w:noProof/>
+        </w:rPr>
+        <w:t>2.</w:t>
+      </w:r>
+      <w:hyperlink w:anchor="_Toc464252515" w:history="1">
+        <w:r>
+          <w:rPr>
+            <w:rStyle w:val="Hyperlink"/>
+            <w:rFonts w:cstheme="minorHAnsi"/>
+            <w:noProof/>
+          </w:rPr>
+          <w:t>REVISION HISTORY</w:t>
+        </w:r>
+        <w:r>
+          <w:rPr>
+            <w:noProof/>
+            <w:webHidden/>
+          </w:rPr>
+          <w:tab/>
+        </w:r>
+        <w:r>
+          <w:rPr>
+            <w:noProof/>
+            <w:webHidden/>
+          </w:rPr>
+          <w:fldChar w:fldCharType="begin"/>
+        </w:r>
+        <w:r>
+          <w:rPr>
+            <w:noProof/>
+            <w:webHidden/>
+          </w:rPr>
+          <w:instrText xml:space="preserve"> PAGEREF _Toc464252515 \h </w:instrText>
+        </w:r>
+        <w:r>
+          <w:rPr>
+            <w:noProof/>
+            <w:webHidden/>
+          </w:rPr>
+        </w:r>
+        <w:r>
+          <w:rPr>
+            <w:noProof/>
+            <w:webHidden/>
+          </w:rPr>
+          <w:fldChar w:fldCharType="separate"/>
+        </w:r>
+        <w:r>
+          <w:rPr>
+            <w:noProof/>
+            <w:webHidden/>
+          </w:rPr>
+          <w:t>2</w:t>
+        </w:r>
+        <w:r>
+          <w:rPr>
+            <w:noProof/>
+            <w:webHidden/>
+          </w:rPr>
+          <w:fldChar w:fldCharType="end"/>
+        </w:r>
+      </w:hyperlink>
+    </w:p>
+    <w:p>
+      <w:pPr>
+        <w:pStyle w:val="TOC3"/>
+        <w:tabs>
+          <w:tab w:val="right" w:leader="dot" w:pos="9628"/>
+        </w:tabs>
+        <w:rPr>
+          <w:rFonts w:cstheme="minorBidi"/>
+          <w:noProof/>
+        </w:rPr>
+      </w:pPr>
+      <w:r>
+        <w:rPr>
+          <w:rStyle w:val="Hyperlink"/>
+          <w:noProof/>
+        </w:rPr>
+        <w:t>3.</w:t>
+      </w:r>
+      <w:hyperlink w:anchor="_Toc464252516" w:history="1">
+        <w:r>
+          <w:rPr>
+            <w:rStyle w:val="Hyperlink"/>
+            <w:rFonts w:cstheme="minorHAnsi"/>
+            <w:noProof/>
+          </w:rPr>
+          <w:t>DESCRIZIONE</w:t>
+        </w:r>
+        <w:r>
+          <w:rPr>
+            <w:noProof/>
+            <w:webHidden/>
+          </w:rPr>
+          <w:tab/>
+        </w:r>
+        <w:r>
+          <w:rPr>
+            <w:noProof/>
+            <w:webHidden/>
+          </w:rPr>
+          <w:fldChar w:fldCharType="begin"/>
+        </w:r>
+        <w:r>
+          <w:rPr>
+            <w:noProof/>
+            <w:webHidden/>
+          </w:rPr>
+          <w:instrText xml:space="preserve"> PAGEREF _Toc464252516 \h </w:instrText>
+        </w:r>
+        <w:r>
+          <w:rPr>
+            <w:noProof/>
+            <w:webHidden/>
+          </w:rPr>
+        </w:r>
+        <w:r>
+          <w:rPr>
+            <w:noProof/>
+            <w:webHidden/>
+          </w:rPr>
+          <w:fldChar w:fldCharType="separate"/>
+        </w:r>
+        <w:r>
+          <w:rPr>
+            <w:noProof/>
+            <w:webHidden/>
+          </w:rPr>
+          <w:t>3</w:t>
+        </w:r>
+        <w:r>
+          <w:rPr>
+            <w:noProof/>
+            <w:webHidden/>
+          </w:rPr>
+          <w:fldChar w:fldCharType="end"/>
+        </w:r>
+      </w:hyperlink>
+    </w:p>
+    <w:p>
+      <w:pPr>
+        <w:pStyle w:val="TOC3"/>
+        <w:tabs>
+          <w:tab w:val="right" w:leader="dot" w:pos="9628"/>
+        </w:tabs>
+        <w:rPr>
+          <w:rFonts w:cstheme="minorBidi"/>
+          <w:noProof/>
+        </w:rPr>
+      </w:pPr>
+      <w:r>
+        <w:rPr>
+          <w:rStyle w:val="Hyperlink"/>
+          <w:noProof/>
+        </w:rPr>
+        <w:t>4.</w:t>
+      </w:r>
+      <w:hyperlink w:anchor="_Toc464252517" w:history="1">
+        <w:r>
+          <w:rPr>
+            <w:rStyle w:val="Hyperlink"/>
+            <w:rFonts w:cstheme="minorHAnsi"/>
+            <w:noProof/>
+          </w:rPr>
+          <w:t>OBIETTIVI</w:t>
+        </w:r>
+        <w:r>
+          <w:rPr>
+            <w:noProof/>
+            <w:webHidden/>
+          </w:rPr>
+          <w:tab/>
+        </w:r>
+        <w:r>
+          <w:rPr>
+            <w:noProof/>
+            <w:webHidden/>
+          </w:rPr>
+          <w:fldChar w:fldCharType="begin"/>
+        </w:r>
+        <w:r>
+          <w:rPr>
+            <w:noProof/>
+            <w:webHidden/>
+          </w:rPr>
+          <w:instrText xml:space="preserve"> PAGEREF _Toc464252517 \h </w:instrText>
+        </w:r>
+        <w:r>
+          <w:rPr>
+            <w:noProof/>
+            <w:webHidden/>
+          </w:rPr>
+        </w:r>
+        <w:r>
+          <w:rPr>
+            <w:noProof/>
+            <w:webHidden/>
+          </w:rPr>
+          <w:fldChar w:fldCharType="separate"/>
+        </w:r>
+        <w:r>
+          <w:rPr>
+            <w:noProof/>
+            <w:webHidden/>
+          </w:rPr>
+          <w:t>3</w:t>
+        </w:r>
+        <w:r>
+          <w:rPr>
+            <w:noProof/>
+            <w:webHidden/>
+          </w:rPr>
+          <w:fldChar w:fldCharType="end"/>
+        </w:r>
+      </w:hyperlink>
+    </w:p>
+    <w:p>
+      <w:pPr>
+        <w:pStyle w:val="TOC3"/>
+        <w:tabs>
+          <w:tab w:val="right" w:leader="dot" w:pos="9628"/>
+        </w:tabs>
+        <w:rPr>
+          <w:rFonts w:cstheme="minorBidi"/>
+          <w:noProof/>
+        </w:rPr>
+      </w:pPr>
+      <w:r>
+        <w:rPr>
+          <w:rStyle w:val="Hyperlink"/>
+          <w:noProof/>
+        </w:rPr>
+        <w:t>5.</w:t>
+      </w:r>
+      <w:hyperlink w:anchor="_Toc464252518" w:history="1">
+        <w:r>
+          <w:rPr>
+            <w:rStyle w:val="Hyperlink"/>
+            <w:rFonts w:cstheme="minorHAnsi"/>
+            <w:noProof/>
+          </w:rPr>
+          <w:t>SCENARI</w:t>
+        </w:r>
+        <w:r>
+          <w:rPr>
+            <w:noProof/>
+            <w:webHidden/>
+          </w:rPr>
+          <w:tab/>
+        </w:r>
+        <w:r>
+          <w:rPr>
+            <w:noProof/>
+            <w:webHidden/>
+          </w:rPr>
+          <w:fldChar w:fldCharType="begin"/>
+        </w:r>
+        <w:r>
+          <w:rPr>
+            <w:noProof/>
+            <w:webHidden/>
+          </w:rPr>
+          <w:instrText xml:space="preserve"> PAGEREF _Toc464252518 \h </w:instrText>
+        </w:r>
+        <w:r>
+          <w:rPr>
+            <w:noProof/>
+            <w:webHidden/>
+          </w:rPr>
+        </w:r>
+        <w:r>
+          <w:rPr>
+            <w:noProof/>
+            <w:webHidden/>
+          </w:rPr>
+          <w:fldChar w:fldCharType="separate"/>
+        </w:r>
+        <w:r>
+          <w:rPr>
+            <w:noProof/>
+            <w:webHidden/>
+          </w:rPr>
+          <w:t>3</w:t>
+        </w:r>
+        <w:r>
+          <w:rPr>
+            <w:noProof/>
+            <w:webHidden/>
+          </w:rPr>
+          <w:fldChar w:fldCharType="end"/>
+        </w:r>
+      </w:hyperlink>
+    </w:p>
+    <w:p>
+      <w:pPr>
+        <w:pStyle w:val="TOC3"/>
+        <w:tabs>
+          <w:tab w:val="right" w:leader="dot" w:pos="9628"/>
+        </w:tabs>
+        <w:rPr>
+          <w:rFonts w:cstheme="minorBidi"/>
+          <w:noProof/>
+        </w:rPr>
+      </w:pPr>
+      <w:r>
+        <w:rPr>
+          <w:rStyle w:val="Hyperlink"/>
+          <w:noProof/>
+        </w:rPr>
+        <w:t>6.</w:t>
+      </w:r>
+      <w:hyperlink w:anchor="_Toc464252519" w:history="1">
+        <w:r>
+          <w:rPr>
+            <w:rStyle w:val="Hyperlink"/>
+            <w:rFonts w:cstheme="minorHAnsi"/>
+            <w:noProof/>
+          </w:rPr>
+          <w:t>REQUISITI FUNZIONALI</w:t>
+        </w:r>
+        <w:r>
+          <w:rPr>
+            <w:noProof/>
+            <w:webHidden/>
+          </w:rPr>
+          <w:tab/>
+        </w:r>
+        <w:r>
+          <w:rPr>
+            <w:noProof/>
+            <w:webHidden/>
+          </w:rPr>
+          <w:fldChar w:fldCharType="begin"/>
+        </w:r>
+        <w:r>
+          <w:rPr>
+            <w:noProof/>
+            <w:webHidden/>
+          </w:rPr>
+          <w:instrText xml:space="preserve"> PAGEREF _Toc464252519 \h </w:instrText>
+        </w:r>
+        <w:r>
+          <w:rPr>
+            <w:noProof/>
+            <w:webHidden/>
+          </w:rPr>
+        </w:r>
+        <w:r>
+          <w:rPr>
+            <w:noProof/>
+            <w:webHidden/>
+          </w:rPr>
+          <w:fldChar w:fldCharType="separate"/>
+        </w:r>
+        <w:r>
+          <w:rPr>
+            <w:noProof/>
+            <w:webHidden/>
+          </w:rPr>
+          <w:t>4</w:t>
+        </w:r>
+        <w:r>
+          <w:rPr>
+            <w:noProof/>
+            <w:webHidden/>
+          </w:rPr>
+          <w:fldChar w:fldCharType="end"/>
+        </w:r>
+      </w:hyperlink>
+    </w:p>
+    <w:p>
+      <w:pPr>
+        <w:pStyle w:val="TOC3"/>
+        <w:tabs>
+          <w:tab w:val="right" w:leader="dot" w:pos="9628"/>
+        </w:tabs>
+        <w:rPr>
+          <w:rFonts w:cstheme="minorBidi"/>
+          <w:noProof/>
+        </w:rPr>
+      </w:pPr>
+      <w:r>
+        <w:rPr>
+          <w:rStyle w:val="Hyperlink"/>
+          <w:noProof/>
+        </w:rPr>
+        <w:t>7.</w:t>
+      </w:r>
+      <w:hyperlink w:anchor="_Toc464252520" w:history="1">
+        <w:r>
+          <w:rPr>
+            <w:rStyle w:val="Hyperlink"/>
+            <w:rFonts w:cstheme="minorHAnsi"/>
+            <w:noProof/>
+          </w:rPr>
+          <w:t>REQUISITI NON FUNZIONALI</w:t>
+        </w:r>
+        <w:r>
+          <w:rPr>
+            <w:noProof/>
+            <w:webHidden/>
+          </w:rPr>
+          <w:tab/>
+        </w:r>
+        <w:r>
+          <w:rPr>
+            <w:noProof/>
+            <w:webHidden/>
+          </w:rPr>
+          <w:fldChar w:fldCharType="begin"/>
+        </w:r>
+        <w:r>
+          <w:rPr>
+            <w:noProof/>
+            <w:webHidden/>
+          </w:rPr>
+          <w:instrText xml:space="preserve"> PAGEREF _Toc464252520 \h </w:instrText>
+        </w:r>
+        <w:r>
+          <w:rPr>
+            <w:noProof/>
+            <w:webHidden/>
+          </w:rPr>
+        </w:r>
+        <w:r>
+          <w:rPr>
+            <w:noProof/>
+            <w:webHidden/>
+          </w:rPr>
+          <w:fldChar w:fldCharType="separate"/>
+        </w:r>
+        <w:r>
+          <w:rPr>
+            <w:noProof/>
+            <w:webHidden/>
+          </w:rPr>
+          <w:t>5</w:t>
+        </w:r>
+        <w:r>
+          <w:rPr>
+            <w:noProof/>
+            <w:webHidden/>
+          </w:rPr>
+          <w:fldChar w:fldCharType="end"/>
+        </w:r>
+      </w:hyperlink>
+    </w:p>
+    <w:p>
+      <w:pPr>
+        <w:pStyle w:val="TOC3"/>
+        <w:tabs>
+          <w:tab w:val="right" w:leader="dot" w:pos="9628"/>
+        </w:tabs>
+        <w:rPr>
+          <w:rFonts w:cstheme="minorBidi"/>
+          <w:noProof/>
+        </w:rPr>
+      </w:pPr>
+      <w:r>
+        <w:rPr>
+          <w:rStyle w:val="Hyperlink"/>
+          <w:noProof/>
+        </w:rPr>
+        <w:t>8.</w:t>
+      </w:r>
+      <w:hyperlink w:anchor="_Toc464252521" w:history="1">
+        <w:r>
+          <w:rPr>
+            <w:rStyle w:val="Hyperlink"/>
+            <w:rFonts w:cstheme="minorHAnsi"/>
+            <w:noProof/>
+          </w:rPr>
+          <w:t>AMBIENTE DI DESTINAZIONE</w:t>
+        </w:r>
+        <w:r>
+          <w:rPr>
+            <w:noProof/>
+            <w:webHidden/>
+          </w:rPr>
+          <w:tab/>
+        </w:r>
+        <w:r>
+          <w:rPr>
+            <w:noProof/>
+            <w:webHidden/>
+          </w:rPr>
+          <w:fldChar w:fldCharType="begin"/>
+        </w:r>
+        <w:r>
+          <w:rPr>
+            <w:noProof/>
+            <w:webHidden/>
+          </w:rPr>
+          <w:instrText xml:space="preserve"> PAGEREF _Toc464252521 \h </w:instrText>
+        </w:r>
+        <w:r>
+          <w:rPr>
+            <w:noProof/>
+            <w:webHidden/>
+          </w:rPr>
+        </w:r>
+        <w:r>
+          <w:rPr>
+            <w:noProof/>
+            <w:webHidden/>
+          </w:rPr>
+          <w:fldChar w:fldCharType="separate"/>
+        </w:r>
+        <w:r>
+          <w:rPr>
+            <w:noProof/>
+            <w:webHidden/>
+          </w:rPr>
+          <w:t>6</w:t>
+        </w:r>
+        <w:r>
+          <w:rPr>
+            <w:noProof/>
+            <w:webHidden/>
+          </w:rPr>
+          <w:fldChar w:fldCharType="end"/>
+        </w:r>
+      </w:hyperlink>
     </w:p>
     <w:p>
       <w:pPr>
@@ -4408,6 +5430,13 @@
           <w:docGrid w:linePitch="360"/>
         </w:sectPr>
       </w:pPr>
+      <w:r>
+        <w:rPr>
+          <w:b/>
+          <w:bCs/>
+        </w:rPr>
+        <w:fldChar w:fldCharType="end"/>
+      </w:r>
     </w:p>
     <w:p/>
     <w:sectPr>
@@ -4449,13 +5478,13 @@
 <w:ftr xmlns:wpc="http://schemas.microsoft.com/office/word/2010/wordprocessingCanvas" xmlns:mc="http://schemas.openxmlformats.org/markup-compatibility/2006" xmlns:o="urn:schemas-microsoft-com:office:office" xmlns:r="http://schemas.openxmlformats.org/officeDocument/2006/relationships" xmlns:m="http://schemas.openxmlformats.org/officeDocument/2006/math" xmlns:v="urn:schemas-microsoft-com:vml" xmlns:wp14="http://schemas.microsoft.com/office/word/2010/wordprocessingDrawing" xmlns:wp="http://schemas.openxmlformats.org/drawingml/2006/wordprocessingDrawing" xmlns:w10="urn:schemas-microsoft-com:office:word" xmlns:w="http://schemas.openxmlformats.org/wordprocessingml/2006/main" xmlns:w14="http://schemas.microsoft.com/office/word/2010/wordml" xmlns:w15="http://schemas.microsoft.com/office/word/2012/wordml" xmlns:wpg="http://schemas.microsoft.com/office/word/2010/wordprocessingGroup" xmlns:wpi="http://schemas.microsoft.com/office/word/2010/wordprocessingInk" xmlns:wne="http://schemas.microsoft.com/office/word/2006/wordml" xmlns:wps="http://schemas.microsoft.com/office/word/2010/wordprocessingShape" mc:Ignorable="w14 w15 wp14">
   <w:p>
     <w:pPr>
-      <w:pStyle w:val="Pidipagina"/>
+      <w:pStyle w:val="Footer"/>
       <w:jc w:val="right"/>
     </w:pPr>
   </w:p>
   <w:p>
     <w:pPr>
-      <w:pStyle w:val="Pidipagina"/>
+      <w:pStyle w:val="Footer"/>
     </w:pPr>
   </w:p>
 </w:ftr>
@@ -4500,7 +5529,7 @@
     <w:sdtContent>
       <w:p>
         <w:pPr>
-          <w:pStyle w:val="Intestazione"/>
+          <w:pStyle w:val="Header"/>
           <w:jc w:val="right"/>
         </w:pPr>
         <w:r>
@@ -4526,7 +5555,7 @@
   </w:sdt>
   <w:p>
     <w:pPr>
-      <w:pStyle w:val="Intestazione"/>
+      <w:pStyle w:val="Header"/>
     </w:pPr>
   </w:p>
 </w:hdr>
@@ -6813,15 +7842,16 @@
     <w:lsdException w:name="List Table 6 Colorful Accent 6" w:uiPriority="51"/>
     <w:lsdException w:name="List Table 7 Colorful Accent 6" w:uiPriority="52"/>
   </w:latentStyles>
-  <w:style w:type="paragraph" w:default="1" w:styleId="Normale">
+  <w:style w:type="paragraph" w:default="1" w:styleId="Normal">
     <w:name w:val="Normal"/>
     <w:qFormat/>
+    <w:rsid w:val="004C12D3"/>
   </w:style>
-  <w:style w:type="paragraph" w:styleId="Titolo1">
+  <w:style w:type="paragraph" w:styleId="Heading1">
     <w:name w:val="heading 1"/>
-    <w:basedOn w:val="Normale"/>
-    <w:next w:val="Normale"/>
-    <w:link w:val="Titolo1Carattere"/>
+    <w:basedOn w:val="Normal"/>
+    <w:next w:val="Normal"/>
+    <w:link w:val="Heading1Char"/>
     <w:uiPriority w:val="9"/>
     <w:qFormat/>
     <w:rsid w:val="00BC5BCE"/>
@@ -6838,11 +7868,11 @@
       <w:szCs w:val="32"/>
     </w:rPr>
   </w:style>
-  <w:style w:type="paragraph" w:styleId="Titolo3">
+  <w:style w:type="paragraph" w:styleId="Heading3">
     <w:name w:val="heading 3"/>
-    <w:basedOn w:val="Normale"/>
-    <w:next w:val="Normale"/>
-    <w:link w:val="Titolo3Carattere"/>
+    <w:basedOn w:val="Normal"/>
+    <w:next w:val="Normal"/>
+    <w:link w:val="Heading3Char"/>
     <w:uiPriority w:val="9"/>
     <w:semiHidden/>
     <w:unhideWhenUsed/>
@@ -6861,13 +7891,13 @@
       <w:szCs w:val="24"/>
     </w:rPr>
   </w:style>
-  <w:style w:type="character" w:default="1" w:styleId="Carpredefinitoparagrafo">
+  <w:style w:type="character" w:default="1" w:styleId="DefaultParagraphFont">
     <w:name w:val="Default Paragraph Font"/>
     <w:uiPriority w:val="1"/>
     <w:semiHidden/>
     <w:unhideWhenUsed/>
   </w:style>
-  <w:style w:type="table" w:default="1" w:styleId="Tabellanormale">
+  <w:style w:type="table" w:default="1" w:styleId="TableNormal">
     <w:name w:val="Normal Table"/>
     <w:uiPriority w:val="99"/>
     <w:semiHidden/>
@@ -6882,16 +7912,16 @@
       </w:tblCellMar>
     </w:tblPr>
   </w:style>
-  <w:style w:type="numbering" w:default="1" w:styleId="Nessunelenco">
+  <w:style w:type="numbering" w:default="1" w:styleId="NoList">
     <w:name w:val="No List"/>
     <w:uiPriority w:val="99"/>
     <w:semiHidden/>
     <w:unhideWhenUsed/>
   </w:style>
-  <w:style w:type="character" w:customStyle="1" w:styleId="Titolo1Carattere">
-    <w:name w:val="Titolo 1 Carattere"/>
-    <w:basedOn w:val="Carpredefinitoparagrafo"/>
-    <w:link w:val="Titolo1"/>
+  <w:style w:type="character" w:customStyle="1" w:styleId="Heading1Char">
+    <w:name w:val="Heading 1 Char"/>
+    <w:basedOn w:val="DefaultParagraphFont"/>
+    <w:link w:val="Heading1"/>
     <w:uiPriority w:val="9"/>
     <w:rsid w:val="00BC5BCE"/>
     <w:rPr>
@@ -6901,10 +7931,10 @@
       <w:szCs w:val="32"/>
     </w:rPr>
   </w:style>
-  <w:style w:type="paragraph" w:styleId="Titolosommario">
+  <w:style w:type="paragraph" w:styleId="TOCHeading">
     <w:name w:val="TOC Heading"/>
-    <w:basedOn w:val="Titolo1"/>
-    <w:next w:val="Normale"/>
+    <w:basedOn w:val="Heading1"/>
+    <w:next w:val="Normal"/>
     <w:uiPriority w:val="39"/>
     <w:unhideWhenUsed/>
     <w:qFormat/>
@@ -6916,10 +7946,10 @@
       <w:lang w:eastAsia="it-IT"/>
     </w:rPr>
   </w:style>
-  <w:style w:type="character" w:customStyle="1" w:styleId="Titolo3Carattere">
-    <w:name w:val="Titolo 3 Carattere"/>
-    <w:basedOn w:val="Carpredefinitoparagrafo"/>
-    <w:link w:val="Titolo3"/>
+  <w:style w:type="character" w:customStyle="1" w:styleId="Heading3Char">
+    <w:name w:val="Heading 3 Char"/>
+    <w:basedOn w:val="DefaultParagraphFont"/>
+    <w:link w:val="Heading3"/>
     <w:uiPriority w:val="9"/>
     <w:semiHidden/>
     <w:rsid w:val="00BC5BCE"/>
@@ -6930,10 +7960,10 @@
       <w:szCs w:val="24"/>
     </w:rPr>
   </w:style>
-  <w:style w:type="paragraph" w:styleId="Sommario2">
+  <w:style w:type="paragraph" w:styleId="TOC2">
     <w:name w:val="toc 2"/>
-    <w:basedOn w:val="Normale"/>
-    <w:next w:val="Normale"/>
+    <w:basedOn w:val="Normal"/>
+    <w:next w:val="Normal"/>
     <w:autoRedefine/>
     <w:uiPriority w:val="39"/>
     <w:unhideWhenUsed/>
@@ -6947,10 +7977,10 @@
       <w:lang w:eastAsia="it-IT"/>
     </w:rPr>
   </w:style>
-  <w:style w:type="paragraph" w:styleId="Sommario1">
+  <w:style w:type="paragraph" w:styleId="TOC1">
     <w:name w:val="toc 1"/>
-    <w:basedOn w:val="Normale"/>
-    <w:next w:val="Normale"/>
+    <w:basedOn w:val="Normal"/>
+    <w:next w:val="Normal"/>
     <w:autoRedefine/>
     <w:uiPriority w:val="39"/>
     <w:unhideWhenUsed/>
@@ -6963,10 +7993,10 @@
       <w:lang w:eastAsia="it-IT"/>
     </w:rPr>
   </w:style>
-  <w:style w:type="paragraph" w:styleId="Sommario3">
+  <w:style w:type="paragraph" w:styleId="TOC3">
     <w:name w:val="toc 3"/>
-    <w:basedOn w:val="Normale"/>
-    <w:next w:val="Normale"/>
+    <w:basedOn w:val="Normal"/>
+    <w:next w:val="Normal"/>
     <w:autoRedefine/>
     <w:uiPriority w:val="39"/>
     <w:unhideWhenUsed/>
@@ -6980,9 +8010,9 @@
       <w:lang w:eastAsia="it-IT"/>
     </w:rPr>
   </w:style>
-  <w:style w:type="character" w:styleId="Collegamentoipertestuale">
+  <w:style w:type="character" w:styleId="Hyperlink">
     <w:name w:val="Hyperlink"/>
-    <w:basedOn w:val="Carpredefinitoparagrafo"/>
+    <w:basedOn w:val="DefaultParagraphFont"/>
     <w:uiPriority w:val="99"/>
     <w:unhideWhenUsed/>
     <w:rsid w:val="00BC5BCE"/>
@@ -6991,10 +8021,10 @@
       <w:u w:val="single"/>
     </w:rPr>
   </w:style>
-  <w:style w:type="paragraph" w:styleId="Sommario5">
+  <w:style w:type="paragraph" w:styleId="TOC5">
     <w:name w:val="toc 5"/>
-    <w:basedOn w:val="Normale"/>
-    <w:next w:val="Normale"/>
+    <w:basedOn w:val="Normal"/>
+    <w:next w:val="Normal"/>
     <w:autoRedefine/>
     <w:uiPriority w:val="39"/>
     <w:semiHidden/>
@@ -7005,9 +8035,9 @@
       <w:ind w:left="880"/>
     </w:pPr>
   </w:style>
-  <w:style w:type="paragraph" w:styleId="Paragrafoelenco">
+  <w:style w:type="paragraph" w:styleId="ListParagraph">
     <w:name w:val="List Paragraph"/>
-    <w:basedOn w:val="Normale"/>
+    <w:basedOn w:val="Normal"/>
     <w:uiPriority w:val="34"/>
     <w:qFormat/>
     <w:rsid w:val="00BC5BCE"/>
@@ -7019,10 +8049,10 @@
       <w:rFonts w:ascii="Calibri" w:eastAsia="Calibri" w:hAnsi="Calibri" w:cs="Times New Roman"/>
     </w:rPr>
   </w:style>
-  <w:style w:type="paragraph" w:styleId="Intestazione">
+  <w:style w:type="paragraph" w:styleId="Header">
     <w:name w:val="header"/>
-    <w:basedOn w:val="Normale"/>
-    <w:link w:val="IntestazioneCarattere"/>
+    <w:basedOn w:val="Normal"/>
+    <w:link w:val="HeaderChar"/>
     <w:uiPriority w:val="99"/>
     <w:unhideWhenUsed/>
     <w:rsid w:val="008944AE"/>
@@ -7034,17 +8064,17 @@
       <w:spacing w:after="0" w:line="240" w:lineRule="auto"/>
     </w:pPr>
   </w:style>
-  <w:style w:type="character" w:customStyle="1" w:styleId="IntestazioneCarattere">
-    <w:name w:val="Intestazione Carattere"/>
-    <w:basedOn w:val="Carpredefinitoparagrafo"/>
-    <w:link w:val="Intestazione"/>
+  <w:style w:type="character" w:customStyle="1" w:styleId="HeaderChar">
+    <w:name w:val="Header Char"/>
+    <w:basedOn w:val="DefaultParagraphFont"/>
+    <w:link w:val="Header"/>
     <w:uiPriority w:val="99"/>
     <w:rsid w:val="008944AE"/>
   </w:style>
-  <w:style w:type="paragraph" w:styleId="Pidipagina">
+  <w:style w:type="paragraph" w:styleId="Footer">
     <w:name w:val="footer"/>
-    <w:basedOn w:val="Normale"/>
-    <w:link w:val="PidipaginaCarattere"/>
+    <w:basedOn w:val="Normal"/>
+    <w:link w:val="FooterChar"/>
     <w:uiPriority w:val="99"/>
     <w:unhideWhenUsed/>
     <w:rsid w:val="008944AE"/>
@@ -7056,14 +8086,583 @@
       <w:spacing w:after="0" w:line="240" w:lineRule="auto"/>
     </w:pPr>
   </w:style>
-  <w:style w:type="character" w:customStyle="1" w:styleId="PidipaginaCarattere">
-    <w:name w:val="Piè di pagina Carattere"/>
-    <w:basedOn w:val="Carpredefinitoparagrafo"/>
-    <w:link w:val="Pidipagina"/>
+  <w:style w:type="character" w:customStyle="1" w:styleId="FooterChar">
+    <w:name w:val="Footer Char"/>
+    <w:basedOn w:val="DefaultParagraphFont"/>
+    <w:link w:val="Footer"/>
     <w:uiPriority w:val="99"/>
     <w:rsid w:val="008944AE"/>
   </w:style>
 </w:styles>
+</file>
+
+<file path=word/glossary/document.xml><?xml version="1.0" encoding="utf-8"?>
+<w:glossaryDocument xmlns:wpc="http://schemas.microsoft.com/office/word/2010/wordprocessingCanvas" xmlns:mc="http://schemas.openxmlformats.org/markup-compatibility/2006" xmlns:o="urn:schemas-microsoft-com:office:office" xmlns:r="http://schemas.openxmlformats.org/officeDocument/2006/relationships" xmlns:m="http://schemas.openxmlformats.org/officeDocument/2006/math" xmlns:v="urn:schemas-microsoft-com:vml" xmlns:wp14="http://schemas.microsoft.com/office/word/2010/wordprocessingDrawing" xmlns:wp="http://schemas.openxmlformats.org/drawingml/2006/wordprocessingDrawing" xmlns:w10="urn:schemas-microsoft-com:office:word" xmlns:w="http://schemas.openxmlformats.org/wordprocessingml/2006/main" xmlns:w14="http://schemas.microsoft.com/office/word/2010/wordml" xmlns:w15="http://schemas.microsoft.com/office/word/2012/wordml" xmlns:wpg="http://schemas.microsoft.com/office/word/2010/wordprocessingGroup" xmlns:wpi="http://schemas.microsoft.com/office/word/2010/wordprocessingInk" xmlns:wne="http://schemas.microsoft.com/office/word/2006/wordml" xmlns:wps="http://schemas.microsoft.com/office/word/2010/wordprocessingShape" mc:Ignorable="w14 w15 wp14"/>
+</file>
+
+<file path=word/glossary/fontTable.xml><?xml version="1.0" encoding="utf-8"?>
+<w:fonts xmlns:mc="http://schemas.openxmlformats.org/markup-compatibility/2006" xmlns:r="http://schemas.openxmlformats.org/officeDocument/2006/relationships" xmlns:w="http://schemas.openxmlformats.org/wordprocessingml/2006/main" xmlns:w14="http://schemas.microsoft.com/office/word/2010/wordml" xmlns:w15="http://schemas.microsoft.com/office/word/2012/wordml" mc:Ignorable="w14 w15">
+  <w:font w:name="Century Gothic">
+    <w:panose1 w:val="020B0502020202020204"/>
+    <w:charset w:val="00"/>
+    <w:family w:val="swiss"/>
+    <w:pitch w:val="variable"/>
+    <w:sig w:usb0="00000287" w:usb1="00000000" w:usb2="00000000" w:usb3="00000000" w:csb0="0000009F" w:csb1="00000000"/>
+  </w:font>
+  <w:font w:name="Times New Roman">
+    <w:panose1 w:val="02020603050405020304"/>
+    <w:charset w:val="00"/>
+    <w:family w:val="roman"/>
+    <w:pitch w:val="variable"/>
+    <w:sig w:usb0="E0002EFF" w:usb1="C000785B" w:usb2="00000009" w:usb3="00000000" w:csb0="000001FF" w:csb1="00000000"/>
+  </w:font>
+  <w:font w:name="Symbol">
+    <w:panose1 w:val="05050102010706020507"/>
+    <w:charset w:val="02"/>
+    <w:family w:val="roman"/>
+    <w:pitch w:val="variable"/>
+    <w:sig w:usb0="00000000" w:usb1="10000000" w:usb2="00000000" w:usb3="00000000" w:csb0="80000000" w:csb1="00000000"/>
+  </w:font>
+  <w:font w:name="Courier New">
+    <w:panose1 w:val="02070309020205020404"/>
+    <w:charset w:val="00"/>
+    <w:family w:val="modern"/>
+    <w:pitch w:val="fixed"/>
+    <w:sig w:usb0="E0002EFF" w:usb1="C0007843" w:usb2="00000009" w:usb3="00000000" w:csb0="000001FF" w:csb1="00000000"/>
+  </w:font>
+  <w:font w:name="Wingdings">
+    <w:panose1 w:val="05000000000000000000"/>
+    <w:charset w:val="02"/>
+    <w:family w:val="auto"/>
+    <w:pitch w:val="variable"/>
+    <w:sig w:usb0="00000000" w:usb1="10000000" w:usb2="00000000" w:usb3="00000000" w:csb0="80000000" w:csb1="00000000"/>
+  </w:font>
+  <w:font w:name="Calibri">
+    <w:panose1 w:val="020F0502020204030204"/>
+    <w:charset w:val="00"/>
+    <w:family w:val="swiss"/>
+    <w:pitch w:val="variable"/>
+    <w:sig w:usb0="E0002AFF" w:usb1="C000247B" w:usb2="00000009" w:usb3="00000000" w:csb0="000001FF" w:csb1="00000000"/>
+  </w:font>
+  <w:font w:name="Arial">
+    <w:panose1 w:val="020B0604020202020204"/>
+    <w:charset w:val="00"/>
+    <w:family w:val="swiss"/>
+    <w:pitch w:val="variable"/>
+    <w:sig w:usb0="E0002EFF" w:usb1="C0007843" w:usb2="00000009" w:usb3="00000000" w:csb0="000001FF" w:csb1="00000000"/>
+  </w:font>
+  <w:font w:name="Calibri Light">
+    <w:panose1 w:val="020F0302020204030204"/>
+    <w:charset w:val="00"/>
+    <w:family w:val="swiss"/>
+    <w:pitch w:val="variable"/>
+    <w:sig w:usb0="E0002AFF" w:usb1="C000247B" w:usb2="00000009" w:usb3="00000000" w:csb0="000001FF" w:csb1="00000000"/>
+  </w:font>
+  <w:font w:name="Freestyle Script">
+    <w:panose1 w:val="030804020302050B0404"/>
+    <w:charset w:val="00"/>
+    <w:family w:val="script"/>
+    <w:pitch w:val="variable"/>
+    <w:sig w:usb0="00000003" w:usb1="00000000" w:usb2="00000000" w:usb3="00000000" w:csb0="00000001" w:csb1="00000000"/>
+  </w:font>
+  <w:font w:name="Lucida Sans Unicode">
+    <w:panose1 w:val="020B0602030504020204"/>
+    <w:charset w:val="00"/>
+    <w:family w:val="swiss"/>
+    <w:pitch w:val="variable"/>
+    <w:sig w:usb0="80000AFF" w:usb1="0000396B" w:usb2="00000000" w:usb3="00000000" w:csb0="000000BF" w:csb1="00000000"/>
+  </w:font>
+  <w:font w:name="Britannic Bold">
+    <w:panose1 w:val="020B0903060703020204"/>
+    <w:charset w:val="00"/>
+    <w:family w:val="swiss"/>
+    <w:pitch w:val="variable"/>
+    <w:sig w:usb0="00000003" w:usb1="00000000" w:usb2="00000000" w:usb3="00000000" w:csb0="00000001" w:csb1="00000000"/>
+  </w:font>
+</w:fonts>
+</file>
+
+<file path=word/glossary/settings.xml><?xml version="1.0" encoding="utf-8"?>
+<w:settings xmlns:mc="http://schemas.openxmlformats.org/markup-compatibility/2006" xmlns:o="urn:schemas-microsoft-com:office:office" xmlns:r="http://schemas.openxmlformats.org/officeDocument/2006/relationships" xmlns:m="http://schemas.openxmlformats.org/officeDocument/2006/math" xmlns:v="urn:schemas-microsoft-com:vml" xmlns:w10="urn:schemas-microsoft-com:office:word" xmlns:w="http://schemas.openxmlformats.org/wordprocessingml/2006/main" xmlns:w14="http://schemas.microsoft.com/office/word/2010/wordml" xmlns:w15="http://schemas.microsoft.com/office/word/2012/wordml" xmlns:sl="http://schemas.openxmlformats.org/schemaLibrary/2006/main" mc:Ignorable="w14 w15">
+  <w:view w:val="normal"/>
+  <w:defaultTabStop w:val="708"/>
+  <w:hyphenationZone w:val="283"/>
+  <w:characterSpacingControl w:val="doNotCompress"/>
+  <w:compat>
+    <w:useFELayout/>
+    <w:compatSetting w:name="compatibilityMode" w:uri="http://schemas.microsoft.com/office/word" w:val="15"/>
+    <w:compatSetting w:name="overrideTableStyleFontSizeAndJustification" w:uri="http://schemas.microsoft.com/office/word" w:val="1"/>
+    <w:compatSetting w:name="enableOpenTypeFeatures" w:uri="http://schemas.microsoft.com/office/word" w:val="1"/>
+    <w:compatSetting w:name="doNotFlipMirrorIndents" w:uri="http://schemas.microsoft.com/office/word" w:val="1"/>
+    <w:compatSetting w:name="differentiateMultirowTableHeaders" w:uri="http://schemas.microsoft.com/office/word" w:val="1"/>
+  </w:compat>
+  <w:rsids>
+    <w:rsidRoot w:val="0002643B"/>
+    <w:rsid w:val="0002643B"/>
+    <w:rsid w:val="00914AF9"/>
+  </w:rsids>
+  <m:mathPr>
+    <m:mathFont m:val="Cambria Math"/>
+    <m:brkBin m:val="before"/>
+    <m:brkBinSub m:val="--"/>
+    <m:smallFrac m:val="0"/>
+    <m:dispDef/>
+    <m:lMargin m:val="0"/>
+    <m:rMargin m:val="0"/>
+    <m:defJc m:val="centerGroup"/>
+    <m:wrapIndent m:val="1440"/>
+    <m:intLim m:val="subSup"/>
+    <m:naryLim m:val="undOvr"/>
+  </m:mathPr>
+  <w:themeFontLang w:val="it-IT"/>
+  <w:clrSchemeMapping w:bg1="light1" w:t1="dark1" w:bg2="light2" w:t2="dark2" w:accent1="accent1" w:accent2="accent2" w:accent3="accent3" w:accent4="accent4" w:accent5="accent5" w:accent6="accent6" w:hyperlink="hyperlink" w:followedHyperlink="followedHyperlink"/>
+  <w:decimalSymbol w:val=","/>
+  <w:listSeparator w:val=";"/>
+  <w15:chartTrackingRefBased/>
+</w:settings>
+</file>
+
+<file path=word/glossary/styles.xml><?xml version="1.0" encoding="utf-8"?>
+<w:styles xmlns:mc="http://schemas.openxmlformats.org/markup-compatibility/2006" xmlns:r="http://schemas.openxmlformats.org/officeDocument/2006/relationships" xmlns:w="http://schemas.openxmlformats.org/wordprocessingml/2006/main" xmlns:w14="http://schemas.microsoft.com/office/word/2010/wordml" xmlns:w15="http://schemas.microsoft.com/office/word/2012/wordml" mc:Ignorable="w14 w15">
+  <w:docDefaults>
+    <w:rPrDefault>
+      <w:rPr>
+        <w:rFonts w:asciiTheme="minorHAnsi" w:eastAsiaTheme="minorEastAsia" w:hAnsiTheme="minorHAnsi" w:cstheme="minorBidi"/>
+        <w:sz w:val="22"/>
+        <w:szCs w:val="22"/>
+        <w:lang w:val="it-IT" w:eastAsia="it-IT" w:bidi="ar-SA"/>
+      </w:rPr>
+    </w:rPrDefault>
+    <w:pPrDefault>
+      <w:pPr>
+        <w:spacing w:after="160" w:line="259" w:lineRule="auto"/>
+      </w:pPr>
+    </w:pPrDefault>
+  </w:docDefaults>
+  <w:latentStyles w:defLockedState="0" w:defUIPriority="99" w:defSemiHidden="0" w:defUnhideWhenUsed="0" w:defQFormat="0" w:count="371">
+    <w:lsdException w:name="Normal" w:uiPriority="0" w:qFormat="1"/>
+    <w:lsdException w:name="heading 1" w:uiPriority="9" w:qFormat="1"/>
+    <w:lsdException w:name="heading 2" w:semiHidden="1" w:uiPriority="9" w:unhideWhenUsed="1" w:qFormat="1"/>
+    <w:lsdException w:name="heading 3" w:semiHidden="1" w:uiPriority="9" w:unhideWhenUsed="1" w:qFormat="1"/>
+    <w:lsdException w:name="heading 4" w:semiHidden="1" w:uiPriority="9" w:unhideWhenUsed="1" w:qFormat="1"/>
+    <w:lsdException w:name="heading 5" w:semiHidden="1" w:uiPriority="9" w:unhideWhenUsed="1" w:qFormat="1"/>
+    <w:lsdException w:name="heading 6" w:semiHidden="1" w:uiPriority="9" w:unhideWhenUsed="1" w:qFormat="1"/>
+    <w:lsdException w:name="heading 7" w:semiHidden="1" w:uiPriority="9" w:unhideWhenUsed="1" w:qFormat="1"/>
+    <w:lsdException w:name="heading 8" w:semiHidden="1" w:uiPriority="9" w:unhideWhenUsed="1" w:qFormat="1"/>
+    <w:lsdException w:name="heading 9" w:semiHidden="1" w:uiPriority="9" w:unhideWhenUsed="1" w:qFormat="1"/>
+    <w:lsdException w:name="index 1" w:semiHidden="1" w:unhideWhenUsed="1"/>
+    <w:lsdException w:name="index 2" w:semiHidden="1" w:unhideWhenUsed="1"/>
+    <w:lsdException w:name="index 3" w:semiHidden="1" w:unhideWhenUsed="1"/>
+    <w:lsdException w:name="index 4" w:semiHidden="1" w:unhideWhenUsed="1"/>
+    <w:lsdException w:name="index 5" w:semiHidden="1" w:unhideWhenUsed="1"/>
+    <w:lsdException w:name="index 6" w:semiHidden="1" w:unhideWhenUsed="1"/>
+    <w:lsdException w:name="index 7" w:semiHidden="1" w:unhideWhenUsed="1"/>
+    <w:lsdException w:name="index 8" w:semiHidden="1" w:unhideWhenUsed="1"/>
+    <w:lsdException w:name="index 9" w:semiHidden="1" w:unhideWhenUsed="1"/>
+    <w:lsdException w:name="toc 1" w:semiHidden="1" w:uiPriority="39" w:unhideWhenUsed="1"/>
+    <w:lsdException w:name="toc 2" w:semiHidden="1" w:uiPriority="39" w:unhideWhenUsed="1"/>
+    <w:lsdException w:name="toc 3" w:semiHidden="1" w:uiPriority="39" w:unhideWhenUsed="1"/>
+    <w:lsdException w:name="toc 4" w:semiHidden="1" w:uiPriority="39" w:unhideWhenUsed="1"/>
+    <w:lsdException w:name="toc 5" w:semiHidden="1" w:uiPriority="39" w:unhideWhenUsed="1"/>
+    <w:lsdException w:name="toc 6" w:semiHidden="1" w:uiPriority="39" w:unhideWhenUsed="1"/>
+    <w:lsdException w:name="toc 7" w:semiHidden="1" w:uiPriority="39" w:unhideWhenUsed="1"/>
+    <w:lsdException w:name="toc 8" w:semiHidden="1" w:uiPriority="39" w:unhideWhenUsed="1"/>
+    <w:lsdException w:name="toc 9" w:semiHidden="1" w:uiPriority="39" w:unhideWhenUsed="1"/>
+    <w:lsdException w:name="Normal Indent" w:semiHidden="1" w:unhideWhenUsed="1"/>
+    <w:lsdException w:name="footnote text" w:semiHidden="1" w:unhideWhenUsed="1"/>
+    <w:lsdException w:name="annotation text" w:semiHidden="1" w:unhideWhenUsed="1"/>
+    <w:lsdException w:name="header" w:semiHidden="1" w:unhideWhenUsed="1"/>
+    <w:lsdException w:name="footer" w:semiHidden="1" w:unhideWhenUsed="1"/>
+    <w:lsdException w:name="index heading" w:semiHidden="1" w:unhideWhenUsed="1"/>
+    <w:lsdException w:name="caption" w:semiHidden="1" w:uiPriority="35" w:unhideWhenUsed="1" w:qFormat="1"/>
+    <w:lsdException w:name="table of figures" w:semiHidden="1" w:unhideWhenUsed="1"/>
+    <w:lsdException w:name="envelope address" w:semiHidden="1" w:unhideWhenUsed="1"/>
+    <w:lsdException w:name="envelope return" w:semiHidden="1" w:unhideWhenUsed="1"/>
+    <w:lsdException w:name="footnote reference" w:semiHidden="1" w:unhideWhenUsed="1"/>
+    <w:lsdException w:name="annotation reference" w:semiHidden="1" w:unhideWhenUsed="1"/>
+    <w:lsdException w:name="line number" w:semiHidden="1" w:unhideWhenUsed="1"/>
+    <w:lsdException w:name="page number" w:semiHidden="1" w:unhideWhenUsed="1"/>
+    <w:lsdException w:name="endnote reference" w:semiHidden="1" w:unhideWhenUsed="1"/>
+    <w:lsdException w:name="endnote text" w:semiHidden="1" w:unhideWhenUsed="1"/>
+    <w:lsdException w:name="table of authorities" w:semiHidden="1" w:unhideWhenUsed="1"/>
+    <w:lsdException w:name="macro" w:semiHidden="1" w:unhideWhenUsed="1"/>
+    <w:lsdException w:name="toa heading" w:semiHidden="1" w:unhideWhenUsed="1"/>
+    <w:lsdException w:name="List" w:semiHidden="1" w:unhideWhenUsed="1"/>
+    <w:lsdException w:name="List Bullet" w:semiHidden="1" w:unhideWhenUsed="1"/>
+    <w:lsdException w:name="List Number" w:semiHidden="1" w:unhideWhenUsed="1"/>
+    <w:lsdException w:name="List 2" w:semiHidden="1" w:unhideWhenUsed="1"/>
+    <w:lsdException w:name="List 3" w:semiHidden="1" w:unhideWhenUsed="1"/>
+    <w:lsdException w:name="List 4" w:semiHidden="1" w:unhideWhenUsed="1"/>
+    <w:lsdException w:name="List 5" w:semiHidden="1" w:unhideWhenUsed="1"/>
+    <w:lsdException w:name="List Bullet 2" w:semiHidden="1" w:unhideWhenUsed="1"/>
+    <w:lsdException w:name="List Bullet 3" w:semiHidden="1" w:unhideWhenUsed="1"/>
+    <w:lsdException w:name="List Bullet 4" w:semiHidden="1" w:unhideWhenUsed="1"/>
+    <w:lsdException w:name="List Bullet 5" w:semiHidden="1" w:unhideWhenUsed="1"/>
+    <w:lsdException w:name="List Number 2" w:semiHidden="1" w:unhideWhenUsed="1"/>
+    <w:lsdException w:name="List Number 3" w:semiHidden="1" w:unhideWhenUsed="1"/>
+    <w:lsdException w:name="List Number 4" w:semiHidden="1" w:unhideWhenUsed="1"/>
+    <w:lsdException w:name="List Number 5" w:semiHidden="1" w:unhideWhenUsed="1"/>
+    <w:lsdException w:name="Title" w:uiPriority="10" w:qFormat="1"/>
+    <w:lsdException w:name="Closing" w:semiHidden="1" w:unhideWhenUsed="1"/>
+    <w:lsdException w:name="Signature" w:semiHidden="1" w:unhideWhenUsed="1"/>
+    <w:lsdException w:name="Default Paragraph Font" w:semiHidden="1" w:uiPriority="1" w:unhideWhenUsed="1"/>
+    <w:lsdException w:name="Body Text" w:semiHidden="1" w:unhideWhenUsed="1"/>
+    <w:lsdException w:name="Body Text Indent" w:semiHidden="1" w:unhideWhenUsed="1"/>
+    <w:lsdException w:name="List Continue" w:semiHidden="1" w:unhideWhenUsed="1"/>
+    <w:lsdException w:name="List Continue 2" w:semiHidden="1" w:unhideWhenUsed="1"/>
+    <w:lsdException w:name="List Continue 3" w:semiHidden="1" w:unhideWhenUsed="1"/>
+    <w:lsdException w:name="List Continue 4" w:semiHidden="1" w:unhideWhenUsed="1"/>
+    <w:lsdException w:name="List Continue 5" w:semiHidden="1" w:unhideWhenUsed="1"/>
+    <w:lsdException w:name="Message Header" w:semiHidden="1" w:unhideWhenUsed="1"/>
+    <w:lsdException w:name="Subtitle" w:uiPriority="11" w:qFormat="1"/>
+    <w:lsdException w:name="Salutation" w:semiHidden="1" w:unhideWhenUsed="1"/>
+    <w:lsdException w:name="Date" w:semiHidden="1" w:unhideWhenUsed="1"/>
+    <w:lsdException w:name="Body Text First Indent" w:semiHidden="1" w:unhideWhenUsed="1"/>
+    <w:lsdException w:name="Body Text First Indent 2" w:semiHidden="1" w:unhideWhenUsed="1"/>
+    <w:lsdException w:name="Note Heading" w:semiHidden="1" w:unhideWhenUsed="1"/>
+    <w:lsdException w:name="Body Text 2" w:semiHidden="1" w:unhideWhenUsed="1"/>
+    <w:lsdException w:name="Body Text 3" w:semiHidden="1" w:unhideWhenUsed="1"/>
+    <w:lsdException w:name="Body Text Indent 2" w:semiHidden="1" w:unhideWhenUsed="1"/>
+    <w:lsdException w:name="Body Text Indent 3" w:semiHidden="1" w:unhideWhenUsed="1"/>
+    <w:lsdException w:name="Block Text" w:semiHidden="1" w:unhideWhenUsed="1"/>
+    <w:lsdException w:name="Hyperlink" w:semiHidden="1" w:unhideWhenUsed="1"/>
+    <w:lsdException w:name="FollowedHyperlink" w:semiHidden="1" w:unhideWhenUsed="1"/>
+    <w:lsdException w:name="Strong" w:uiPriority="22" w:qFormat="1"/>
+    <w:lsdException w:name="Emphasis" w:uiPriority="20" w:qFormat="1"/>
+    <w:lsdException w:name="Document Map" w:semiHidden="1" w:unhideWhenUsed="1"/>
+    <w:lsdException w:name="Plain Text" w:semiHidden="1" w:unhideWhenUsed="1"/>
+    <w:lsdException w:name="E-mail Signature" w:semiHidden="1" w:unhideWhenUsed="1"/>
+    <w:lsdException w:name="HTML Top of Form" w:semiHidden="1" w:unhideWhenUsed="1"/>
+    <w:lsdException w:name="HTML Bottom of Form" w:semiHidden="1" w:unhideWhenUsed="1"/>
+    <w:lsdException w:name="Normal (Web)" w:semiHidden="1" w:unhideWhenUsed="1"/>
+    <w:lsdException w:name="HTML Acronym" w:semiHidden="1" w:unhideWhenUsed="1"/>
+    <w:lsdException w:name="HTML Address" w:semiHidden="1" w:unhideWhenUsed="1"/>
+    <w:lsdException w:name="HTML Cite" w:semiHidden="1" w:unhideWhenUsed="1"/>
+    <w:lsdException w:name="HTML Code" w:semiHidden="1" w:unhideWhenUsed="1"/>
+    <w:lsdException w:name="HTML Definition" w:semiHidden="1" w:unhideWhenUsed="1"/>
+    <w:lsdException w:name="HTML Keyboard" w:semiHidden="1" w:unhideWhenUsed="1"/>
+    <w:lsdException w:name="HTML Preformatted" w:semiHidden="1" w:unhideWhenUsed="1"/>
+    <w:lsdException w:name="HTML Sample" w:semiHidden="1" w:unhideWhenUsed="1"/>
+    <w:lsdException w:name="HTML Typewriter" w:semiHidden="1" w:unhideWhenUsed="1"/>
+    <w:lsdException w:name="HTML Variable" w:semiHidden="1" w:unhideWhenUsed="1"/>
+    <w:lsdException w:name="Normal Table" w:semiHidden="1" w:unhideWhenUsed="1"/>
+    <w:lsdException w:name="annotation subject" w:semiHidden="1" w:unhideWhenUsed="1"/>
+    <w:lsdException w:name="No List" w:semiHidden="1" w:unhideWhenUsed="1"/>
+    <w:lsdException w:name="Outline List 1" w:semiHidden="1" w:unhideWhenUsed="1"/>
+    <w:lsdException w:name="Outline List 2" w:semiHidden="1" w:unhideWhenUsed="1"/>
+    <w:lsdException w:name="Outline List 3" w:semiHidden="1" w:unhideWhenUsed="1"/>
+    <w:lsdException w:name="Table Simple 1" w:semiHidden="1" w:unhideWhenUsed="1"/>
+    <w:lsdException w:name="Table Simple 2" w:semiHidden="1" w:unhideWhenUsed="1"/>
+    <w:lsdException w:name="Table Simple 3" w:semiHidden="1" w:unhideWhenUsed="1"/>
+    <w:lsdException w:name="Table Classic 1" w:semiHidden="1" w:unhideWhenUsed="1"/>
+    <w:lsdException w:name="Table Classic 2" w:semiHidden="1" w:unhideWhenUsed="1"/>
+    <w:lsdException w:name="Table Classic 3" w:semiHidden="1" w:unhideWhenUsed="1"/>
+    <w:lsdException w:name="Table Classic 4" w:semiHidden="1" w:unhideWhenUsed="1"/>
+    <w:lsdException w:name="Table Colorful 1" w:semiHidden="1" w:unhideWhenUsed="1"/>
+    <w:lsdException w:name="Table Colorful 2" w:semiHidden="1" w:unhideWhenUsed="1"/>
+    <w:lsdException w:name="Table Colorful 3" w:semiHidden="1" w:unhideWhenUsed="1"/>
+    <w:lsdException w:name="Table Columns 1" w:semiHidden="1" w:unhideWhenUsed="1"/>
+    <w:lsdException w:name="Table Columns 2" w:semiHidden="1" w:unhideWhenUsed="1"/>
+    <w:lsdException w:name="Table Columns 3" w:semiHidden="1" w:unhideWhenUsed="1"/>
+    <w:lsdException w:name="Table Columns 4" w:semiHidden="1" w:unhideWhenUsed="1"/>
+    <w:lsdException w:name="Table Columns 5" w:semiHidden="1" w:unhideWhenUsed="1"/>
+    <w:lsdException w:name="Table Grid 1" w:semiHidden="1" w:unhideWhenUsed="1"/>
+    <w:lsdException w:name="Table Grid 2" w:semiHidden="1" w:unhideWhenUsed="1"/>
+    <w:lsdException w:name="Table Grid 3" w:semiHidden="1" w:unhideWhenUsed="1"/>
+    <w:lsdException w:name="Table Grid 4" w:semiHidden="1" w:unhideWhenUsed="1"/>
+    <w:lsdException w:name="Table Grid 5" w:semiHidden="1" w:unhideWhenUsed="1"/>
+    <w:lsdException w:name="Table Grid 6" w:semiHidden="1" w:unhideWhenUsed="1"/>
+    <w:lsdException w:name="Table Grid 7" w:semiHidden="1" w:unhideWhenUsed="1"/>
+    <w:lsdException w:name="Table Grid 8" w:semiHidden="1" w:unhideWhenUsed="1"/>
+    <w:lsdException w:name="Table List 1" w:semiHidden="1" w:unhideWhenUsed="1"/>
+    <w:lsdException w:name="Table List 2" w:semiHidden="1" w:unhideWhenUsed="1"/>
+    <w:lsdException w:name="Table List 3" w:semiHidden="1" w:unhideWhenUsed="1"/>
+    <w:lsdException w:name="Table List 4" w:semiHidden="1" w:unhideWhenUsed="1"/>
+    <w:lsdException w:name="Table List 5" w:semiHidden="1" w:unhideWhenUsed="1"/>
+    <w:lsdException w:name="Table List 6" w:semiHidden="1" w:unhideWhenUsed="1"/>
+    <w:lsdException w:name="Table List 7" w:semiHidden="1" w:unhideWhenUsed="1"/>
+    <w:lsdException w:name="Table List 8" w:semiHidden="1" w:unhideWhenUsed="1"/>
+    <w:lsdException w:name="Table 3D effects 1" w:semiHidden="1" w:unhideWhenUsed="1"/>
+    <w:lsdException w:name="Table 3D effects 2" w:semiHidden="1" w:unhideWhenUsed="1"/>
+    <w:lsdException w:name="Table 3D effects 3" w:semiHidden="1" w:unhideWhenUsed="1"/>
+    <w:lsdException w:name="Table Contemporary" w:semiHidden="1" w:unhideWhenUsed="1"/>
+    <w:lsdException w:name="Table Elegant" w:semiHidden="1" w:unhideWhenUsed="1"/>
+    <w:lsdException w:name="Table Professional" w:semiHidden="1" w:unhideWhenUsed="1"/>
+    <w:lsdException w:name="Table Subtle 1" w:semiHidden="1" w:unhideWhenUsed="1"/>
+    <w:lsdException w:name="Table Subtle 2" w:semiHidden="1" w:unhideWhenUsed="1"/>
+    <w:lsdException w:name="Table Web 1" w:semiHidden="1" w:unhideWhenUsed="1"/>
+    <w:lsdException w:name="Table Web 2" w:semiHidden="1" w:unhideWhenUsed="1"/>
+    <w:lsdException w:name="Table Web 3" w:semiHidden="1" w:unhideWhenUsed="1"/>
+    <w:lsdException w:name="Balloon Text" w:semiHidden="1" w:unhideWhenUsed="1"/>
+    <w:lsdException w:name="Table Grid" w:uiPriority="39"/>
+    <w:lsdException w:name="Table Theme" w:semiHidden="1" w:unhideWhenUsed="1"/>
+    <w:lsdException w:name="Placeholder Text" w:semiHidden="1"/>
+    <w:lsdException w:name="No Spacing" w:uiPriority="1" w:qFormat="1"/>
+    <w:lsdException w:name="Light Shading" w:uiPriority="60"/>
+    <w:lsdException w:name="Light List" w:uiPriority="61"/>
+    <w:lsdException w:name="Light Grid" w:uiPriority="62"/>
+    <w:lsdException w:name="Medium Shading 1" w:uiPriority="63"/>
+    <w:lsdException w:name="Medium Shading 2" w:uiPriority="64"/>
+    <w:lsdException w:name="Medium List 1" w:uiPriority="65"/>
+    <w:lsdException w:name="Medium List 2" w:uiPriority="66"/>
+    <w:lsdException w:name="Medium Grid 1" w:uiPriority="67"/>
+    <w:lsdException w:name="Medium Grid 2" w:uiPriority="68"/>
+    <w:lsdException w:name="Medium Grid 3" w:uiPriority="69"/>
+    <w:lsdException w:name="Dark List" w:uiPriority="70"/>
+    <w:lsdException w:name="Colorful Shading" w:uiPriority="71"/>
+    <w:lsdException w:name="Colorful List" w:uiPriority="72"/>
+    <w:lsdException w:name="Colorful Grid" w:uiPriority="73"/>
+    <w:lsdException w:name="Light Shading Accent 1" w:uiPriority="60"/>
+    <w:lsdException w:name="Light List Accent 1" w:uiPriority="61"/>
+    <w:lsdException w:name="Light Grid Accent 1" w:uiPriority="62"/>
+    <w:lsdException w:name="Medium Shading 1 Accent 1" w:uiPriority="63"/>
+    <w:lsdException w:name="Medium Shading 2 Accent 1" w:uiPriority="64"/>
+    <w:lsdException w:name="Medium List 1 Accent 1" w:uiPriority="65"/>
+    <w:lsdException w:name="Revision" w:semiHidden="1"/>
+    <w:lsdException w:name="List Paragraph" w:uiPriority="34" w:qFormat="1"/>
+    <w:lsdException w:name="Quote" w:uiPriority="29" w:qFormat="1"/>
+    <w:lsdException w:name="Intense Quote" w:uiPriority="30" w:qFormat="1"/>
+    <w:lsdException w:name="Medium List 2 Accent 1" w:uiPriority="66"/>
+    <w:lsdException w:name="Medium Grid 1 Accent 1" w:uiPriority="67"/>
+    <w:lsdException w:name="Medium Grid 2 Accent 1" w:uiPriority="68"/>
+    <w:lsdException w:name="Medium Grid 3 Accent 1" w:uiPriority="69"/>
+    <w:lsdException w:name="Dark List Accent 1" w:uiPriority="70"/>
+    <w:lsdException w:name="Colorful Shading Accent 1" w:uiPriority="71"/>
+    <w:lsdException w:name="Colorful List Accent 1" w:uiPriority="72"/>
+    <w:lsdException w:name="Colorful Grid Accent 1" w:uiPriority="73"/>
+    <w:lsdException w:name="Light Shading Accent 2" w:uiPriority="60"/>
+    <w:lsdException w:name="Light List Accent 2" w:uiPriority="61"/>
+    <w:lsdException w:name="Light Grid Accent 2" w:uiPriority="62"/>
+    <w:lsdException w:name="Medium Shading 1 Accent 2" w:uiPriority="63"/>
+    <w:lsdException w:name="Medium Shading 2 Accent 2" w:uiPriority="64"/>
+    <w:lsdException w:name="Medium List 1 Accent 2" w:uiPriority="65"/>
+    <w:lsdException w:name="Medium List 2 Accent 2" w:uiPriority="66"/>
+    <w:lsdException w:name="Medium Grid 1 Accent 2" w:uiPriority="67"/>
+    <w:lsdException w:name="Medium Grid 2 Accent 2" w:uiPriority="68"/>
+    <w:lsdException w:name="Medium Grid 3 Accent 2" w:uiPriority="69"/>
+    <w:lsdException w:name="Dark List Accent 2" w:uiPriority="70"/>
+    <w:lsdException w:name="Colorful Shading Accent 2" w:uiPriority="71"/>
+    <w:lsdException w:name="Colorful List Accent 2" w:uiPriority="72"/>
+    <w:lsdException w:name="Colorful Grid Accent 2" w:uiPriority="73"/>
+    <w:lsdException w:name="Light Shading Accent 3" w:uiPriority="60"/>
+    <w:lsdException w:name="Light List Accent 3" w:uiPriority="61"/>
+    <w:lsdException w:name="Light Grid Accent 3" w:uiPriority="62"/>
+    <w:lsdException w:name="Medium Shading 1 Accent 3" w:uiPriority="63"/>
+    <w:lsdException w:name="Medium Shading 2 Accent 3" w:uiPriority="64"/>
+    <w:lsdException w:name="Medium List 1 Accent 3" w:uiPriority="65"/>
+    <w:lsdException w:name="Medium List 2 Accent 3" w:uiPriority="66"/>
+    <w:lsdException w:name="Medium Grid 1 Accent 3" w:uiPriority="67"/>
+    <w:lsdException w:name="Medium Grid 2 Accent 3" w:uiPriority="68"/>
+    <w:lsdException w:name="Medium Grid 3 Accent 3" w:uiPriority="69"/>
+    <w:lsdException w:name="Dark List Accent 3" w:uiPriority="70"/>
+    <w:lsdException w:name="Colorful Shading Accent 3" w:uiPriority="71"/>
+    <w:lsdException w:name="Colorful List Accent 3" w:uiPriority="72"/>
+    <w:lsdException w:name="Colorful Grid Accent 3" w:uiPriority="73"/>
+    <w:lsdException w:name="Light Shading Accent 4" w:uiPriority="60"/>
+    <w:lsdException w:name="Light List Accent 4" w:uiPriority="61"/>
+    <w:lsdException w:name="Light Grid Accent 4" w:uiPriority="62"/>
+    <w:lsdException w:name="Medium Shading 1 Accent 4" w:uiPriority="63"/>
+    <w:lsdException w:name="Medium Shading 2 Accent 4" w:uiPriority="64"/>
+    <w:lsdException w:name="Medium List 1 Accent 4" w:uiPriority="65"/>
+    <w:lsdException w:name="Medium List 2 Accent 4" w:uiPriority="66"/>
+    <w:lsdException w:name="Medium Grid 1 Accent 4" w:uiPriority="67"/>
+    <w:lsdException w:name="Medium Grid 2 Accent 4" w:uiPriority="68"/>
+    <w:lsdException w:name="Medium Grid 3 Accent 4" w:uiPriority="69"/>
+    <w:lsdException w:name="Dark List Accent 4" w:uiPriority="70"/>
+    <w:lsdException w:name="Colorful Shading Accent 4" w:uiPriority="71"/>
+    <w:lsdException w:name="Colorful List Accent 4" w:uiPriority="72"/>
+    <w:lsdException w:name="Colorful Grid Accent 4" w:uiPriority="73"/>
+    <w:lsdException w:name="Light Shading Accent 5" w:uiPriority="60"/>
+    <w:lsdException w:name="Light List Accent 5" w:uiPriority="61"/>
+    <w:lsdException w:name="Light Grid Accent 5" w:uiPriority="62"/>
+    <w:lsdException w:name="Medium Shading 1 Accent 5" w:uiPriority="63"/>
+    <w:lsdException w:name="Medium Shading 2 Accent 5" w:uiPriority="64"/>
+    <w:lsdException w:name="Medium List 1 Accent 5" w:uiPriority="65"/>
+    <w:lsdException w:name="Medium List 2 Accent 5" w:uiPriority="66"/>
+    <w:lsdException w:name="Medium Grid 1 Accent 5" w:uiPriority="67"/>
+    <w:lsdException w:name="Medium Grid 2 Accent 5" w:uiPriority="68"/>
+    <w:lsdException w:name="Medium Grid 3 Accent 5" w:uiPriority="69"/>
+    <w:lsdException w:name="Dark List Accent 5" w:uiPriority="70"/>
+    <w:lsdException w:name="Colorful Shading Accent 5" w:uiPriority="71"/>
+    <w:lsdException w:name="Colorful List Accent 5" w:uiPriority="72"/>
+    <w:lsdException w:name="Colorful Grid Accent 5" w:uiPriority="73"/>
+    <w:lsdException w:name="Light Shading Accent 6" w:uiPriority="60"/>
+    <w:lsdException w:name="Light List Accent 6" w:uiPriority="61"/>
+    <w:lsdException w:name="Light Grid Accent 6" w:uiPriority="62"/>
+    <w:lsdException w:name="Medium Shading 1 Accent 6" w:uiPriority="63"/>
+    <w:lsdException w:name="Medium Shading 2 Accent 6" w:uiPriority="64"/>
+    <w:lsdException w:name="Medium List 1 Accent 6" w:uiPriority="65"/>
+    <w:lsdException w:name="Medium List 2 Accent 6" w:uiPriority="66"/>
+    <w:lsdException w:name="Medium Grid 1 Accent 6" w:uiPriority="67"/>
+    <w:lsdException w:name="Medium Grid 2 Accent 6" w:uiPriority="68"/>
+    <w:lsdException w:name="Medium Grid 3 Accent 6" w:uiPriority="69"/>
+    <w:lsdException w:name="Dark List Accent 6" w:uiPriority="70"/>
+    <w:lsdException w:name="Colorful Shading Accent 6" w:uiPriority="71"/>
+    <w:lsdException w:name="Colorful List Accent 6" w:uiPriority="72"/>
+    <w:lsdException w:name="Colorful Grid Accent 6" w:uiPriority="73"/>
+    <w:lsdException w:name="Subtle Emphasis" w:uiPriority="19" w:qFormat="1"/>
+    <w:lsdException w:name="Intense Emphasis" w:uiPriority="21" w:qFormat="1"/>
+    <w:lsdException w:name="Subtle Reference" w:uiPriority="31" w:qFormat="1"/>
+    <w:lsdException w:name="Intense Reference" w:uiPriority="32" w:qFormat="1"/>
+    <w:lsdException w:name="Book Title" w:uiPriority="33" w:qFormat="1"/>
+    <w:lsdException w:name="Bibliography" w:semiHidden="1" w:uiPriority="37" w:unhideWhenUsed="1"/>
+    <w:lsdException w:name="TOC Heading" w:semiHidden="1" w:uiPriority="39" w:unhideWhenUsed="1" w:qFormat="1"/>
+    <w:lsdException w:name="Plain Table 1" w:uiPriority="41"/>
+    <w:lsdException w:name="Plain Table 2" w:uiPriority="42"/>
+    <w:lsdException w:name="Plain Table 3" w:uiPriority="43"/>
+    <w:lsdException w:name="Plain Table 4" w:uiPriority="44"/>
+    <w:lsdException w:name="Plain Table 5" w:uiPriority="45"/>
+    <w:lsdException w:name="Grid Table Light" w:uiPriority="40"/>
+    <w:lsdException w:name="Grid Table 1 Light" w:uiPriority="46"/>
+    <w:lsdException w:name="Grid Table 2" w:uiPriority="47"/>
+    <w:lsdException w:name="Grid Table 3" w:uiPriority="48"/>
+    <w:lsdException w:name="Grid Table 4" w:uiPriority="49"/>
+    <w:lsdException w:name="Grid Table 5 Dark" w:uiPriority="50"/>
+    <w:lsdException w:name="Grid Table 6 Colorful" w:uiPriority="51"/>
+    <w:lsdException w:name="Grid Table 7 Colorful" w:uiPriority="52"/>
+    <w:lsdException w:name="Grid Table 1 Light Accent 1" w:uiPriority="46"/>
+    <w:lsdException w:name="Grid Table 2 Accent 1" w:uiPriority="47"/>
+    <w:lsdException w:name="Grid Table 3 Accent 1" w:uiPriority="48"/>
+    <w:lsdException w:name="Grid Table 4 Accent 1" w:uiPriority="49"/>
+    <w:lsdException w:name="Grid Table 5 Dark Accent 1" w:uiPriority="50"/>
+    <w:lsdException w:name="Grid Table 6 Colorful Accent 1" w:uiPriority="51"/>
+    <w:lsdException w:name="Grid Table 7 Colorful Accent 1" w:uiPriority="52"/>
+    <w:lsdException w:name="Grid Table 1 Light Accent 2" w:uiPriority="46"/>
+    <w:lsdException w:name="Grid Table 2 Accent 2" w:uiPriority="47"/>
+    <w:lsdException w:name="Grid Table 3 Accent 2" w:uiPriority="48"/>
+    <w:lsdException w:name="Grid Table 4 Accent 2" w:uiPriority="49"/>
+    <w:lsdException w:name="Grid Table 5 Dark Accent 2" w:uiPriority="50"/>
+    <w:lsdException w:name="Grid Table 6 Colorful Accent 2" w:uiPriority="51"/>
+    <w:lsdException w:name="Grid Table 7 Colorful Accent 2" w:uiPriority="52"/>
+    <w:lsdException w:name="Grid Table 1 Light Accent 3" w:uiPriority="46"/>
+    <w:lsdException w:name="Grid Table 2 Accent 3" w:uiPriority="47"/>
+    <w:lsdException w:name="Grid Table 3 Accent 3" w:uiPriority="48"/>
+    <w:lsdException w:name="Grid Table 4 Accent 3" w:uiPriority="49"/>
+    <w:lsdException w:name="Grid Table 5 Dark Accent 3" w:uiPriority="50"/>
+    <w:lsdException w:name="Grid Table 6 Colorful Accent 3" w:uiPriority="51"/>
+    <w:lsdException w:name="Grid Table 7 Colorful Accent 3" w:uiPriority="52"/>
+    <w:lsdException w:name="Grid Table 1 Light Accent 4" w:uiPriority="46"/>
+    <w:lsdException w:name="Grid Table 2 Accent 4" w:uiPriority="47"/>
+    <w:lsdException w:name="Grid Table 3 Accent 4" w:uiPriority="48"/>
+    <w:lsdException w:name="Grid Table 4 Accent 4" w:uiPriority="49"/>
+    <w:lsdException w:name="Grid Table 5 Dark Accent 4" w:uiPriority="50"/>
+    <w:lsdException w:name="Grid Table 6 Colorful Accent 4" w:uiPriority="51"/>
+    <w:lsdException w:name="Grid Table 7 Colorful Accent 4" w:uiPriority="52"/>
+    <w:lsdException w:name="Grid Table 1 Light Accent 5" w:uiPriority="46"/>
+    <w:lsdException w:name="Grid Table 2 Accent 5" w:uiPriority="47"/>
+    <w:lsdException w:name="Grid Table 3 Accent 5" w:uiPriority="48"/>
+    <w:lsdException w:name="Grid Table 4 Accent 5" w:uiPriority="49"/>
+    <w:lsdException w:name="Grid Table 5 Dark Accent 5" w:uiPriority="50"/>
+    <w:lsdException w:name="Grid Table 6 Colorful Accent 5" w:uiPriority="51"/>
+    <w:lsdException w:name="Grid Table 7 Colorful Accent 5" w:uiPriority="52"/>
+    <w:lsdException w:name="Grid Table 1 Light Accent 6" w:uiPriority="46"/>
+    <w:lsdException w:name="Grid Table 2 Accent 6" w:uiPriority="47"/>
+    <w:lsdException w:name="Grid Table 3 Accent 6" w:uiPriority="48"/>
+    <w:lsdException w:name="Grid Table 4 Accent 6" w:uiPriority="49"/>
+    <w:lsdException w:name="Grid Table 5 Dark Accent 6" w:uiPriority="50"/>
+    <w:lsdException w:name="Grid Table 6 Colorful Accent 6" w:uiPriority="51"/>
+    <w:lsdException w:name="Grid Table 7 Colorful Accent 6" w:uiPriority="52"/>
+    <w:lsdException w:name="List Table 1 Light" w:uiPriority="46"/>
+    <w:lsdException w:name="List Table 2" w:uiPriority="47"/>
+    <w:lsdException w:name="List Table 3" w:uiPriority="48"/>
+    <w:lsdException w:name="List Table 4" w:uiPriority="49"/>
+    <w:lsdException w:name="List Table 5 Dark" w:uiPriority="50"/>
+    <w:lsdException w:name="List Table 6 Colorful" w:uiPriority="51"/>
+    <w:lsdException w:name="List Table 7 Colorful" w:uiPriority="52"/>
+    <w:lsdException w:name="List Table 1 Light Accent 1" w:uiPriority="46"/>
+    <w:lsdException w:name="List Table 2 Accent 1" w:uiPriority="47"/>
+    <w:lsdException w:name="List Table 3 Accent 1" w:uiPriority="48"/>
+    <w:lsdException w:name="List Table 4 Accent 1" w:uiPriority="49"/>
+    <w:lsdException w:name="List Table 5 Dark Accent 1" w:uiPriority="50"/>
+    <w:lsdException w:name="List Table 6 Colorful Accent 1" w:uiPriority="51"/>
+    <w:lsdException w:name="List Table 7 Colorful Accent 1" w:uiPriority="52"/>
+    <w:lsdException w:name="List Table 1 Light Accent 2" w:uiPriority="46"/>
+    <w:lsdException w:name="List Table 2 Accent 2" w:uiPriority="47"/>
+    <w:lsdException w:name="List Table 3 Accent 2" w:uiPriority="48"/>
+    <w:lsdException w:name="List Table 4 Accent 2" w:uiPriority="49"/>
+    <w:lsdException w:name="List Table 5 Dark Accent 2" w:uiPriority="50"/>
+    <w:lsdException w:name="List Table 6 Colorful Accent 2" w:uiPriority="51"/>
+    <w:lsdException w:name="List Table 7 Colorful Accent 2" w:uiPriority="52"/>
+    <w:lsdException w:name="List Table 1 Light Accent 3" w:uiPriority="46"/>
+    <w:lsdException w:name="List Table 2 Accent 3" w:uiPriority="47"/>
+    <w:lsdException w:name="List Table 3 Accent 3" w:uiPriority="48"/>
+    <w:lsdException w:name="List Table 4 Accent 3" w:uiPriority="49"/>
+    <w:lsdException w:name="List Table 5 Dark Accent 3" w:uiPriority="50"/>
+    <w:lsdException w:name="List Table 6 Colorful Accent 3" w:uiPriority="51"/>
+    <w:lsdException w:name="List Table 7 Colorful Accent 3" w:uiPriority="52"/>
+    <w:lsdException w:name="List Table 1 Light Accent 4" w:uiPriority="46"/>
+    <w:lsdException w:name="List Table 2 Accent 4" w:uiPriority="47"/>
+    <w:lsdException w:name="List Table 3 Accent 4" w:uiPriority="48"/>
+    <w:lsdException w:name="List Table 4 Accent 4" w:uiPriority="49"/>
+    <w:lsdException w:name="List Table 5 Dark Accent 4" w:uiPriority="50"/>
+    <w:lsdException w:name="List Table 6 Colorful Accent 4" w:uiPriority="51"/>
+    <w:lsdException w:name="List Table 7 Colorful Accent 4" w:uiPriority="52"/>
+    <w:lsdException w:name="List Table 1 Light Accent 5" w:uiPriority="46"/>
+    <w:lsdException w:name="List Table 2 Accent 5" w:uiPriority="47"/>
+    <w:lsdException w:name="List Table 3 Accent 5" w:uiPriority="48"/>
+    <w:lsdException w:name="List Table 4 Accent 5" w:uiPriority="49"/>
+    <w:lsdException w:name="List Table 5 Dark Accent 5" w:uiPriority="50"/>
+    <w:lsdException w:name="List Table 6 Colorful Accent 5" w:uiPriority="51"/>
+    <w:lsdException w:name="List Table 7 Colorful Accent 5" w:uiPriority="52"/>
+    <w:lsdException w:name="List Table 1 Light Accent 6" w:uiPriority="46"/>
+    <w:lsdException w:name="List Table 2 Accent 6" w:uiPriority="47"/>
+    <w:lsdException w:name="List Table 3 Accent 6" w:uiPriority="48"/>
+    <w:lsdException w:name="List Table 4 Accent 6" w:uiPriority="49"/>
+    <w:lsdException w:name="List Table 5 Dark Accent 6" w:uiPriority="50"/>
+    <w:lsdException w:name="List Table 6 Colorful Accent 6" w:uiPriority="51"/>
+    <w:lsdException w:name="List Table 7 Colorful Accent 6" w:uiPriority="52"/>
+  </w:latentStyles>
+  <w:style w:type="paragraph" w:default="1" w:styleId="Normal">
+    <w:name w:val="Normal"/>
+    <w:qFormat/>
+  </w:style>
+  <w:style w:type="character" w:default="1" w:styleId="DefaultParagraphFont">
+    <w:name w:val="Default Paragraph Font"/>
+    <w:uiPriority w:val="1"/>
+    <w:semiHidden/>
+    <w:unhideWhenUsed/>
+  </w:style>
+  <w:style w:type="table" w:default="1" w:styleId="TableNormal">
+    <w:name w:val="Normal Table"/>
+    <w:uiPriority w:val="99"/>
+    <w:semiHidden/>
+    <w:unhideWhenUsed/>
+    <w:tblPr>
+      <w:tblInd w:w="0" w:type="dxa"/>
+      <w:tblCellMar>
+        <w:top w:w="0" w:type="dxa"/>
+        <w:left w:w="108" w:type="dxa"/>
+        <w:bottom w:w="0" w:type="dxa"/>
+        <w:right w:w="108" w:type="dxa"/>
+      </w:tblCellMar>
+    </w:tblPr>
+  </w:style>
+  <w:style w:type="numbering" w:default="1" w:styleId="NoList">
+    <w:name w:val="No List"/>
+    <w:uiPriority w:val="99"/>
+    <w:semiHidden/>
+    <w:unhideWhenUsed/>
+  </w:style>
+  <w:style w:type="paragraph" w:customStyle="1" w:styleId="2F08F27E596B46F0AA7F2340521AA1A6">
+    <w:name w:val="2F08F27E596B46F0AA7F2340521AA1A6"/>
+    <w:rsid w:val="0002643B"/>
+  </w:style>
+  <w:style w:type="paragraph" w:customStyle="1" w:styleId="22A24DB5B9064713A8EBF318367A86C0">
+    <w:name w:val="22A24DB5B9064713A8EBF318367A86C0"/>
+    <w:rsid w:val="0002643B"/>
+  </w:style>
+  <w:style w:type="paragraph" w:customStyle="1" w:styleId="A4F7ABDE848047D0AA74DDC944D5C781">
+    <w:name w:val="A4F7ABDE848047D0AA74DDC944D5C781"/>
+    <w:rsid w:val="0002643B"/>
+  </w:style>
+</w:styles>
+</file>
+
+<file path=word/glossary/webSettings.xml><?xml version="1.0" encoding="utf-8"?>
+<w:webSettings xmlns:mc="http://schemas.openxmlformats.org/markup-compatibility/2006" xmlns:r="http://schemas.openxmlformats.org/officeDocument/2006/relationships" xmlns:w="http://schemas.openxmlformats.org/wordprocessingml/2006/main" xmlns:w14="http://schemas.microsoft.com/office/word/2010/wordml" xmlns:w15="http://schemas.microsoft.com/office/word/2012/wordml" mc:Ignorable="w14 w15">
+  <w:optimizeForBrowser/>
+  <w:allowPNG/>
+</w:webSettings>
 </file>
 
 <file path=word/theme/theme1.xml><?xml version="1.0" encoding="utf-8"?>
@@ -7366,7 +8965,7 @@
 </file>
 
 <file path=customXml/itemProps1.xml><?xml version="1.0" encoding="utf-8"?>
-<ds:datastoreItem xmlns:ds="http://schemas.openxmlformats.org/officeDocument/2006/customXml" ds:itemID="{BA379A73-43F8-4E0B-A16D-0AC95E76104A}">
+<ds:datastoreItem xmlns:ds="http://schemas.openxmlformats.org/officeDocument/2006/customXml" ds:itemID="{138D4562-152F-46A7-B015-C680D661C78F}">
   <ds:schemaRefs>
     <ds:schemaRef ds:uri="http://schemas.openxmlformats.org/officeDocument/2006/bibliography"/>
   </ds:schemaRefs>

</xml_diff>

<commit_message>
caricata la versione 1.2 problem statement
</commit_message>
<xml_diff>
--- a/Documentazione/FiorAzon_Problem_Statement.docx
+++ b/Documentazione/FiorAzon_Problem_Statement.docx
@@ -402,7 +402,7 @@
                               <w:rPr>
                                 <w:b/>
                               </w:rPr>
-                              <w:t>PROBLEM STATEMENT VERSIONE 1.1</w:t>
+                              <w:t>PROBLEM STATEMENT VERSIONE 1.2</w:t>
                             </w:r>
                           </w:p>
                         </w:txbxContent>
@@ -437,7 +437,7 @@
                         <w:rPr>
                           <w:b/>
                         </w:rPr>
-                        <w:t>PROBLEM STATEMENT VERSIONE 1.1</w:t>
+                        <w:t>PROBLEM STATEMENT VERSIONE 1.2</w:t>
                       </w:r>
                     </w:p>
                   </w:txbxContent>
@@ -507,8 +507,10 @@
                                 <w:sz w:val="24"/>
                                 <w:szCs w:val="24"/>
                               </w:rPr>
-                              <w:t>14</w:t>
+                              <w:t>17</w:t>
                             </w:r>
+                            <w:bookmarkStart w:id="0" w:name="_GoBack"/>
+                            <w:bookmarkEnd w:id="0"/>
                             <w:r>
                               <w:rPr>
                                 <w:rFonts w:ascii="Britannic Bold" w:eastAsia="Lucida Sans Unicode" w:hAnsi="Britannic Bold" w:cs="Times New Roman"/>
@@ -564,8 +566,10 @@
                           <w:sz w:val="24"/>
                           <w:szCs w:val="24"/>
                         </w:rPr>
-                        <w:t>14</w:t>
+                        <w:t>17</w:t>
                       </w:r>
+                      <w:bookmarkStart w:id="1" w:name="_GoBack"/>
+                      <w:bookmarkEnd w:id="1"/>
                       <w:r>
                         <w:rPr>
                           <w:rFonts w:ascii="Britannic Bold" w:eastAsia="Lucida Sans Unicode" w:hAnsi="Britannic Bold" w:cs="Times New Roman"/>
@@ -603,7 +607,7 @@
           <w:rFonts w:asciiTheme="minorHAnsi" w:hAnsiTheme="minorHAnsi" w:cstheme="minorHAnsi"/>
         </w:rPr>
       </w:pPr>
-      <w:bookmarkStart w:id="0" w:name="_Toc464252514"/>
+      <w:bookmarkStart w:id="2" w:name="_Toc464252514"/>
       <w:r>
         <w:rPr>
           <w:rFonts w:asciiTheme="minorHAnsi" w:hAnsiTheme="minorHAnsi" w:cstheme="minorHAnsi"/>
@@ -616,7 +620,7 @@
         </w:rPr>
         <w:t>PARTECIPANTI</w:t>
       </w:r>
-      <w:bookmarkEnd w:id="0"/>
+      <w:bookmarkEnd w:id="2"/>
       <w:r>
         <w:rPr>
           <w:rFonts w:asciiTheme="minorHAnsi" w:hAnsiTheme="minorHAnsi" w:cstheme="minorHAnsi"/>
@@ -984,7 +988,7 @@
           <w:rFonts w:asciiTheme="minorHAnsi" w:hAnsiTheme="minorHAnsi" w:cstheme="minorHAnsi"/>
         </w:rPr>
       </w:pPr>
-      <w:bookmarkStart w:id="1" w:name="_Toc464252515"/>
+      <w:bookmarkStart w:id="3" w:name="_Toc464252515"/>
       <w:r>
         <w:rPr>
           <w:rFonts w:asciiTheme="minorHAnsi" w:hAnsiTheme="minorHAnsi" w:cstheme="minorHAnsi"/>
@@ -997,7 +1001,7 @@
         </w:rPr>
         <w:t>REVISION HISTORY</w:t>
       </w:r>
-      <w:bookmarkEnd w:id="1"/>
+      <w:bookmarkEnd w:id="3"/>
     </w:p>
     <w:p>
       <w:pPr>
@@ -1900,7 +1904,148 @@
                 <w:sz w:val="24"/>
                 <w:szCs w:val="24"/>
               </w:rPr>
-              <w:t>15</w:t>
+              <w:t>15/10/2016</w:t>
+            </w:r>
+          </w:p>
+        </w:tc>
+        <w:tc>
+          <w:tcPr>
+            <w:tcW w:w="1049" w:type="dxa"/>
+            <w:tcBorders>
+              <w:left w:val="single" w:sz="1" w:space="0" w:color="000000"/>
+              <w:bottom w:val="single" w:sz="1" w:space="0" w:color="000000"/>
+            </w:tcBorders>
+            <w:vAlign w:val="center"/>
+          </w:tcPr>
+          <w:p>
+            <w:pPr>
+              <w:widowControl w:val="0"/>
+              <w:suppressLineNumbers/>
+              <w:suppressAutoHyphens/>
+              <w:spacing w:after="0" w:line="240" w:lineRule="auto"/>
+              <w:jc w:val="center"/>
+              <w:rPr>
+                <w:rFonts w:eastAsia="Lucida Sans Unicode" w:cstheme="minorHAnsi"/>
+                <w:kern w:val="1"/>
+                <w:sz w:val="24"/>
+                <w:szCs w:val="24"/>
+              </w:rPr>
+            </w:pPr>
+            <w:r>
+              <w:rPr>
+                <w:rFonts w:eastAsia="Lucida Sans Unicode" w:cstheme="minorHAnsi"/>
+                <w:kern w:val="1"/>
+                <w:sz w:val="24"/>
+                <w:szCs w:val="24"/>
+              </w:rPr>
+              <w:t>1.1</w:t>
+            </w:r>
+          </w:p>
+        </w:tc>
+        <w:tc>
+          <w:tcPr>
+            <w:tcW w:w="4251" w:type="dxa"/>
+            <w:tcBorders>
+              <w:left w:val="single" w:sz="1" w:space="0" w:color="000000"/>
+              <w:bottom w:val="single" w:sz="1" w:space="0" w:color="000000"/>
+            </w:tcBorders>
+            <w:vAlign w:val="center"/>
+          </w:tcPr>
+          <w:p>
+            <w:pPr>
+              <w:widowControl w:val="0"/>
+              <w:suppressLineNumbers/>
+              <w:suppressAutoHyphens/>
+              <w:spacing w:after="0" w:line="240" w:lineRule="auto"/>
+              <w:rPr>
+                <w:rFonts w:eastAsia="Lucida Sans Unicode" w:cstheme="minorHAnsi"/>
+                <w:kern w:val="1"/>
+                <w:sz w:val="24"/>
+                <w:szCs w:val="24"/>
+              </w:rPr>
+            </w:pPr>
+            <w:r>
+              <w:rPr>
+                <w:rFonts w:eastAsia="Lucida Sans Unicode" w:cstheme="minorHAnsi"/>
+                <w:kern w:val="1"/>
+                <w:sz w:val="24"/>
+                <w:szCs w:val="24"/>
+              </w:rPr>
+              <w:t>Correzione della sezione “scenario”, aggiustamento dell’ impaginazione del documento.</w:t>
+            </w:r>
+          </w:p>
+        </w:tc>
+        <w:tc>
+          <w:tcPr>
+            <w:tcW w:w="2410" w:type="dxa"/>
+            <w:tcBorders>
+              <w:left w:val="single" w:sz="1" w:space="0" w:color="000000"/>
+              <w:bottom w:val="single" w:sz="1" w:space="0" w:color="000000"/>
+              <w:right w:val="single" w:sz="1" w:space="0" w:color="000000"/>
+            </w:tcBorders>
+            <w:vAlign w:val="center"/>
+          </w:tcPr>
+          <w:p>
+            <w:pPr>
+              <w:widowControl w:val="0"/>
+              <w:suppressLineNumbers/>
+              <w:suppressAutoHyphens/>
+              <w:spacing w:after="0" w:line="240" w:lineRule="auto"/>
+              <w:jc w:val="center"/>
+              <w:rPr>
+                <w:rFonts w:eastAsia="Lucida Sans Unicode" w:cstheme="minorHAnsi"/>
+                <w:kern w:val="1"/>
+                <w:sz w:val="24"/>
+                <w:szCs w:val="24"/>
+              </w:rPr>
+            </w:pPr>
+            <w:r>
+              <w:rPr>
+                <w:rFonts w:eastAsia="Lucida Sans Unicode" w:cstheme="minorHAnsi"/>
+                <w:kern w:val="1"/>
+                <w:sz w:val="24"/>
+                <w:szCs w:val="24"/>
+              </w:rPr>
+              <w:t>Aleandro Giuseppe Libano, Carmine D’Alessandro</w:t>
+            </w:r>
+          </w:p>
+        </w:tc>
+      </w:tr>
+      <w:tr>
+        <w:trPr>
+          <w:trHeight w:val="230"/>
+        </w:trPr>
+        <w:tc>
+          <w:tcPr>
+            <w:tcW w:w="1927" w:type="dxa"/>
+            <w:tcBorders>
+              <w:left w:val="single" w:sz="1" w:space="0" w:color="000000"/>
+              <w:bottom w:val="single" w:sz="1" w:space="0" w:color="000000"/>
+            </w:tcBorders>
+            <w:vAlign w:val="center"/>
+          </w:tcPr>
+          <w:p>
+            <w:pPr>
+              <w:widowControl w:val="0"/>
+              <w:suppressLineNumbers/>
+              <w:suppressAutoHyphens/>
+              <w:spacing w:after="0" w:line="240" w:lineRule="auto"/>
+              <w:jc w:val="center"/>
+              <w:rPr>
+                <w:rFonts w:eastAsia="Lucida Sans Unicode" w:cstheme="minorHAnsi"/>
+                <w:kern w:val="1"/>
+                <w:sz w:val="24"/>
+                <w:szCs w:val="24"/>
+              </w:rPr>
+            </w:pPr>
+            <w:r>
+              <w:rPr>
+                <w:rFonts w:eastAsia="Lucida Sans Unicode" w:cstheme="minorHAnsi"/>
+                <w:kern w:val="1"/>
+                <w:sz w:val="24"/>
+                <w:szCs w:val="24"/>
+              </w:rPr>
+              <w:t>17</w:t>
             </w:r>
             <w:r>
               <w:rPr>
@@ -1943,7 +2088,7 @@
                 <w:sz w:val="24"/>
                 <w:szCs w:val="24"/>
               </w:rPr>
-              <w:t>1.1</w:t>
+              <w:t>1.2</w:t>
             </w:r>
           </w:p>
         </w:tc>
@@ -1976,36 +2121,7 @@
                 <w:sz w:val="24"/>
                 <w:szCs w:val="24"/>
               </w:rPr>
-              <w:t>Correzione</w:t>
-            </w:r>
-            <w:r>
-              <w:rPr>
-                <w:rFonts w:eastAsia="Lucida Sans Unicode" w:cstheme="minorHAnsi"/>
-                <w:kern w:val="1"/>
-                <w:sz w:val="24"/>
-                <w:szCs w:val="24"/>
-              </w:rPr>
-              <w:t xml:space="preserve"> della sezione “scenario”, </w:t>
-            </w:r>
-            <w:r>
-              <w:rPr>
-                <w:rFonts w:eastAsia="Lucida Sans Unicode" w:cstheme="minorHAnsi"/>
-                <w:kern w:val="1"/>
-                <w:sz w:val="24"/>
-                <w:szCs w:val="24"/>
-              </w:rPr>
-              <w:t>aggiustamento dell’ im</w:t>
-            </w:r>
-            <w:bookmarkStart w:id="2" w:name="_GoBack"/>
-            <w:bookmarkEnd w:id="2"/>
-            <w:r>
-              <w:rPr>
-                <w:rFonts w:eastAsia="Lucida Sans Unicode" w:cstheme="minorHAnsi"/>
-                <w:kern w:val="1"/>
-                <w:sz w:val="24"/>
-                <w:szCs w:val="24"/>
-              </w:rPr>
-              <w:t>paginazione del documento.</w:t>
+              <w:t>Revisione delle sezioni “scenario”, “Ambiente di destinazione”, “requisiti funzionali” e “requisiti non funzionali”.</w:t>
             </w:r>
           </w:p>
         </w:tc>
@@ -2073,7 +2189,7 @@
           <w:rFonts w:asciiTheme="minorHAnsi" w:hAnsiTheme="minorHAnsi" w:cstheme="minorHAnsi"/>
         </w:rPr>
       </w:pPr>
-      <w:bookmarkStart w:id="3" w:name="_Toc464252516"/>
+      <w:bookmarkStart w:id="4" w:name="_Toc464252516"/>
       <w:r>
         <w:rPr>
           <w:rFonts w:asciiTheme="minorHAnsi" w:hAnsiTheme="minorHAnsi" w:cstheme="minorHAnsi"/>
@@ -2086,7 +2202,7 @@
         </w:rPr>
         <w:t>DESCRIZIONE</w:t>
       </w:r>
-      <w:bookmarkEnd w:id="3"/>
+      <w:bookmarkEnd w:id="4"/>
       <w:r>
         <w:rPr>
           <w:rFonts w:asciiTheme="minorHAnsi" w:hAnsiTheme="minorHAnsi" w:cstheme="minorHAnsi"/>
@@ -2141,7 +2257,7 @@
           <w:rFonts w:asciiTheme="minorHAnsi" w:hAnsiTheme="minorHAnsi" w:cstheme="minorHAnsi"/>
         </w:rPr>
       </w:pPr>
-      <w:bookmarkStart w:id="4" w:name="_Toc464252517"/>
+      <w:bookmarkStart w:id="5" w:name="_Toc464252517"/>
       <w:r>
         <w:rPr>
           <w:rFonts w:asciiTheme="minorHAnsi" w:hAnsiTheme="minorHAnsi" w:cstheme="minorHAnsi"/>
@@ -2154,7 +2270,7 @@
         </w:rPr>
         <w:t>OBIETTIVI</w:t>
       </w:r>
-      <w:bookmarkEnd w:id="4"/>
+      <w:bookmarkEnd w:id="5"/>
     </w:p>
     <w:p>
       <w:pPr>
@@ -2441,7 +2557,7 @@
           <w:rFonts w:asciiTheme="minorHAnsi" w:hAnsiTheme="minorHAnsi" w:cstheme="minorHAnsi"/>
         </w:rPr>
       </w:pPr>
-      <w:bookmarkStart w:id="5" w:name="_Toc464252518"/>
+      <w:bookmarkStart w:id="6" w:name="_Toc464252518"/>
       <w:r>
         <w:rPr>
           <w:rFonts w:asciiTheme="minorHAnsi" w:hAnsiTheme="minorHAnsi" w:cstheme="minorHAnsi"/>
@@ -2454,7 +2570,7 @@
         </w:rPr>
         <w:t>SCENARI</w:t>
       </w:r>
-      <w:bookmarkEnd w:id="5"/>
+      <w:bookmarkEnd w:id="6"/>
     </w:p>
     <w:p/>
     <w:p>
@@ -2514,7 +2630,15 @@
           <w:sz w:val="24"/>
           <w:szCs w:val="24"/>
         </w:rPr>
-        <w:t>relativa voce del menu del sito oppure dalla pagina del login, nel caso in cui</w:t>
+        <w:t xml:space="preserve">relativa voce del menu del sito oppure dalla pagina </w:t>
+      </w:r>
+      <w:r>
+        <w:rPr>
+          <w:sz w:val="24"/>
+          <w:szCs w:val="24"/>
+        </w:rPr>
+        <w:lastRenderedPageBreak/>
+        <w:t>del login, nel caso in cui</w:t>
       </w:r>
       <w:r>
         <w:rPr>
@@ -2584,15 +2708,667 @@
           <w:sz w:val="24"/>
           <w:szCs w:val="24"/>
         </w:rPr>
+        <w:t>provincia, CAP</w:t>
+      </w:r>
+      <w:r>
+        <w:rPr>
+          <w:sz w:val="24"/>
+          <w:szCs w:val="24"/>
+        </w:rPr>
+        <w:t>). I dati inseriti devono</w:t>
+      </w:r>
+      <w:r>
+        <w:rPr>
+          <w:sz w:val="24"/>
+          <w:szCs w:val="24"/>
+        </w:rPr>
+        <w:t xml:space="preserve"> </w:t>
+      </w:r>
+      <w:r>
+        <w:rPr>
+          <w:sz w:val="24"/>
+          <w:szCs w:val="24"/>
+        </w:rPr>
+        <w:t>essere corretti: il nome e il cognome non devono contenere numeri, la data di</w:t>
+      </w:r>
+      <w:r>
+        <w:rPr>
+          <w:sz w:val="24"/>
+          <w:szCs w:val="24"/>
+        </w:rPr>
+        <w:t xml:space="preserve"> </w:t>
+      </w:r>
+      <w:r>
+        <w:rPr>
+          <w:sz w:val="24"/>
+          <w:szCs w:val="24"/>
+        </w:rPr>
+        <w:t>nascita non deve essere nel futuro, o nello stesso giorno, il codice</w:t>
+      </w:r>
+      <w:r>
+        <w:rPr>
+          <w:sz w:val="24"/>
+          <w:szCs w:val="24"/>
+        </w:rPr>
+        <w:t xml:space="preserve"> </w:t>
+      </w:r>
+      <w:r>
+        <w:rPr>
+          <w:sz w:val="24"/>
+          <w:szCs w:val="24"/>
+        </w:rPr>
+        <w:t>fiscale deve essere della lunghezza corretta.</w:t>
+      </w:r>
+      <w:r>
+        <w:rPr>
+          <w:sz w:val="24"/>
+          <w:szCs w:val="24"/>
+        </w:rPr>
+        <w:t xml:space="preserve"> La scelta della provincia viene facilitata dall’uso di un menu a tendina.</w:t>
+      </w:r>
+      <w:r>
+        <w:rPr>
+          <w:sz w:val="24"/>
+          <w:szCs w:val="24"/>
+        </w:rPr>
+        <w:t xml:space="preserve"> Nel caso in cui i dati non sono corretti viene rilasciato un messaggio di errore e la registrazione non</w:t>
+      </w:r>
+      <w:r>
+        <w:rPr>
+          <w:sz w:val="24"/>
+          <w:szCs w:val="24"/>
+        </w:rPr>
+        <w:t xml:space="preserve"> </w:t>
+      </w:r>
+      <w:r>
+        <w:rPr>
+          <w:sz w:val="24"/>
+          <w:szCs w:val="24"/>
+        </w:rPr>
+        <w:t>viene effettuata. Tutti i campi della registrazione sono obbligatori.</w:t>
+      </w:r>
+      <w:r>
+        <w:rPr>
+          <w:sz w:val="24"/>
+          <w:szCs w:val="24"/>
+        </w:rPr>
+        <w:t xml:space="preserve"> </w:t>
+      </w:r>
+      <w:r>
+        <w:rPr>
+          <w:sz w:val="24"/>
+          <w:szCs w:val="24"/>
+        </w:rPr>
+        <w:t>Una volta registrato l'utente può accedere alla sua pagina personale in</w:t>
+      </w:r>
+      <w:r>
+        <w:rPr>
+          <w:sz w:val="24"/>
+          <w:szCs w:val="24"/>
+        </w:rPr>
+        <w:t xml:space="preserve"> </w:t>
+      </w:r>
+      <w:r>
+        <w:rPr>
+          <w:sz w:val="24"/>
+          <w:szCs w:val="24"/>
+        </w:rPr>
+        <w:t>cui c'è un riepilogo dei propri dati personali e dello stato di spedizione</w:t>
+      </w:r>
+      <w:r>
+        <w:rPr>
+          <w:sz w:val="24"/>
+          <w:szCs w:val="24"/>
+        </w:rPr>
+        <w:t xml:space="preserve"> </w:t>
+      </w:r>
+      <w:r>
+        <w:rPr>
+          <w:sz w:val="24"/>
+          <w:szCs w:val="24"/>
+        </w:rPr>
+        <w:t>dei propri ordini. Da questa pagina l'uten</w:t>
+      </w:r>
+      <w:r>
+        <w:rPr>
+          <w:sz w:val="24"/>
+          <w:szCs w:val="24"/>
+        </w:rPr>
+        <w:t xml:space="preserve">te può dichiarare che un ordine </w:t>
+      </w:r>
+      <w:r>
+        <w:rPr>
+          <w:sz w:val="24"/>
+          <w:szCs w:val="24"/>
+        </w:rPr>
+        <w:t>è arrivato a destinazione tramite un tasto nel campo degli ordini personali.</w:t>
+      </w:r>
+    </w:p>
+    <w:p>
+      <w:pPr>
+        <w:rPr>
+          <w:b/>
+          <w:sz w:val="24"/>
+          <w:szCs w:val="24"/>
+        </w:rPr>
+      </w:pPr>
+      <w:r>
+        <w:rPr>
+          <w:b/>
+          <w:sz w:val="24"/>
+          <w:szCs w:val="24"/>
+        </w:rPr>
+        <w:t>Aggiungere prodotto al carrello</w:t>
+      </w:r>
+    </w:p>
+    <w:p>
+      <w:pPr>
+        <w:rPr>
+          <w:b/>
+          <w:sz w:val="24"/>
+          <w:szCs w:val="24"/>
+        </w:rPr>
+      </w:pPr>
+      <w:r>
+        <w:rPr>
+          <w:sz w:val="24"/>
+          <w:szCs w:val="24"/>
+        </w:rPr>
+        <w:t>Qualsiasi utente che voglia aggiungere qualcosa al carrello, nel momento in cui sfoglia il catalogo</w:t>
+      </w:r>
+      <w:r>
+        <w:rPr>
+          <w:sz w:val="24"/>
+          <w:szCs w:val="24"/>
+        </w:rPr>
+        <w:t xml:space="preserve"> (vedi “Consultare il catalogo”)</w:t>
+      </w:r>
+      <w:r>
+        <w:rPr>
+          <w:sz w:val="24"/>
+          <w:szCs w:val="24"/>
+        </w:rPr>
+        <w:t>, può farlo attraverso il click sul bottone “Aggiungi al carrello”.</w:t>
+      </w:r>
+    </w:p>
+    <w:p>
+      <w:pPr>
+        <w:rPr>
+          <w:b/>
+          <w:sz w:val="24"/>
+          <w:szCs w:val="24"/>
+        </w:rPr>
+      </w:pPr>
+      <w:r>
+        <w:rPr>
+          <w:b/>
+          <w:sz w:val="24"/>
+          <w:szCs w:val="24"/>
+        </w:rPr>
+        <w:t>Rimuovere prodotto dal carrello</w:t>
+      </w:r>
+    </w:p>
+    <w:p>
+      <w:pPr>
+        <w:rPr>
+          <w:sz w:val="24"/>
+          <w:szCs w:val="24"/>
+        </w:rPr>
+      </w:pPr>
+      <w:r>
+        <w:rPr>
+          <w:sz w:val="24"/>
+          <w:szCs w:val="24"/>
+        </w:rPr>
+        <w:t>Nella pagina “Catalogo”, il carrello si forma mediante una lista sulla destra. L</w:t>
+      </w:r>
+      <w:r>
+        <w:rPr>
+          <w:sz w:val="24"/>
+          <w:szCs w:val="24"/>
+        </w:rPr>
+        <w:t>’utente può rimuovere un prodotto dal carrello, cliccando sul bottone “Rimuovi dal carrello” relativo al prodotto interessato.</w:t>
+      </w:r>
+    </w:p>
+    <w:p>
+      <w:pPr>
+        <w:rPr>
+          <w:b/>
+          <w:sz w:val="24"/>
+          <w:szCs w:val="24"/>
+        </w:rPr>
+      </w:pPr>
+      <w:r>
+        <w:rPr>
+          <w:b/>
+          <w:sz w:val="24"/>
+          <w:szCs w:val="24"/>
+        </w:rPr>
+        <w:t>Acquisto carrello</w:t>
+      </w:r>
+    </w:p>
+    <w:p>
+      <w:pPr>
+        <w:rPr>
+          <w:sz w:val="24"/>
+          <w:szCs w:val="24"/>
+        </w:rPr>
+      </w:pPr>
+      <w:r>
+        <w:rPr>
+          <w:sz w:val="24"/>
+          <w:szCs w:val="24"/>
+        </w:rPr>
+        <w:t>Nel caso in cui l’utente sia registrato (vedi “Registrazione di un utente”), l’utente può procedere all’acquisto del proprio carrello, inserendo i dati della carta di credito per il pagamento in un form.</w:t>
+      </w:r>
+      <w:r>
+        <w:rPr>
+          <w:sz w:val="24"/>
+          <w:szCs w:val="24"/>
+        </w:rPr>
+        <w:t xml:space="preserve"> Sul nu</w:t>
+      </w:r>
+      <w:r>
+        <w:rPr>
+          <w:sz w:val="24"/>
+          <w:szCs w:val="24"/>
+        </w:rPr>
+        <w:t>m</w:t>
+      </w:r>
+      <w:r>
+        <w:rPr>
+          <w:sz w:val="24"/>
+          <w:szCs w:val="24"/>
+        </w:rPr>
+        <w:t xml:space="preserve">ero di carta di credito viene </w:t>
+      </w:r>
+      <w:r>
+        <w:rPr>
+          <w:sz w:val="24"/>
+          <w:szCs w:val="24"/>
+        </w:rPr>
+        <w:t>effettuato un controllo sulla lu</w:t>
+      </w:r>
+      <w:r>
+        <w:rPr>
+          <w:sz w:val="24"/>
+          <w:szCs w:val="24"/>
+        </w:rPr>
+        <w:t>nghezza e sulla correttezza sintattica.</w:t>
+      </w:r>
+      <w:r>
+        <w:rPr>
+          <w:sz w:val="24"/>
+          <w:szCs w:val="24"/>
+        </w:rPr>
+        <w:t xml:space="preserve"> Nel caso in cui ci sia un erro</w:t>
+      </w:r>
+      <w:r>
+        <w:rPr>
+          <w:sz w:val="24"/>
+          <w:szCs w:val="24"/>
+        </w:rPr>
+        <w:t>re con il codice, l’acquisto viene annullato e si apre una pagina con un messaggio di errore.</w:t>
+      </w:r>
+      <w:r>
+        <w:rPr>
+          <w:sz w:val="24"/>
+          <w:szCs w:val="24"/>
+        </w:rPr>
+        <w:t xml:space="preserve"> In questa sezione, può specificare un indirizzo di spedizione diverso da quello inserito nei dati</w:t>
+      </w:r>
+      <w:r>
+        <w:rPr>
+          <w:sz w:val="24"/>
+          <w:szCs w:val="24"/>
+        </w:rPr>
+        <w:t>, in area dove poter inserire testo</w:t>
+      </w:r>
+      <w:r>
+        <w:rPr>
+          <w:sz w:val="24"/>
+          <w:szCs w:val="24"/>
+        </w:rPr>
+        <w:t>. Inoltre, può annullare l’ordine prima di effettuare il pagamento, con un apposito bottone.</w:t>
+      </w:r>
+      <w:r>
+        <w:rPr>
+          <w:sz w:val="24"/>
+          <w:szCs w:val="24"/>
+        </w:rPr>
+        <w:t xml:space="preserve"> Nella pagina di acquisto c’è un riepilogo dei prodotti da acquistare e dell’indirizzo di spedizione.</w:t>
+      </w:r>
+    </w:p>
+    <w:p>
+      <w:pPr>
+        <w:rPr>
+          <w:b/>
+          <w:sz w:val="24"/>
+          <w:szCs w:val="24"/>
+        </w:rPr>
+      </w:pPr>
+      <w:r>
+        <w:rPr>
+          <w:b/>
+          <w:sz w:val="24"/>
+          <w:szCs w:val="24"/>
+        </w:rPr>
+        <w:t>Consultare il catalogo</w:t>
+      </w:r>
+    </w:p>
+    <w:p>
+      <w:pPr>
+        <w:rPr>
+          <w:sz w:val="24"/>
+          <w:szCs w:val="24"/>
+        </w:rPr>
+      </w:pPr>
+      <w:r>
+        <w:rPr>
+          <w:sz w:val="24"/>
+          <w:szCs w:val="24"/>
+        </w:rPr>
+        <w:t>Un utente accede al sito e tra</w:t>
+      </w:r>
+      <w:r>
+        <w:rPr>
+          <w:sz w:val="24"/>
+          <w:szCs w:val="24"/>
+        </w:rPr>
+        <w:t xml:space="preserve">mite un click sul menu del sito </w:t>
+      </w:r>
+      <w:r>
+        <w:rPr>
+          <w:sz w:val="24"/>
+          <w:szCs w:val="24"/>
+        </w:rPr>
+        <w:t>accede alla pagina del carrello. Lì può scorrere tramite la scrollbar</w:t>
+      </w:r>
+      <w:r>
+        <w:rPr>
+          <w:sz w:val="24"/>
+          <w:szCs w:val="24"/>
+        </w:rPr>
+        <w:t xml:space="preserve"> </w:t>
+      </w:r>
+      <w:r>
+        <w:rPr>
+          <w:sz w:val="24"/>
+          <w:szCs w:val="24"/>
+        </w:rPr>
+        <w:t>del brower la lista dei prodotti prese</w:t>
+      </w:r>
+      <w:r>
+        <w:rPr>
+          <w:sz w:val="24"/>
+          <w:szCs w:val="24"/>
+        </w:rPr>
+        <w:t xml:space="preserve">nti nel database ed effettuare </w:t>
+      </w:r>
+      <w:r>
+        <w:rPr>
+          <w:sz w:val="24"/>
+          <w:szCs w:val="24"/>
+        </w:rPr>
+        <w:t>una ricerca più selettiva secondo nome,</w:t>
+      </w:r>
+      <w:r>
+        <w:rPr>
+          <w:sz w:val="24"/>
+          <w:szCs w:val="24"/>
+        </w:rPr>
+        <w:t xml:space="preserve"> </w:t>
+      </w:r>
+      <w:r>
+        <w:rPr>
+          <w:sz w:val="24"/>
+          <w:szCs w:val="24"/>
+        </w:rPr>
+        <w:t xml:space="preserve">qualità e prezzo </w:t>
+      </w:r>
+      <w:r>
+        <w:rPr>
+          <w:sz w:val="24"/>
+          <w:szCs w:val="24"/>
+        </w:rPr>
+        <w:t>attraverso l'apposito form. P</w:t>
+      </w:r>
+      <w:r>
+        <w:rPr>
+          <w:sz w:val="24"/>
+          <w:szCs w:val="24"/>
+        </w:rPr>
+        <w:t xml:space="preserve">recisamente deve </w:t>
+      </w:r>
+      <w:r>
+        <w:rPr>
+          <w:sz w:val="24"/>
+          <w:szCs w:val="24"/>
+        </w:rPr>
+        <w:t>inserire nel campo corrispondente a</w:t>
+      </w:r>
+      <w:r>
+        <w:rPr>
+          <w:sz w:val="24"/>
+          <w:szCs w:val="24"/>
+        </w:rPr>
+        <w:t xml:space="preserve">l criterio di ricerca il valore </w:t>
+      </w:r>
+      <w:r>
+        <w:rPr>
+          <w:sz w:val="24"/>
+          <w:szCs w:val="24"/>
+        </w:rPr>
+        <w:t>secondo il quale eseguire la selezi</w:t>
+      </w:r>
+      <w:r>
+        <w:rPr>
+          <w:sz w:val="24"/>
+          <w:szCs w:val="24"/>
+        </w:rPr>
+        <w:t xml:space="preserve">one dei prodotti e poi fare un  </w:t>
+      </w:r>
+      <w:r>
+        <w:rPr>
+          <w:sz w:val="24"/>
+          <w:szCs w:val="24"/>
+        </w:rPr>
+        <w:t xml:space="preserve">click sul bottone per eseguire </w:t>
+      </w:r>
+      <w:r>
+        <w:rPr>
+          <w:sz w:val="24"/>
+          <w:szCs w:val="24"/>
+        </w:rPr>
+        <w:t xml:space="preserve">la ricerca. Non sono possibili  </w:t>
+      </w:r>
+      <w:r>
+        <w:rPr>
+          <w:sz w:val="24"/>
+          <w:szCs w:val="24"/>
+        </w:rPr>
+        <w:t xml:space="preserve">ricerche incrociate (come ad esempio su nome </w:t>
+      </w:r>
+      <w:r>
+        <w:rPr>
+          <w:sz w:val="24"/>
+          <w:szCs w:val="24"/>
+        </w:rPr>
+        <w:t xml:space="preserve">e quantità contemporaneamente). </w:t>
+      </w:r>
+      <w:r>
+        <w:rPr>
+          <w:sz w:val="24"/>
+          <w:szCs w:val="24"/>
+        </w:rPr>
+        <w:t>Nel caso in cui l'insieme dei pro</w:t>
+      </w:r>
+      <w:r>
+        <w:rPr>
+          <w:sz w:val="24"/>
+          <w:szCs w:val="24"/>
+        </w:rPr>
+        <w:t xml:space="preserve">dotti selezionati dalla ricerca </w:t>
+      </w:r>
+      <w:r>
+        <w:rPr>
+          <w:sz w:val="24"/>
+          <w:szCs w:val="24"/>
+        </w:rPr>
+        <w:t>s</w:t>
+      </w:r>
+      <w:r>
+        <w:rPr>
+          <w:sz w:val="24"/>
+          <w:szCs w:val="24"/>
+        </w:rPr>
+        <w:t xml:space="preserve">ia vuoto non viene visualizzato </w:t>
+      </w:r>
+      <w:r>
+        <w:rPr>
+          <w:sz w:val="24"/>
+          <w:szCs w:val="24"/>
+        </w:rPr>
+        <w:t>nessun prodotto; nel caso in cui i paramet</w:t>
+      </w:r>
+      <w:r>
+        <w:rPr>
+          <w:sz w:val="24"/>
+          <w:szCs w:val="24"/>
+        </w:rPr>
+        <w:t xml:space="preserve">ri siano sintatticamente errati </w:t>
+      </w:r>
+      <w:r>
+        <w:rPr>
+          <w:sz w:val="24"/>
+          <w:szCs w:val="24"/>
+        </w:rPr>
+        <w:t xml:space="preserve">(come ad esempio nell'inserimento </w:t>
+      </w:r>
+      <w:r>
+        <w:rPr>
+          <w:sz w:val="24"/>
+          <w:szCs w:val="24"/>
+        </w:rPr>
+        <w:t xml:space="preserve">di lettere al posto di numeri)  </w:t>
+      </w:r>
+      <w:r>
+        <w:rPr>
+          <w:sz w:val="24"/>
+          <w:szCs w:val="24"/>
+        </w:rPr>
+        <w:t>il sistema gestisce un messaggio di errore.</w:t>
+      </w:r>
+    </w:p>
+    <w:p>
+      <w:pPr>
+        <w:rPr>
+          <w:b/>
+          <w:sz w:val="24"/>
+          <w:szCs w:val="24"/>
+        </w:rPr>
+      </w:pPr>
+      <w:r>
+        <w:rPr>
+          <w:b/>
+          <w:sz w:val="24"/>
+          <w:szCs w:val="24"/>
+        </w:rPr>
+        <w:t>Aggiunta, modifica e rimozione di un prodotto dal catalogo</w:t>
+      </w:r>
+    </w:p>
+    <w:p>
+      <w:pPr>
+        <w:rPr>
+          <w:b/>
+          <w:sz w:val="24"/>
+          <w:szCs w:val="24"/>
+        </w:rPr>
+      </w:pPr>
+      <w:r>
+        <w:rPr>
+          <w:sz w:val="24"/>
+          <w:szCs w:val="24"/>
+        </w:rPr>
+        <w:t>L'amministratore può gestire il deposito dopo aver effettuato l'accesso.</w:t>
+      </w:r>
+      <w:r>
+        <w:rPr>
+          <w:sz w:val="24"/>
+          <w:szCs w:val="24"/>
+        </w:rPr>
+        <w:t xml:space="preserve"> </w:t>
+      </w:r>
+      <w:r>
+        <w:rPr>
+          <w:sz w:val="24"/>
+          <w:szCs w:val="24"/>
+        </w:rPr>
+        <w:t>Può aggiungere nuovi prodotti, modificare caratteristiche dei prodotti,</w:t>
+      </w:r>
+      <w:r>
+        <w:rPr>
+          <w:sz w:val="24"/>
+          <w:szCs w:val="24"/>
+        </w:rPr>
+        <w:t xml:space="preserve"> </w:t>
+      </w:r>
+      <w:r>
+        <w:rPr>
+          <w:sz w:val="24"/>
+          <w:szCs w:val="24"/>
+        </w:rPr>
+        <w:t>cancellare prodotti. Un prodotto ha queste caratteristiche:</w:t>
+      </w:r>
+      <w:r>
+        <w:rPr>
+          <w:sz w:val="24"/>
+          <w:szCs w:val="24"/>
+        </w:rPr>
+        <w:t xml:space="preserve"> </w:t>
+      </w:r>
+      <w:r>
+        <w:rPr>
+          <w:sz w:val="24"/>
+          <w:szCs w:val="24"/>
+        </w:rPr>
+        <w:t>nome</w:t>
+      </w:r>
+      <w:r>
+        <w:rPr>
+          <w:sz w:val="24"/>
+          <w:szCs w:val="24"/>
+        </w:rPr>
+        <w:t xml:space="preserve">, quantità, descrizione, prezzo, </w:t>
+      </w:r>
+      <w:r>
+        <w:rPr>
+          <w:sz w:val="24"/>
+          <w:szCs w:val="24"/>
+        </w:rPr>
+        <w:t xml:space="preserve">di cui solo quantità, descrizione e prezzo </w:t>
+      </w:r>
+      <w:r>
+        <w:rPr>
+          <w:sz w:val="24"/>
+          <w:szCs w:val="24"/>
+        </w:rPr>
         <w:lastRenderedPageBreak/>
-        <w:t>provincia, CAP</w:t>
-      </w:r>
-      <w:r>
-        <w:rPr>
-          <w:sz w:val="24"/>
-          <w:szCs w:val="24"/>
-        </w:rPr>
-        <w:t>). I dati inseriti devono</w:t>
+        <w:t>mod</w:t>
+      </w:r>
+      <w:r>
+        <w:rPr>
+          <w:sz w:val="24"/>
+          <w:szCs w:val="24"/>
+        </w:rPr>
+        <w:t xml:space="preserve">ificabili </w:t>
+      </w:r>
+      <w:r>
+        <w:rPr>
+          <w:sz w:val="24"/>
+          <w:szCs w:val="24"/>
+        </w:rPr>
+        <w:t>L'aggiunta di nuovi prodotti avviene tramite un form in cui bisogna inserire</w:t>
       </w:r>
       <w:r>
         <w:rPr>
@@ -2606,7 +3382,7 @@
           <w:sz w:val="24"/>
           <w:szCs w:val="24"/>
         </w:rPr>
-        <w:t>essere corretti: il nome e il cognome non devono contenere numeri, la data di</w:t>
+        <w:t>nome, quantità, descrizione e prezzo. Sui campi "quantità" e "prezzo" viene</w:t>
       </w:r>
       <w:r>
         <w:rPr>
@@ -2620,7 +3396,7 @@
           <w:sz w:val="24"/>
           <w:szCs w:val="24"/>
         </w:rPr>
-        <w:t>nascita non deve essere nel futuro, o nello stesso giorno, il codice</w:t>
+        <w:t>effettuato un controllo per assicurarsi che siano interi positivi.</w:t>
       </w:r>
       <w:r>
         <w:rPr>
@@ -2634,21 +3410,7 @@
           <w:sz w:val="24"/>
           <w:szCs w:val="24"/>
         </w:rPr>
-        <w:t>fiscale deve essere della lunghezza corretta.</w:t>
-      </w:r>
-      <w:r>
-        <w:rPr>
-          <w:sz w:val="24"/>
-          <w:szCs w:val="24"/>
-        </w:rPr>
-        <w:t xml:space="preserve"> La scelta della provincia viene facilitata dall’uso di un menu a tendina.</w:t>
-      </w:r>
-      <w:r>
-        <w:rPr>
-          <w:sz w:val="24"/>
-          <w:szCs w:val="24"/>
-        </w:rPr>
-        <w:t xml:space="preserve"> Nel caso in cui i dati non sono corretti viene rilasciato un messaggio di errore e la registrazione non</w:t>
+        <w:t>Nel caso in cui fallisca il controllo, l'inserimento non viene effettuato</w:t>
       </w:r>
       <w:r>
         <w:rPr>
@@ -2662,7 +3424,7 @@
           <w:sz w:val="24"/>
           <w:szCs w:val="24"/>
         </w:rPr>
-        <w:t>viene effettuata. Tutti i campi della registrazione sono obbligatori.</w:t>
+        <w:t>e viene notificato un messaggio di errore.</w:t>
       </w:r>
       <w:r>
         <w:rPr>
@@ -2676,7 +3438,7 @@
           <w:sz w:val="24"/>
           <w:szCs w:val="24"/>
         </w:rPr>
-        <w:t>Una volta registrato l'utente può accedere alla sua pagina personale in</w:t>
+        <w:t>La modifica dei prodotti in magazzino avviene anch'essa tramite un form</w:t>
       </w:r>
       <w:r>
         <w:rPr>
@@ -2690,7 +3452,7 @@
           <w:sz w:val="24"/>
           <w:szCs w:val="24"/>
         </w:rPr>
-        <w:t>cui c'è un riepilogo dei propri dati personali e dello stato di spedizione</w:t>
+        <w:t>in cui si andranno a scrivere i dati modificati del prodotto in questione.</w:t>
       </w:r>
       <w:r>
         <w:rPr>
@@ -2704,837 +3466,205 @@
           <w:sz w:val="24"/>
           <w:szCs w:val="24"/>
         </w:rPr>
-        <w:t>dei propri ordini. Da questa pagina l'uten</w:t>
-      </w:r>
-      <w:r>
-        <w:rPr>
-          <w:sz w:val="24"/>
-          <w:szCs w:val="24"/>
-        </w:rPr>
-        <w:t xml:space="preserve">te può dichiarare che un ordine </w:t>
-      </w:r>
-      <w:r>
-        <w:rPr>
-          <w:sz w:val="24"/>
-          <w:szCs w:val="24"/>
-        </w:rPr>
-        <w:t>è arrivato a destinazione tramite un tasto nel campo degli ordini personali.</w:t>
-      </w:r>
-    </w:p>
-    <w:p>
-      <w:pPr>
+        <w:t>Sui campi "quantità" e "prezzo" viene effettuato un controllo. Esso fallisce</w:t>
+      </w:r>
+      <w:r>
+        <w:rPr>
+          <w:sz w:val="24"/>
+          <w:szCs w:val="24"/>
+        </w:rPr>
+        <w:t xml:space="preserve"> </w:t>
+      </w:r>
+      <w:r>
+        <w:rPr>
+          <w:sz w:val="24"/>
+          <w:szCs w:val="24"/>
+        </w:rPr>
+        <w:t>nel caso in cui la quantità sia negativa o uguale a 0 (in tal caso bisogna</w:t>
+      </w:r>
+      <w:r>
+        <w:rPr>
+          <w:sz w:val="24"/>
+          <w:szCs w:val="24"/>
+        </w:rPr>
+        <w:t xml:space="preserve"> </w:t>
+      </w:r>
+      <w:r>
+        <w:rPr>
+          <w:sz w:val="24"/>
+          <w:szCs w:val="24"/>
+        </w:rPr>
+        <w:t>usare la funzione di cancellazione) e quando il prezzo e negativo. Nel caso di</w:t>
+      </w:r>
+      <w:r>
+        <w:rPr>
+          <w:sz w:val="24"/>
+          <w:szCs w:val="24"/>
+        </w:rPr>
+        <w:t xml:space="preserve"> </w:t>
+      </w:r>
+      <w:r>
+        <w:rPr>
+          <w:sz w:val="24"/>
+          <w:szCs w:val="24"/>
+        </w:rPr>
+        <w:t>fallimento viene notificato un messaggio di errore e la modifica non viene effettuata.</w:t>
+      </w:r>
+      <w:r>
+        <w:rPr>
+          <w:sz w:val="24"/>
+          <w:szCs w:val="24"/>
+        </w:rPr>
+        <w:t xml:space="preserve"> </w:t>
+      </w:r>
+      <w:r>
+        <w:rPr>
+          <w:sz w:val="24"/>
+          <w:szCs w:val="24"/>
+        </w:rPr>
+        <w:t>La cancellazione avviene tramite un tasto che, quando premuto, cancella</w:t>
+      </w:r>
+      <w:r>
+        <w:rPr>
+          <w:sz w:val="24"/>
+          <w:szCs w:val="24"/>
+        </w:rPr>
+        <w:t xml:space="preserve"> </w:t>
+      </w:r>
+      <w:r>
+        <w:rPr>
+          <w:sz w:val="24"/>
+          <w:szCs w:val="24"/>
+        </w:rPr>
+        <w:t>tutti i prodotti di quel tipo present</w:t>
+      </w:r>
+      <w:r>
+        <w:rPr>
+          <w:sz w:val="24"/>
+          <w:szCs w:val="24"/>
+        </w:rPr>
+        <w:t xml:space="preserve">i in magazzino (Nel caso in cui </w:t>
+      </w:r>
+      <w:r>
+        <w:rPr>
+          <w:sz w:val="24"/>
+          <w:szCs w:val="24"/>
+        </w:rPr>
+        <w:t>si voglia cancellare solo parte dei pro</w:t>
+      </w:r>
+      <w:r>
+        <w:rPr>
+          <w:sz w:val="24"/>
+          <w:szCs w:val="24"/>
+        </w:rPr>
+        <w:t xml:space="preserve">dotti bisogna usare la funzione </w:t>
+      </w:r>
+      <w:r>
+        <w:rPr>
+          <w:sz w:val="24"/>
+          <w:szCs w:val="24"/>
+        </w:rPr>
+        <w:t>di modifica).</w:t>
+      </w:r>
+      <w:r>
         <w:rPr>
           <w:b/>
           <w:sz w:val="24"/>
           <w:szCs w:val="24"/>
         </w:rPr>
-      </w:pPr>
-      <w:r>
+        <w:t xml:space="preserve"> </w:t>
+      </w:r>
+    </w:p>
+    <w:p>
+      <w:pPr>
         <w:rPr>
           <w:b/>
           <w:sz w:val="24"/>
           <w:szCs w:val="24"/>
         </w:rPr>
-        <w:t>Aggiungere prodotto al carrello</w:t>
-      </w:r>
-    </w:p>
-    <w:p>
-      <w:pPr>
+      </w:pPr>
+      <w:r>
         <w:rPr>
           <w:b/>
           <w:sz w:val="24"/>
           <w:szCs w:val="24"/>
         </w:rPr>
-      </w:pPr>
-      <w:r>
-        <w:rPr>
-          <w:sz w:val="24"/>
-          <w:szCs w:val="24"/>
-        </w:rPr>
-        <w:t>Qualsiasi utente che voglia aggiungere qualcosa al carrello, nel momento in cui sfoglia il catalogo</w:t>
-      </w:r>
-      <w:r>
-        <w:rPr>
-          <w:sz w:val="24"/>
-          <w:szCs w:val="24"/>
-        </w:rPr>
-        <w:t xml:space="preserve"> (vedi “Consultare il catalogo”)</w:t>
-      </w:r>
-      <w:r>
-        <w:rPr>
-          <w:sz w:val="24"/>
-          <w:szCs w:val="24"/>
-        </w:rPr>
-        <w:t>, può farlo attraverso il click sul bottone “Aggiungi al carrello”.</w:t>
-      </w:r>
-    </w:p>
-    <w:p>
-      <w:pPr>
+        <w:t>Gestione degli ordini dell’amministratore</w:t>
+      </w:r>
+    </w:p>
+    <w:p>
+      <w:pPr>
+        <w:rPr>
+          <w:sz w:val="24"/>
+          <w:szCs w:val="24"/>
+        </w:rPr>
+      </w:pPr>
+      <w:r>
+        <w:rPr>
+          <w:sz w:val="24"/>
+          <w:szCs w:val="24"/>
+        </w:rPr>
+        <w:t>L'amministratore può gestire la spedizione degli ordini dalla sua</w:t>
+      </w:r>
+      <w:r>
+        <w:rPr>
+          <w:sz w:val="24"/>
+          <w:szCs w:val="24"/>
+        </w:rPr>
+        <w:t xml:space="preserve"> </w:t>
+      </w:r>
+      <w:r>
+        <w:rPr>
+          <w:sz w:val="24"/>
+          <w:szCs w:val="24"/>
+        </w:rPr>
+        <w:t>pagina personale. Da questa pagina può accedere alla pagina di gestione</w:t>
+      </w:r>
+      <w:r>
+        <w:rPr>
+          <w:sz w:val="24"/>
+          <w:szCs w:val="24"/>
+        </w:rPr>
+        <w:t xml:space="preserve"> </w:t>
+      </w:r>
+      <w:r>
+        <w:rPr>
+          <w:sz w:val="24"/>
+          <w:szCs w:val="24"/>
+        </w:rPr>
+        <w:t>degli ordini dove può far avanzare lo stato di spedione dei propri ordini. Gli stati di spedizione sono: da spedire, spedito, arrivato. L'amministratore può gestire solo l'avanzamento da "spedire" a "spedito", l'avvenuta ricezione dell'ordine deve essere notificata dall'utente mediante la sua pagina personale.</w:t>
+      </w:r>
+    </w:p>
+    <w:p>
+      <w:pPr>
+        <w:jc w:val="center"/>
+        <w:rPr>
+          <w:sz w:val="24"/>
+          <w:szCs w:val="24"/>
+        </w:rPr>
+      </w:pPr>
+    </w:p>
+    <w:p>
+      <w:pPr>
+        <w:rPr>
+          <w:sz w:val="24"/>
+          <w:szCs w:val="24"/>
+        </w:rPr>
+      </w:pPr>
+      <w:r>
         <w:rPr>
           <w:b/>
           <w:sz w:val="24"/>
           <w:szCs w:val="24"/>
         </w:rPr>
-      </w:pPr>
+        <w:t>L</w:t>
+      </w:r>
       <w:r>
         <w:rPr>
           <w:b/>
           <w:sz w:val="24"/>
           <w:szCs w:val="24"/>
         </w:rPr>
-        <w:t>Rimuovere prodotto dal carrello</w:t>
-      </w:r>
-    </w:p>
-    <w:p>
-      <w:pPr>
-        <w:rPr>
-          <w:sz w:val="24"/>
-          <w:szCs w:val="24"/>
-        </w:rPr>
-      </w:pPr>
-      <w:r>
-        <w:rPr>
-          <w:sz w:val="24"/>
-          <w:szCs w:val="24"/>
-        </w:rPr>
-        <w:t>Allo stesso modo, l’utente può rimuovere un prodotto dal carrello, cliccando sul bottone “Rimuovi dal carrello” relativo al prodotto interessato.</w:t>
-      </w:r>
-    </w:p>
-    <w:p>
-      <w:pPr>
-        <w:rPr>
-          <w:b/>
-          <w:sz w:val="24"/>
-          <w:szCs w:val="24"/>
-        </w:rPr>
-      </w:pPr>
-      <w:r>
-        <w:rPr>
-          <w:b/>
-          <w:sz w:val="24"/>
-          <w:szCs w:val="24"/>
-        </w:rPr>
-        <w:t>Acquisto carrello</w:t>
-      </w:r>
-    </w:p>
-    <w:p>
-      <w:pPr>
-        <w:rPr>
-          <w:sz w:val="24"/>
-          <w:szCs w:val="24"/>
-        </w:rPr>
-      </w:pPr>
-      <w:r>
-        <w:rPr>
-          <w:sz w:val="24"/>
-          <w:szCs w:val="24"/>
-        </w:rPr>
-        <w:t>Nel caso in cui l’utente sia registrato (vedi “Registrazione di un utente”), l’utente può procedere all’acquisto del proprio carrello, inserendo i dati della carta di credito per il pagamento in un form.</w:t>
-      </w:r>
-      <w:r>
-        <w:rPr>
-          <w:sz w:val="24"/>
-          <w:szCs w:val="24"/>
-        </w:rPr>
-        <w:t xml:space="preserve"> Sul nuero di carta di credito viene effettuato un controllo sulla linghezza e sulla correttezza sintattica. Nel caso in cui ci sia un errotre con il codice, l’acquisto viene annullato e si apre una pagina con un messaggio di errore.</w:t>
-      </w:r>
-      <w:r>
-        <w:rPr>
-          <w:sz w:val="24"/>
-          <w:szCs w:val="24"/>
-        </w:rPr>
-        <w:t xml:space="preserve"> In questa sezione, può specificare un indirizzo di spedizione diverso da quello inserito nei dati</w:t>
-      </w:r>
-      <w:r>
-        <w:rPr>
-          <w:sz w:val="24"/>
-          <w:szCs w:val="24"/>
-        </w:rPr>
-        <w:t>, in area dove poter inserire testo</w:t>
-      </w:r>
-      <w:r>
-        <w:rPr>
-          <w:sz w:val="24"/>
-          <w:szCs w:val="24"/>
-        </w:rPr>
-        <w:t>. Inoltre, può annullare l’ordine prima di effettuare il pagamento, con un apposito bottone.</w:t>
-      </w:r>
-      <w:r>
-        <w:rPr>
-          <w:sz w:val="24"/>
-          <w:szCs w:val="24"/>
-        </w:rPr>
-        <w:t xml:space="preserve"> Nella pagina di acquisto c’è un riepilogo dei prodotti da acquistare e dell’indirizzo di spedizione.</w:t>
-      </w:r>
-    </w:p>
-    <w:p>
-      <w:pPr>
-        <w:rPr>
-          <w:b/>
-          <w:sz w:val="24"/>
-          <w:szCs w:val="24"/>
-        </w:rPr>
-      </w:pPr>
-      <w:r>
-        <w:rPr>
-          <w:b/>
-          <w:sz w:val="24"/>
-          <w:szCs w:val="24"/>
-        </w:rPr>
-        <w:t>Consultare il catalogo</w:t>
-      </w:r>
-    </w:p>
-    <w:p>
-      <w:pPr>
-        <w:rPr>
-          <w:sz w:val="24"/>
-          <w:szCs w:val="24"/>
-        </w:rPr>
-      </w:pPr>
-      <w:r>
-        <w:rPr>
-          <w:sz w:val="24"/>
-          <w:szCs w:val="24"/>
-        </w:rPr>
-        <w:t>Un utente accede al sito e tra</w:t>
-      </w:r>
-      <w:r>
-        <w:rPr>
-          <w:sz w:val="24"/>
-          <w:szCs w:val="24"/>
-        </w:rPr>
-        <w:t xml:space="preserve">mite un click sul menu del sito </w:t>
-      </w:r>
-      <w:r>
-        <w:rPr>
-          <w:sz w:val="24"/>
-          <w:szCs w:val="24"/>
-        </w:rPr>
-        <w:t>accede alla pagina del carrello. Lì può scorrere tramite la scrollbar</w:t>
-      </w:r>
-      <w:r>
-        <w:rPr>
-          <w:sz w:val="24"/>
-          <w:szCs w:val="24"/>
-        </w:rPr>
-        <w:t xml:space="preserve"> </w:t>
-      </w:r>
-      <w:r>
-        <w:rPr>
-          <w:sz w:val="24"/>
-          <w:szCs w:val="24"/>
-        </w:rPr>
-        <w:t>del brower la lista dei prodotti prese</w:t>
-      </w:r>
-      <w:r>
-        <w:rPr>
-          <w:sz w:val="24"/>
-          <w:szCs w:val="24"/>
-        </w:rPr>
-        <w:t xml:space="preserve">nti nel database ed effettuare </w:t>
-      </w:r>
-      <w:r>
-        <w:rPr>
-          <w:sz w:val="24"/>
-          <w:szCs w:val="24"/>
-        </w:rPr>
-        <w:t>una ricerca più selettiva secondo nome,</w:t>
-      </w:r>
-      <w:r>
-        <w:rPr>
-          <w:sz w:val="24"/>
-          <w:szCs w:val="24"/>
-        </w:rPr>
-        <w:t xml:space="preserve"> </w:t>
-      </w:r>
-      <w:r>
-        <w:rPr>
-          <w:sz w:val="24"/>
-          <w:szCs w:val="24"/>
-        </w:rPr>
-        <w:t xml:space="preserve">qualità e prezzo </w:t>
-      </w:r>
-      <w:r>
-        <w:rPr>
-          <w:sz w:val="24"/>
-          <w:szCs w:val="24"/>
-        </w:rPr>
-        <w:t>attraverso l'apposito form. P</w:t>
-      </w:r>
-      <w:r>
-        <w:rPr>
-          <w:sz w:val="24"/>
-          <w:szCs w:val="24"/>
-        </w:rPr>
-        <w:t xml:space="preserve">recisamente deve </w:t>
-      </w:r>
-      <w:r>
-        <w:rPr>
-          <w:sz w:val="24"/>
-          <w:szCs w:val="24"/>
-        </w:rPr>
-        <w:t>inserire nel campo corrispondente a</w:t>
-      </w:r>
-      <w:r>
-        <w:rPr>
-          <w:sz w:val="24"/>
-          <w:szCs w:val="24"/>
-        </w:rPr>
-        <w:t xml:space="preserve">l criterio di ricerca il valore </w:t>
-      </w:r>
-      <w:r>
-        <w:rPr>
-          <w:sz w:val="24"/>
-          <w:szCs w:val="24"/>
-        </w:rPr>
-        <w:t>secondo il quale eseguire la selezi</w:t>
-      </w:r>
-      <w:r>
-        <w:rPr>
-          <w:sz w:val="24"/>
-          <w:szCs w:val="24"/>
-        </w:rPr>
-        <w:t xml:space="preserve">one dei prodotti e poi fare un  </w:t>
-      </w:r>
-      <w:r>
-        <w:rPr>
-          <w:sz w:val="24"/>
-          <w:szCs w:val="24"/>
-        </w:rPr>
-        <w:t xml:space="preserve">click sul bottone per eseguire </w:t>
-      </w:r>
-      <w:r>
-        <w:rPr>
-          <w:sz w:val="24"/>
-          <w:szCs w:val="24"/>
-        </w:rPr>
-        <w:t xml:space="preserve">la ricerca. Non sono possibili  </w:t>
-      </w:r>
-      <w:r>
-        <w:rPr>
-          <w:sz w:val="24"/>
-          <w:szCs w:val="24"/>
-        </w:rPr>
-        <w:t xml:space="preserve">ricerche incrociate (come ad esempio su nome </w:t>
-      </w:r>
-      <w:r>
-        <w:rPr>
-          <w:sz w:val="24"/>
-          <w:szCs w:val="24"/>
-        </w:rPr>
-        <w:t xml:space="preserve">e quantità contemporaneamente). </w:t>
-      </w:r>
-      <w:r>
-        <w:rPr>
-          <w:sz w:val="24"/>
-          <w:szCs w:val="24"/>
-        </w:rPr>
-        <w:t>Nel caso in cui l'insieme dei pro</w:t>
-      </w:r>
-      <w:r>
-        <w:rPr>
-          <w:sz w:val="24"/>
-          <w:szCs w:val="24"/>
-        </w:rPr>
-        <w:t xml:space="preserve">dotti selezionati dalla ricerca </w:t>
-      </w:r>
-      <w:r>
-        <w:rPr>
-          <w:sz w:val="24"/>
-          <w:szCs w:val="24"/>
-        </w:rPr>
-        <w:t>s</w:t>
-      </w:r>
-      <w:r>
-        <w:rPr>
-          <w:sz w:val="24"/>
-          <w:szCs w:val="24"/>
-        </w:rPr>
-        <w:t xml:space="preserve">ia vuoto non viene visualizzato </w:t>
-      </w:r>
-      <w:r>
-        <w:rPr>
-          <w:sz w:val="24"/>
-          <w:szCs w:val="24"/>
-        </w:rPr>
-        <w:t>nessun prodotto; nel caso in cui i paramet</w:t>
-      </w:r>
-      <w:r>
-        <w:rPr>
-          <w:sz w:val="24"/>
-          <w:szCs w:val="24"/>
-        </w:rPr>
-        <w:t xml:space="preserve">ri siano sintatticamente errati </w:t>
-      </w:r>
-      <w:r>
-        <w:rPr>
-          <w:sz w:val="24"/>
-          <w:szCs w:val="24"/>
-        </w:rPr>
-        <w:t xml:space="preserve">(come ad esempio nell'inserimento </w:t>
-      </w:r>
-      <w:r>
-        <w:rPr>
-          <w:sz w:val="24"/>
-          <w:szCs w:val="24"/>
-        </w:rPr>
-        <w:t xml:space="preserve">di lettere al posto di numeri)  </w:t>
-      </w:r>
-      <w:r>
-        <w:rPr>
-          <w:sz w:val="24"/>
-          <w:szCs w:val="24"/>
-        </w:rPr>
-        <w:t>il sistema gestisce un messaggio di errore.</w:t>
-      </w:r>
-    </w:p>
-    <w:p>
-      <w:pPr>
-        <w:rPr>
-          <w:b/>
-          <w:sz w:val="24"/>
-          <w:szCs w:val="24"/>
-        </w:rPr>
-      </w:pPr>
-      <w:r>
-        <w:rPr>
-          <w:b/>
-          <w:sz w:val="24"/>
-          <w:szCs w:val="24"/>
-        </w:rPr>
-        <w:t>Aggiunta, modifica e rimozione di un prodotto dal catalogo</w:t>
-      </w:r>
-    </w:p>
-    <w:p>
-      <w:pPr>
-        <w:rPr>
-          <w:b/>
-          <w:sz w:val="24"/>
-          <w:szCs w:val="24"/>
-        </w:rPr>
-      </w:pPr>
-      <w:r>
-        <w:rPr>
-          <w:sz w:val="24"/>
-          <w:szCs w:val="24"/>
-        </w:rPr>
-        <w:t>L'amministratore può gestire il deposito dopo aver effettuato l'accesso.</w:t>
-      </w:r>
-      <w:r>
-        <w:rPr>
-          <w:sz w:val="24"/>
-          <w:szCs w:val="24"/>
-        </w:rPr>
-        <w:t xml:space="preserve"> </w:t>
-      </w:r>
-      <w:r>
-        <w:rPr>
-          <w:sz w:val="24"/>
-          <w:szCs w:val="24"/>
-        </w:rPr>
-        <w:t>Può aggiungere nuovi prodotti, modificare caratteristiche dei prodotti,</w:t>
-      </w:r>
-      <w:r>
-        <w:rPr>
-          <w:sz w:val="24"/>
-          <w:szCs w:val="24"/>
-        </w:rPr>
-        <w:t xml:space="preserve"> </w:t>
-      </w:r>
-      <w:r>
-        <w:rPr>
-          <w:sz w:val="24"/>
-          <w:szCs w:val="24"/>
-        </w:rPr>
-        <w:t>cancellare prodotti. Un prodotto ha queste caratteristiche:</w:t>
-      </w:r>
-      <w:r>
-        <w:rPr>
-          <w:sz w:val="24"/>
-          <w:szCs w:val="24"/>
-        </w:rPr>
-        <w:t xml:space="preserve"> </w:t>
-      </w:r>
-      <w:r>
-        <w:rPr>
-          <w:sz w:val="24"/>
-          <w:szCs w:val="24"/>
-        </w:rPr>
-        <w:t>nome</w:t>
-      </w:r>
-      <w:r>
-        <w:rPr>
-          <w:sz w:val="24"/>
-          <w:szCs w:val="24"/>
-        </w:rPr>
-        <w:t xml:space="preserve">, quantità, descrizione, prezzo, </w:t>
-      </w:r>
-      <w:r>
-        <w:rPr>
-          <w:sz w:val="24"/>
-          <w:szCs w:val="24"/>
-        </w:rPr>
-        <w:t>di cui solo quantità, descrizione e prezzo mod</w:t>
-      </w:r>
-      <w:r>
-        <w:rPr>
-          <w:sz w:val="24"/>
-          <w:szCs w:val="24"/>
-        </w:rPr>
-        <w:t xml:space="preserve">ificabili </w:t>
-      </w:r>
-      <w:r>
-        <w:rPr>
-          <w:sz w:val="24"/>
-          <w:szCs w:val="24"/>
-        </w:rPr>
-        <w:t>L'aggiunta di nuovi prodotti avviene tramite un form in cui bisogna inserire</w:t>
-      </w:r>
-      <w:r>
-        <w:rPr>
-          <w:sz w:val="24"/>
-          <w:szCs w:val="24"/>
-        </w:rPr>
-        <w:t xml:space="preserve"> </w:t>
-      </w:r>
-      <w:r>
-        <w:rPr>
-          <w:sz w:val="24"/>
-          <w:szCs w:val="24"/>
-        </w:rPr>
-        <w:t>nome, quantità, descrizione e prezzo. Sui campi "quantità" e "prezzo" viene</w:t>
-      </w:r>
-      <w:r>
-        <w:rPr>
-          <w:sz w:val="24"/>
-          <w:szCs w:val="24"/>
-        </w:rPr>
-        <w:t xml:space="preserve"> </w:t>
-      </w:r>
-      <w:r>
-        <w:rPr>
-          <w:sz w:val="24"/>
-          <w:szCs w:val="24"/>
-        </w:rPr>
-        <w:t>effettuato un controllo per assicurarsi che siano interi positivi.</w:t>
-      </w:r>
-      <w:r>
-        <w:rPr>
-          <w:sz w:val="24"/>
-          <w:szCs w:val="24"/>
-        </w:rPr>
-        <w:t xml:space="preserve"> </w:t>
-      </w:r>
-      <w:r>
-        <w:rPr>
-          <w:sz w:val="24"/>
-          <w:szCs w:val="24"/>
-        </w:rPr>
-        <w:t>Nel caso in cui fallisca il controllo, l'inserimento non viene effettuato</w:t>
-      </w:r>
-      <w:r>
-        <w:rPr>
-          <w:sz w:val="24"/>
-          <w:szCs w:val="24"/>
-        </w:rPr>
-        <w:t xml:space="preserve"> </w:t>
-      </w:r>
-      <w:r>
-        <w:rPr>
-          <w:sz w:val="24"/>
-          <w:szCs w:val="24"/>
-        </w:rPr>
-        <w:t>e viene notificato un messaggio di errore.</w:t>
-      </w:r>
-      <w:r>
-        <w:rPr>
-          <w:sz w:val="24"/>
-          <w:szCs w:val="24"/>
-        </w:rPr>
-        <w:t xml:space="preserve"> </w:t>
-      </w:r>
-      <w:r>
-        <w:rPr>
-          <w:sz w:val="24"/>
-          <w:szCs w:val="24"/>
-        </w:rPr>
-        <w:t xml:space="preserve">La modifica dei prodotti in magazzino avviene </w:t>
-      </w:r>
-      <w:r>
-        <w:rPr>
-          <w:sz w:val="24"/>
-          <w:szCs w:val="24"/>
-        </w:rPr>
-        <w:lastRenderedPageBreak/>
-        <w:t>anch'essa tramite un form</w:t>
-      </w:r>
-      <w:r>
-        <w:rPr>
-          <w:sz w:val="24"/>
-          <w:szCs w:val="24"/>
-        </w:rPr>
-        <w:t xml:space="preserve"> </w:t>
-      </w:r>
-      <w:r>
-        <w:rPr>
-          <w:sz w:val="24"/>
-          <w:szCs w:val="24"/>
-        </w:rPr>
-        <w:t>in cui si andranno a scrivere i dati modificati del prodotto in questione.</w:t>
-      </w:r>
-      <w:r>
-        <w:rPr>
-          <w:sz w:val="24"/>
-          <w:szCs w:val="24"/>
-        </w:rPr>
-        <w:t xml:space="preserve"> </w:t>
-      </w:r>
-      <w:r>
-        <w:rPr>
-          <w:sz w:val="24"/>
-          <w:szCs w:val="24"/>
-        </w:rPr>
-        <w:t>Sui campi "quantità" e "prezzo" viene effettuato un controllo. Esso fallisce</w:t>
-      </w:r>
-      <w:r>
-        <w:rPr>
-          <w:sz w:val="24"/>
-          <w:szCs w:val="24"/>
-        </w:rPr>
-        <w:t xml:space="preserve"> </w:t>
-      </w:r>
-      <w:r>
-        <w:rPr>
-          <w:sz w:val="24"/>
-          <w:szCs w:val="24"/>
-        </w:rPr>
-        <w:t>nel caso in cui la quantità sia negativa o uguale a 0 (in tal caso bisogna</w:t>
-      </w:r>
-      <w:r>
-        <w:rPr>
-          <w:sz w:val="24"/>
-          <w:szCs w:val="24"/>
-        </w:rPr>
-        <w:t xml:space="preserve"> </w:t>
-      </w:r>
-      <w:r>
-        <w:rPr>
-          <w:sz w:val="24"/>
-          <w:szCs w:val="24"/>
-        </w:rPr>
-        <w:t>usare la funzione di cancellazione) e quando il prezzo e negativo. Nel caso di</w:t>
-      </w:r>
-      <w:r>
-        <w:rPr>
-          <w:sz w:val="24"/>
-          <w:szCs w:val="24"/>
-        </w:rPr>
-        <w:t xml:space="preserve"> </w:t>
-      </w:r>
-      <w:r>
-        <w:rPr>
-          <w:sz w:val="24"/>
-          <w:szCs w:val="24"/>
-        </w:rPr>
-        <w:t>fallimento viene notificato un messaggio di errore e la modifica non viene effettuata.</w:t>
-      </w:r>
-      <w:r>
-        <w:rPr>
-          <w:sz w:val="24"/>
-          <w:szCs w:val="24"/>
-        </w:rPr>
-        <w:t xml:space="preserve"> </w:t>
-      </w:r>
-      <w:r>
-        <w:rPr>
-          <w:sz w:val="24"/>
-          <w:szCs w:val="24"/>
-        </w:rPr>
-        <w:t>La cancellazione avviene tramite un tasto che, quando premuto, cancella</w:t>
-      </w:r>
-      <w:r>
-        <w:rPr>
-          <w:sz w:val="24"/>
-          <w:szCs w:val="24"/>
-        </w:rPr>
-        <w:t xml:space="preserve"> </w:t>
-      </w:r>
-      <w:r>
-        <w:rPr>
-          <w:sz w:val="24"/>
-          <w:szCs w:val="24"/>
-        </w:rPr>
-        <w:t>tutti i prodotti di quel tipo present</w:t>
-      </w:r>
-      <w:r>
-        <w:rPr>
-          <w:sz w:val="24"/>
-          <w:szCs w:val="24"/>
-        </w:rPr>
-        <w:t xml:space="preserve">i in magazzino (Nel caso in cui </w:t>
-      </w:r>
-      <w:r>
-        <w:rPr>
-          <w:sz w:val="24"/>
-          <w:szCs w:val="24"/>
-        </w:rPr>
-        <w:t>si voglia cancellare solo parte dei pro</w:t>
-      </w:r>
-      <w:r>
-        <w:rPr>
-          <w:sz w:val="24"/>
-          <w:szCs w:val="24"/>
-        </w:rPr>
-        <w:t xml:space="preserve">dotti bisogna usare la funzione </w:t>
-      </w:r>
-      <w:r>
-        <w:rPr>
-          <w:sz w:val="24"/>
-          <w:szCs w:val="24"/>
-        </w:rPr>
-        <w:t>di modifica).</w:t>
-      </w:r>
-      <w:r>
-        <w:rPr>
-          <w:b/>
-          <w:sz w:val="24"/>
-          <w:szCs w:val="24"/>
-        </w:rPr>
-        <w:t xml:space="preserve"> </w:t>
-      </w:r>
-    </w:p>
-    <w:p>
-      <w:pPr>
-        <w:rPr>
-          <w:b/>
-          <w:sz w:val="24"/>
-          <w:szCs w:val="24"/>
-        </w:rPr>
-      </w:pPr>
-      <w:r>
-        <w:rPr>
-          <w:b/>
-          <w:sz w:val="24"/>
-          <w:szCs w:val="24"/>
-        </w:rPr>
-        <w:t>Gestione degli ordini dell’amministratore</w:t>
-      </w:r>
-    </w:p>
-    <w:p>
-      <w:pPr>
-        <w:rPr>
-          <w:sz w:val="24"/>
-          <w:szCs w:val="24"/>
-        </w:rPr>
-      </w:pPr>
-      <w:r>
-        <w:rPr>
-          <w:sz w:val="24"/>
-          <w:szCs w:val="24"/>
-        </w:rPr>
-        <w:t>L'amministratore può gestire la spedizione degli ordini dalla sua</w:t>
-      </w:r>
-      <w:r>
-        <w:rPr>
-          <w:sz w:val="24"/>
-          <w:szCs w:val="24"/>
-        </w:rPr>
-        <w:t xml:space="preserve"> </w:t>
-      </w:r>
-      <w:r>
-        <w:rPr>
-          <w:sz w:val="24"/>
-          <w:szCs w:val="24"/>
-        </w:rPr>
-        <w:t>pagina personale. Da questa pagina può accedere alla pagina di gestione</w:t>
-      </w:r>
-      <w:r>
-        <w:rPr>
-          <w:sz w:val="24"/>
-          <w:szCs w:val="24"/>
-        </w:rPr>
-        <w:t xml:space="preserve"> </w:t>
-      </w:r>
-      <w:r>
-        <w:rPr>
-          <w:sz w:val="24"/>
-          <w:szCs w:val="24"/>
-        </w:rPr>
-        <w:t>degli ordini dove può far avanzare lo stato di spedione dei propri ordini.</w:t>
-      </w:r>
-      <w:r>
-        <w:rPr>
-          <w:sz w:val="24"/>
-          <w:szCs w:val="24"/>
-        </w:rPr>
-        <w:t xml:space="preserve"> </w:t>
-      </w:r>
-      <w:r>
-        <w:rPr>
-          <w:sz w:val="24"/>
-          <w:szCs w:val="24"/>
-        </w:rPr>
-        <w:t>Gli stati di spedizione sono: da spedire, spedito, arrivato. L'amministratore</w:t>
-      </w:r>
-      <w:r>
-        <w:rPr>
-          <w:sz w:val="24"/>
-          <w:szCs w:val="24"/>
-        </w:rPr>
-        <w:t xml:space="preserve"> </w:t>
-      </w:r>
-      <w:r>
-        <w:rPr>
-          <w:sz w:val="24"/>
-          <w:szCs w:val="24"/>
-        </w:rPr>
-        <w:t xml:space="preserve">può gestire solo l'avanzamento da "spedire" a </w:t>
-      </w:r>
-      <w:r>
-        <w:rPr>
-          <w:sz w:val="24"/>
-          <w:szCs w:val="24"/>
-        </w:rPr>
-        <w:t xml:space="preserve">"spedito", l'avvenuta ricezione </w:t>
-      </w:r>
-      <w:r>
-        <w:rPr>
-          <w:sz w:val="24"/>
-          <w:szCs w:val="24"/>
-        </w:rPr>
-        <w:t>dell'ordine deve essere notificata dall'utente mediante la sua pagina personale.</w:t>
-      </w:r>
-    </w:p>
-    <w:p>
-      <w:pPr>
-        <w:jc w:val="center"/>
-        <w:rPr>
-          <w:sz w:val="24"/>
-          <w:szCs w:val="24"/>
-        </w:rPr>
-      </w:pPr>
-    </w:p>
-    <w:p>
-      <w:pPr>
-        <w:rPr>
-          <w:sz w:val="24"/>
-          <w:szCs w:val="24"/>
-        </w:rPr>
-      </w:pPr>
-      <w:r>
-        <w:rPr>
-          <w:b/>
-          <w:sz w:val="24"/>
-          <w:szCs w:val="24"/>
-        </w:rPr>
-        <w:t>L</w:t>
-      </w:r>
-      <w:r>
-        <w:rPr>
-          <w:b/>
-          <w:sz w:val="24"/>
-          <w:szCs w:val="24"/>
-        </w:rPr>
         <w:t>ogin</w:t>
       </w:r>
     </w:p>
@@ -3545,6 +3675,13 @@
           <w:szCs w:val="24"/>
         </w:rPr>
       </w:pPr>
+      <w:r>
+        <w:rPr>
+          <w:sz w:val="24"/>
+          <w:szCs w:val="24"/>
+        </w:rPr>
+        <w:t xml:space="preserve">Alla pagina del Login si accede mediante un barra-menu in alto nella homepage. </w:t>
+      </w:r>
       <w:r>
         <w:rPr>
           <w:sz w:val="24"/>
@@ -3606,7 +3743,7 @@
           <w:rFonts w:asciiTheme="minorHAnsi" w:hAnsiTheme="minorHAnsi" w:cstheme="minorHAnsi"/>
         </w:rPr>
       </w:pPr>
-      <w:bookmarkStart w:id="6" w:name="_Toc464252519"/>
+      <w:bookmarkStart w:id="7" w:name="_Toc464252519"/>
       <w:r>
         <w:rPr>
           <w:rFonts w:asciiTheme="minorHAnsi" w:hAnsiTheme="minorHAnsi" w:cstheme="minorHAnsi"/>
@@ -3619,7 +3756,7 @@
         </w:rPr>
         <w:t>REQUISITI FUNZIONALI</w:t>
       </w:r>
-      <w:bookmarkEnd w:id="6"/>
+      <w:bookmarkEnd w:id="7"/>
       <w:r>
         <w:rPr>
           <w:rFonts w:asciiTheme="minorHAnsi" w:hAnsiTheme="minorHAnsi" w:cstheme="minorHAnsi"/>
@@ -3841,6 +3978,7 @@
           <w:sz w:val="24"/>
           <w:szCs w:val="24"/>
         </w:rPr>
+        <w:lastRenderedPageBreak/>
         <w:t>Modificare il carrello;</w:t>
       </w:r>
     </w:p>
@@ -3935,19 +4073,19 @@
       <w:pPr>
         <w:pStyle w:val="ListParagraph"/>
         <w:numPr>
-          <w:ilvl w:val="1"/>
-          <w:numId w:val="9"/>
+          <w:ilvl w:val="0"/>
+          <w:numId w:val="6"/>
         </w:numPr>
         <w:spacing w:after="0"/>
         <w:rPr>
-          <w:rFonts w:asciiTheme="minorHAnsi" w:hAnsiTheme="minorHAnsi" w:cstheme="minorHAnsi"/>
-          <w:sz w:val="24"/>
-          <w:szCs w:val="24"/>
-        </w:rPr>
-      </w:pPr>
-      <w:r>
-        <w:rPr>
-          <w:rFonts w:asciiTheme="minorHAnsi" w:hAnsiTheme="minorHAnsi" w:cstheme="minorHAnsi"/>
+          <w:rFonts w:cstheme="minorHAnsi"/>
+          <w:sz w:val="24"/>
+          <w:szCs w:val="24"/>
+        </w:rPr>
+      </w:pPr>
+      <w:r>
+        <w:rPr>
+          <w:rFonts w:cstheme="minorHAnsi"/>
           <w:sz w:val="24"/>
           <w:szCs w:val="24"/>
         </w:rPr>
@@ -3958,8 +4096,8 @@
       <w:pPr>
         <w:pStyle w:val="ListParagraph"/>
         <w:numPr>
-          <w:ilvl w:val="1"/>
-          <w:numId w:val="9"/>
+          <w:ilvl w:val="0"/>
+          <w:numId w:val="6"/>
         </w:numPr>
         <w:spacing w:after="0"/>
         <w:rPr>
@@ -4031,8 +4169,8 @@
       <w:pPr>
         <w:pStyle w:val="ListParagraph"/>
         <w:numPr>
-          <w:ilvl w:val="1"/>
-          <w:numId w:val="9"/>
+          <w:ilvl w:val="0"/>
+          <w:numId w:val="6"/>
         </w:numPr>
         <w:spacing w:after="0"/>
         <w:rPr>
@@ -4055,7 +4193,7 @@
         <w:pStyle w:val="ListParagraph"/>
         <w:numPr>
           <w:ilvl w:val="2"/>
-          <w:numId w:val="9"/>
+          <w:numId w:val="6"/>
         </w:numPr>
         <w:spacing w:after="0"/>
         <w:rPr>
@@ -4078,7 +4216,7 @@
         <w:pStyle w:val="ListParagraph"/>
         <w:numPr>
           <w:ilvl w:val="2"/>
-          <w:numId w:val="9"/>
+          <w:numId w:val="6"/>
         </w:numPr>
         <w:spacing w:after="0"/>
         <w:rPr>
@@ -4116,8 +4254,8 @@
       <w:pPr>
         <w:pStyle w:val="ListParagraph"/>
         <w:numPr>
-          <w:ilvl w:val="1"/>
-          <w:numId w:val="9"/>
+          <w:ilvl w:val="0"/>
+          <w:numId w:val="6"/>
         </w:numPr>
         <w:spacing w:after="0"/>
         <w:rPr>
@@ -4132,6 +4270,14 @@
           <w:sz w:val="24"/>
           <w:szCs w:val="24"/>
         </w:rPr>
+        <w:t xml:space="preserve"> </w:t>
+      </w:r>
+      <w:r>
+        <w:rPr>
+          <w:rFonts w:asciiTheme="minorHAnsi" w:hAnsiTheme="minorHAnsi" w:cstheme="minorHAnsi"/>
+          <w:sz w:val="24"/>
+          <w:szCs w:val="24"/>
+        </w:rPr>
         <w:t>Accedere alla propria pagina con le credenziali per accedere alle funzioni da amministratore.</w:t>
       </w:r>
     </w:p>
@@ -4150,7 +4296,7 @@
           <w:rFonts w:asciiTheme="minorHAnsi" w:hAnsiTheme="minorHAnsi" w:cstheme="minorHAnsi"/>
         </w:rPr>
       </w:pPr>
-      <w:bookmarkStart w:id="7" w:name="_Toc464252520"/>
+      <w:bookmarkStart w:id="8" w:name="_Toc464252520"/>
       <w:r>
         <w:rPr>
           <w:rFonts w:asciiTheme="minorHAnsi" w:hAnsiTheme="minorHAnsi" w:cstheme="minorHAnsi"/>
@@ -4163,7 +4309,7 @@
         </w:rPr>
         <w:t>REQUISITI NON FUNZIONALI</w:t>
       </w:r>
-      <w:bookmarkEnd w:id="7"/>
+      <w:bookmarkEnd w:id="8"/>
       <w:r>
         <w:rPr>
           <w:rFonts w:asciiTheme="minorHAnsi" w:hAnsiTheme="minorHAnsi" w:cstheme="minorHAnsi"/>
@@ -4364,13 +4510,23 @@
           <w:szCs w:val="24"/>
         </w:rPr>
       </w:pPr>
-      <w:r>
-        <w:rPr>
-          <w:rFonts w:cstheme="minorHAnsi"/>
-          <w:sz w:val="24"/>
-          <w:szCs w:val="24"/>
-        </w:rPr>
-        <w:t>• DISPONIBILITÀ:</w:t>
+    </w:p>
+    <w:p>
+      <w:pPr>
+        <w:spacing w:after="0"/>
+        <w:rPr>
+          <w:rFonts w:cstheme="minorHAnsi"/>
+          <w:sz w:val="24"/>
+          <w:szCs w:val="24"/>
+        </w:rPr>
+      </w:pPr>
+      <w:r>
+        <w:rPr>
+          <w:rFonts w:cstheme="minorHAnsi"/>
+          <w:sz w:val="24"/>
+          <w:szCs w:val="24"/>
+        </w:rPr>
+        <w:t>• ROBUSTEZZA:</w:t>
       </w:r>
     </w:p>
     <w:p>
@@ -4403,67 +4559,6 @@
           <w:sz w:val="24"/>
           <w:szCs w:val="24"/>
         </w:rPr>
-        <w:t>Il sistema deve garantire il funzionamento del portale 24h su 24, 365 giorni su 365 giorni</w:t>
-      </w:r>
-    </w:p>
-    <w:p>
-      <w:pPr>
-        <w:spacing w:after="0"/>
-        <w:rPr>
-          <w:rFonts w:cstheme="minorHAnsi"/>
-          <w:sz w:val="24"/>
-          <w:szCs w:val="24"/>
-        </w:rPr>
-      </w:pPr>
-    </w:p>
-    <w:p>
-      <w:pPr>
-        <w:spacing w:after="0"/>
-        <w:rPr>
-          <w:rFonts w:cstheme="minorHAnsi"/>
-          <w:sz w:val="24"/>
-          <w:szCs w:val="24"/>
-        </w:rPr>
-      </w:pPr>
-      <w:r>
-        <w:rPr>
-          <w:rFonts w:cstheme="minorHAnsi"/>
-          <w:sz w:val="24"/>
-          <w:szCs w:val="24"/>
-        </w:rPr>
-        <w:t>• ROBUSTEZZA:</w:t>
-      </w:r>
-    </w:p>
-    <w:p>
-      <w:pPr>
-        <w:spacing w:after="0"/>
-        <w:rPr>
-          <w:rFonts w:cstheme="minorHAnsi"/>
-          <w:sz w:val="24"/>
-          <w:szCs w:val="24"/>
-        </w:rPr>
-      </w:pPr>
-    </w:p>
-    <w:p>
-      <w:pPr>
-        <w:pStyle w:val="ListParagraph"/>
-        <w:numPr>
-          <w:ilvl w:val="0"/>
-          <w:numId w:val="16"/>
-        </w:numPr>
-        <w:spacing w:after="0"/>
-        <w:rPr>
-          <w:rFonts w:cstheme="minorHAnsi"/>
-          <w:sz w:val="24"/>
-          <w:szCs w:val="24"/>
-        </w:rPr>
-      </w:pPr>
-      <w:r>
-        <w:rPr>
-          <w:rFonts w:cstheme="minorHAnsi"/>
-          <w:sz w:val="24"/>
-          <w:szCs w:val="24"/>
-        </w:rPr>
         <w:t>Il sistema deve segnalare l'inserimento di input non validi da parte dell’utente.</w:t>
       </w:r>
     </w:p>
@@ -4525,7 +4620,15 @@
           <w:sz w:val="24"/>
           <w:szCs w:val="24"/>
         </w:rPr>
-        <w:t>Il sistema deve garantire tempi di consultazione del catalogo in meno di 3 secondi</w:t>
+        <w:t xml:space="preserve">Il sistema deve garantire tempi di consultazione del catalogo in </w:t>
+      </w:r>
+      <w:r>
+        <w:rPr>
+          <w:rFonts w:cstheme="minorHAnsi"/>
+          <w:sz w:val="24"/>
+          <w:szCs w:val="24"/>
+        </w:rPr>
+        <w:t>maniera rapida e facilitata</w:t>
       </w:r>
     </w:p>
     <w:p>
@@ -4666,7 +4769,7 @@
           <w:rFonts w:asciiTheme="minorHAnsi" w:hAnsiTheme="minorHAnsi" w:cstheme="minorHAnsi"/>
         </w:rPr>
       </w:pPr>
-      <w:bookmarkStart w:id="8" w:name="_Toc464252521"/>
+      <w:bookmarkStart w:id="9" w:name="_Toc464252521"/>
       <w:r>
         <w:rPr>
           <w:rFonts w:asciiTheme="minorHAnsi" w:hAnsiTheme="minorHAnsi" w:cstheme="minorHAnsi"/>
@@ -4679,7 +4782,7 @@
         </w:rPr>
         <w:t>AMBIENTE DI DESTINAZIONE</w:t>
       </w:r>
-      <w:bookmarkEnd w:id="8"/>
+      <w:bookmarkEnd w:id="9"/>
     </w:p>
     <w:p>
       <w:pPr>
@@ -4703,15 +4806,23 @@
           <w:sz w:val="24"/>
           <w:szCs w:val="24"/>
         </w:rPr>
-        <w:t>L’ambiente di destinazione è il web. Essendo questa un’applicazione web dovrà essere supportata dai computer connessi ad internet mediante browser con supporto JavaScript.</w:t>
-      </w:r>
-      <w:r>
-        <w:rPr>
-          <w:rFonts w:cstheme="minorHAnsi"/>
-          <w:sz w:val="24"/>
-          <w:szCs w:val="24"/>
-        </w:rPr>
-        <w:t xml:space="preserve"> Si affida ad un dbms per la gestione di un database.</w:t>
+        <w:t>Essendo questa un’applicazione web dovrà essere supportata dai computer connessi ad internet mediante browser con supporto JavaScript.</w:t>
+      </w:r>
+      <w:r>
+        <w:rPr>
+          <w:rFonts w:cstheme="minorHAnsi"/>
+          <w:sz w:val="24"/>
+          <w:szCs w:val="24"/>
+        </w:rPr>
+        <w:t xml:space="preserve"> </w:t>
+      </w:r>
+      <w:r>
+        <w:rPr>
+          <w:rFonts w:cstheme="minorHAnsi"/>
+          <w:sz w:val="24"/>
+          <w:szCs w:val="24"/>
+        </w:rPr>
+        <w:t>Usa un database che sfrutta una tecnologia dbms e un webserver per gestire le connessioni al database.</w:t>
       </w:r>
     </w:p>
     <w:p>
@@ -4804,23 +4915,7 @@
             <w:rFonts w:cstheme="minorHAnsi"/>
             <w:noProof/>
           </w:rPr>
-          <w:t>PARTECI</w:t>
-        </w:r>
-        <w:r>
-          <w:rPr>
-            <w:rStyle w:val="Hyperlink"/>
-            <w:rFonts w:cstheme="minorHAnsi"/>
-            <w:noProof/>
-          </w:rPr>
-          <w:t>P</w:t>
-        </w:r>
-        <w:r>
-          <w:rPr>
-            <w:rStyle w:val="Hyperlink"/>
-            <w:rFonts w:cstheme="minorHAnsi"/>
-            <w:noProof/>
-          </w:rPr>
-          <w:t>ANTI</w:t>
+          <w:t>PARTECIPANTI</w:t>
         </w:r>
         <w:r>
           <w:rPr>
@@ -5246,7 +5341,7 @@
             <w:noProof/>
             <w:webHidden/>
           </w:rPr>
-          <w:t>4</w:t>
+          <w:t>5</w:t>
         </w:r>
         <w:r>
           <w:rPr>
@@ -5323,7 +5418,7 @@
             <w:noProof/>
             <w:webHidden/>
           </w:rPr>
-          <w:t>5</w:t>
+          <w:t>6</w:t>
         </w:r>
         <w:r>
           <w:rPr>
@@ -5400,7 +5495,7 @@
             <w:noProof/>
             <w:webHidden/>
           </w:rPr>
-          <w:t>6</w:t>
+          <w:t>7</w:t>
         </w:r>
         <w:r>
           <w:rPr>
@@ -6598,7 +6693,7 @@
   <w:abstractNum w:abstractNumId="10" w15:restartNumberingAfterBreak="0">
     <w:nsid w:val="48E3019D"/>
     <w:multiLevelType w:val="hybridMultilevel"/>
-    <w:tmpl w:val="DDBABF62"/>
+    <w:tmpl w:val="6D5276EE"/>
     <w:lvl w:ilvl="0" w:tplc="0410000F">
       <w:start w:val="1"/>
       <w:numFmt w:val="decimal"/>
@@ -6608,16 +6703,16 @@
         <w:ind w:left="1440" w:hanging="360"/>
       </w:pPr>
     </w:lvl>
-    <w:lvl w:ilvl="1" w:tplc="04100001">
-      <w:start w:val="1"/>
-      <w:numFmt w:val="bullet"/>
-      <w:lvlText w:val=""/>
+    <w:lvl w:ilvl="1" w:tplc="0410000F">
+      <w:start w:val="1"/>
+      <w:numFmt w:val="decimal"/>
+      <w:lvlText w:val="%2."/>
       <w:lvlJc w:val="left"/>
       <w:pPr>
         <w:ind w:left="2160" w:hanging="360"/>
       </w:pPr>
       <w:rPr>
-        <w:rFonts w:ascii="Symbol" w:hAnsi="Symbol" w:hint="default"/>
+        <w:rFonts w:hint="default"/>
       </w:rPr>
     </w:lvl>
     <w:lvl w:ilvl="2" w:tplc="0410001B">
@@ -7113,17 +7208,17 @@
   <w:abstractNum w:abstractNumId="15" w15:restartNumberingAfterBreak="0">
     <w:nsid w:val="60FA1A40"/>
     <w:multiLevelType w:val="hybridMultilevel"/>
-    <w:tmpl w:val="380A1EA8"/>
-    <w:lvl w:ilvl="0" w:tplc="04100001">
-      <w:start w:val="1"/>
-      <w:numFmt w:val="bullet"/>
-      <w:lvlText w:val=""/>
+    <w:tmpl w:val="7284D70C"/>
+    <w:lvl w:ilvl="0" w:tplc="0410000F">
+      <w:start w:val="1"/>
+      <w:numFmt w:val="decimal"/>
+      <w:lvlText w:val="%1."/>
       <w:lvlJc w:val="left"/>
       <w:pPr>
         <w:ind w:left="720" w:hanging="360"/>
       </w:pPr>
       <w:rPr>
-        <w:rFonts w:ascii="Symbol" w:hAnsi="Symbol" w:hint="default"/>
+        <w:rFonts w:hint="default"/>
       </w:rPr>
     </w:lvl>
     <w:lvl w:ilvl="1" w:tplc="04100003">
@@ -7138,7 +7233,7 @@
         <w:rFonts w:ascii="Courier New" w:hAnsi="Courier New" w:cs="Courier New" w:hint="default"/>
       </w:rPr>
     </w:lvl>
-    <w:lvl w:ilvl="2" w:tplc="04100005" w:tentative="1">
+    <w:lvl w:ilvl="2" w:tplc="04100005">
       <w:start w:val="1"/>
       <w:numFmt w:val="bullet"/>
       <w:lvlText w:val=""/>
@@ -8096,575 +8191,6 @@
 </w:styles>
 </file>
 
-<file path=word/glossary/document.xml><?xml version="1.0" encoding="utf-8"?>
-<w:glossaryDocument xmlns:wpc="http://schemas.microsoft.com/office/word/2010/wordprocessingCanvas" xmlns:mc="http://schemas.openxmlformats.org/markup-compatibility/2006" xmlns:o="urn:schemas-microsoft-com:office:office" xmlns:r="http://schemas.openxmlformats.org/officeDocument/2006/relationships" xmlns:m="http://schemas.openxmlformats.org/officeDocument/2006/math" xmlns:v="urn:schemas-microsoft-com:vml" xmlns:wp14="http://schemas.microsoft.com/office/word/2010/wordprocessingDrawing" xmlns:wp="http://schemas.openxmlformats.org/drawingml/2006/wordprocessingDrawing" xmlns:w10="urn:schemas-microsoft-com:office:word" xmlns:w="http://schemas.openxmlformats.org/wordprocessingml/2006/main" xmlns:w14="http://schemas.microsoft.com/office/word/2010/wordml" xmlns:w15="http://schemas.microsoft.com/office/word/2012/wordml" xmlns:wpg="http://schemas.microsoft.com/office/word/2010/wordprocessingGroup" xmlns:wpi="http://schemas.microsoft.com/office/word/2010/wordprocessingInk" xmlns:wne="http://schemas.microsoft.com/office/word/2006/wordml" xmlns:wps="http://schemas.microsoft.com/office/word/2010/wordprocessingShape" mc:Ignorable="w14 w15 wp14"/>
-</file>
-
-<file path=word/glossary/fontTable.xml><?xml version="1.0" encoding="utf-8"?>
-<w:fonts xmlns:mc="http://schemas.openxmlformats.org/markup-compatibility/2006" xmlns:r="http://schemas.openxmlformats.org/officeDocument/2006/relationships" xmlns:w="http://schemas.openxmlformats.org/wordprocessingml/2006/main" xmlns:w14="http://schemas.microsoft.com/office/word/2010/wordml" xmlns:w15="http://schemas.microsoft.com/office/word/2012/wordml" mc:Ignorable="w14 w15">
-  <w:font w:name="Century Gothic">
-    <w:panose1 w:val="020B0502020202020204"/>
-    <w:charset w:val="00"/>
-    <w:family w:val="swiss"/>
-    <w:pitch w:val="variable"/>
-    <w:sig w:usb0="00000287" w:usb1="00000000" w:usb2="00000000" w:usb3="00000000" w:csb0="0000009F" w:csb1="00000000"/>
-  </w:font>
-  <w:font w:name="Times New Roman">
-    <w:panose1 w:val="02020603050405020304"/>
-    <w:charset w:val="00"/>
-    <w:family w:val="roman"/>
-    <w:pitch w:val="variable"/>
-    <w:sig w:usb0="E0002EFF" w:usb1="C000785B" w:usb2="00000009" w:usb3="00000000" w:csb0="000001FF" w:csb1="00000000"/>
-  </w:font>
-  <w:font w:name="Symbol">
-    <w:panose1 w:val="05050102010706020507"/>
-    <w:charset w:val="02"/>
-    <w:family w:val="roman"/>
-    <w:pitch w:val="variable"/>
-    <w:sig w:usb0="00000000" w:usb1="10000000" w:usb2="00000000" w:usb3="00000000" w:csb0="80000000" w:csb1="00000000"/>
-  </w:font>
-  <w:font w:name="Courier New">
-    <w:panose1 w:val="02070309020205020404"/>
-    <w:charset w:val="00"/>
-    <w:family w:val="modern"/>
-    <w:pitch w:val="fixed"/>
-    <w:sig w:usb0="E0002EFF" w:usb1="C0007843" w:usb2="00000009" w:usb3="00000000" w:csb0="000001FF" w:csb1="00000000"/>
-  </w:font>
-  <w:font w:name="Wingdings">
-    <w:panose1 w:val="05000000000000000000"/>
-    <w:charset w:val="02"/>
-    <w:family w:val="auto"/>
-    <w:pitch w:val="variable"/>
-    <w:sig w:usb0="00000000" w:usb1="10000000" w:usb2="00000000" w:usb3="00000000" w:csb0="80000000" w:csb1="00000000"/>
-  </w:font>
-  <w:font w:name="Calibri">
-    <w:panose1 w:val="020F0502020204030204"/>
-    <w:charset w:val="00"/>
-    <w:family w:val="swiss"/>
-    <w:pitch w:val="variable"/>
-    <w:sig w:usb0="E0002AFF" w:usb1="C000247B" w:usb2="00000009" w:usb3="00000000" w:csb0="000001FF" w:csb1="00000000"/>
-  </w:font>
-  <w:font w:name="Arial">
-    <w:panose1 w:val="020B0604020202020204"/>
-    <w:charset w:val="00"/>
-    <w:family w:val="swiss"/>
-    <w:pitch w:val="variable"/>
-    <w:sig w:usb0="E0002EFF" w:usb1="C0007843" w:usb2="00000009" w:usb3="00000000" w:csb0="000001FF" w:csb1="00000000"/>
-  </w:font>
-  <w:font w:name="Calibri Light">
-    <w:panose1 w:val="020F0302020204030204"/>
-    <w:charset w:val="00"/>
-    <w:family w:val="swiss"/>
-    <w:pitch w:val="variable"/>
-    <w:sig w:usb0="E0002AFF" w:usb1="C000247B" w:usb2="00000009" w:usb3="00000000" w:csb0="000001FF" w:csb1="00000000"/>
-  </w:font>
-  <w:font w:name="Freestyle Script">
-    <w:panose1 w:val="030804020302050B0404"/>
-    <w:charset w:val="00"/>
-    <w:family w:val="script"/>
-    <w:pitch w:val="variable"/>
-    <w:sig w:usb0="00000003" w:usb1="00000000" w:usb2="00000000" w:usb3="00000000" w:csb0="00000001" w:csb1="00000000"/>
-  </w:font>
-  <w:font w:name="Lucida Sans Unicode">
-    <w:panose1 w:val="020B0602030504020204"/>
-    <w:charset w:val="00"/>
-    <w:family w:val="swiss"/>
-    <w:pitch w:val="variable"/>
-    <w:sig w:usb0="80000AFF" w:usb1="0000396B" w:usb2="00000000" w:usb3="00000000" w:csb0="000000BF" w:csb1="00000000"/>
-  </w:font>
-  <w:font w:name="Britannic Bold">
-    <w:panose1 w:val="020B0903060703020204"/>
-    <w:charset w:val="00"/>
-    <w:family w:val="swiss"/>
-    <w:pitch w:val="variable"/>
-    <w:sig w:usb0="00000003" w:usb1="00000000" w:usb2="00000000" w:usb3="00000000" w:csb0="00000001" w:csb1="00000000"/>
-  </w:font>
-</w:fonts>
-</file>
-
-<file path=word/glossary/settings.xml><?xml version="1.0" encoding="utf-8"?>
-<w:settings xmlns:mc="http://schemas.openxmlformats.org/markup-compatibility/2006" xmlns:o="urn:schemas-microsoft-com:office:office" xmlns:r="http://schemas.openxmlformats.org/officeDocument/2006/relationships" xmlns:m="http://schemas.openxmlformats.org/officeDocument/2006/math" xmlns:v="urn:schemas-microsoft-com:vml" xmlns:w10="urn:schemas-microsoft-com:office:word" xmlns:w="http://schemas.openxmlformats.org/wordprocessingml/2006/main" xmlns:w14="http://schemas.microsoft.com/office/word/2010/wordml" xmlns:w15="http://schemas.microsoft.com/office/word/2012/wordml" xmlns:sl="http://schemas.openxmlformats.org/schemaLibrary/2006/main" mc:Ignorable="w14 w15">
-  <w:view w:val="normal"/>
-  <w:defaultTabStop w:val="708"/>
-  <w:hyphenationZone w:val="283"/>
-  <w:characterSpacingControl w:val="doNotCompress"/>
-  <w:compat>
-    <w:useFELayout/>
-    <w:compatSetting w:name="compatibilityMode" w:uri="http://schemas.microsoft.com/office/word" w:val="15"/>
-    <w:compatSetting w:name="overrideTableStyleFontSizeAndJustification" w:uri="http://schemas.microsoft.com/office/word" w:val="1"/>
-    <w:compatSetting w:name="enableOpenTypeFeatures" w:uri="http://schemas.microsoft.com/office/word" w:val="1"/>
-    <w:compatSetting w:name="doNotFlipMirrorIndents" w:uri="http://schemas.microsoft.com/office/word" w:val="1"/>
-    <w:compatSetting w:name="differentiateMultirowTableHeaders" w:uri="http://schemas.microsoft.com/office/word" w:val="1"/>
-  </w:compat>
-  <w:rsids>
-    <w:rsidRoot w:val="0002643B"/>
-    <w:rsid w:val="0002643B"/>
-    <w:rsid w:val="00914AF9"/>
-  </w:rsids>
-  <m:mathPr>
-    <m:mathFont m:val="Cambria Math"/>
-    <m:brkBin m:val="before"/>
-    <m:brkBinSub m:val="--"/>
-    <m:smallFrac m:val="0"/>
-    <m:dispDef/>
-    <m:lMargin m:val="0"/>
-    <m:rMargin m:val="0"/>
-    <m:defJc m:val="centerGroup"/>
-    <m:wrapIndent m:val="1440"/>
-    <m:intLim m:val="subSup"/>
-    <m:naryLim m:val="undOvr"/>
-  </m:mathPr>
-  <w:themeFontLang w:val="it-IT"/>
-  <w:clrSchemeMapping w:bg1="light1" w:t1="dark1" w:bg2="light2" w:t2="dark2" w:accent1="accent1" w:accent2="accent2" w:accent3="accent3" w:accent4="accent4" w:accent5="accent5" w:accent6="accent6" w:hyperlink="hyperlink" w:followedHyperlink="followedHyperlink"/>
-  <w:decimalSymbol w:val=","/>
-  <w:listSeparator w:val=";"/>
-  <w15:chartTrackingRefBased/>
-</w:settings>
-</file>
-
-<file path=word/glossary/styles.xml><?xml version="1.0" encoding="utf-8"?>
-<w:styles xmlns:mc="http://schemas.openxmlformats.org/markup-compatibility/2006" xmlns:r="http://schemas.openxmlformats.org/officeDocument/2006/relationships" xmlns:w="http://schemas.openxmlformats.org/wordprocessingml/2006/main" xmlns:w14="http://schemas.microsoft.com/office/word/2010/wordml" xmlns:w15="http://schemas.microsoft.com/office/word/2012/wordml" mc:Ignorable="w14 w15">
-  <w:docDefaults>
-    <w:rPrDefault>
-      <w:rPr>
-        <w:rFonts w:asciiTheme="minorHAnsi" w:eastAsiaTheme="minorEastAsia" w:hAnsiTheme="minorHAnsi" w:cstheme="minorBidi"/>
-        <w:sz w:val="22"/>
-        <w:szCs w:val="22"/>
-        <w:lang w:val="it-IT" w:eastAsia="it-IT" w:bidi="ar-SA"/>
-      </w:rPr>
-    </w:rPrDefault>
-    <w:pPrDefault>
-      <w:pPr>
-        <w:spacing w:after="160" w:line="259" w:lineRule="auto"/>
-      </w:pPr>
-    </w:pPrDefault>
-  </w:docDefaults>
-  <w:latentStyles w:defLockedState="0" w:defUIPriority="99" w:defSemiHidden="0" w:defUnhideWhenUsed="0" w:defQFormat="0" w:count="371">
-    <w:lsdException w:name="Normal" w:uiPriority="0" w:qFormat="1"/>
-    <w:lsdException w:name="heading 1" w:uiPriority="9" w:qFormat="1"/>
-    <w:lsdException w:name="heading 2" w:semiHidden="1" w:uiPriority="9" w:unhideWhenUsed="1" w:qFormat="1"/>
-    <w:lsdException w:name="heading 3" w:semiHidden="1" w:uiPriority="9" w:unhideWhenUsed="1" w:qFormat="1"/>
-    <w:lsdException w:name="heading 4" w:semiHidden="1" w:uiPriority="9" w:unhideWhenUsed="1" w:qFormat="1"/>
-    <w:lsdException w:name="heading 5" w:semiHidden="1" w:uiPriority="9" w:unhideWhenUsed="1" w:qFormat="1"/>
-    <w:lsdException w:name="heading 6" w:semiHidden="1" w:uiPriority="9" w:unhideWhenUsed="1" w:qFormat="1"/>
-    <w:lsdException w:name="heading 7" w:semiHidden="1" w:uiPriority="9" w:unhideWhenUsed="1" w:qFormat="1"/>
-    <w:lsdException w:name="heading 8" w:semiHidden="1" w:uiPriority="9" w:unhideWhenUsed="1" w:qFormat="1"/>
-    <w:lsdException w:name="heading 9" w:semiHidden="1" w:uiPriority="9" w:unhideWhenUsed="1" w:qFormat="1"/>
-    <w:lsdException w:name="index 1" w:semiHidden="1" w:unhideWhenUsed="1"/>
-    <w:lsdException w:name="index 2" w:semiHidden="1" w:unhideWhenUsed="1"/>
-    <w:lsdException w:name="index 3" w:semiHidden="1" w:unhideWhenUsed="1"/>
-    <w:lsdException w:name="index 4" w:semiHidden="1" w:unhideWhenUsed="1"/>
-    <w:lsdException w:name="index 5" w:semiHidden="1" w:unhideWhenUsed="1"/>
-    <w:lsdException w:name="index 6" w:semiHidden="1" w:unhideWhenUsed="1"/>
-    <w:lsdException w:name="index 7" w:semiHidden="1" w:unhideWhenUsed="1"/>
-    <w:lsdException w:name="index 8" w:semiHidden="1" w:unhideWhenUsed="1"/>
-    <w:lsdException w:name="index 9" w:semiHidden="1" w:unhideWhenUsed="1"/>
-    <w:lsdException w:name="toc 1" w:semiHidden="1" w:uiPriority="39" w:unhideWhenUsed="1"/>
-    <w:lsdException w:name="toc 2" w:semiHidden="1" w:uiPriority="39" w:unhideWhenUsed="1"/>
-    <w:lsdException w:name="toc 3" w:semiHidden="1" w:uiPriority="39" w:unhideWhenUsed="1"/>
-    <w:lsdException w:name="toc 4" w:semiHidden="1" w:uiPriority="39" w:unhideWhenUsed="1"/>
-    <w:lsdException w:name="toc 5" w:semiHidden="1" w:uiPriority="39" w:unhideWhenUsed="1"/>
-    <w:lsdException w:name="toc 6" w:semiHidden="1" w:uiPriority="39" w:unhideWhenUsed="1"/>
-    <w:lsdException w:name="toc 7" w:semiHidden="1" w:uiPriority="39" w:unhideWhenUsed="1"/>
-    <w:lsdException w:name="toc 8" w:semiHidden="1" w:uiPriority="39" w:unhideWhenUsed="1"/>
-    <w:lsdException w:name="toc 9" w:semiHidden="1" w:uiPriority="39" w:unhideWhenUsed="1"/>
-    <w:lsdException w:name="Normal Indent" w:semiHidden="1" w:unhideWhenUsed="1"/>
-    <w:lsdException w:name="footnote text" w:semiHidden="1" w:unhideWhenUsed="1"/>
-    <w:lsdException w:name="annotation text" w:semiHidden="1" w:unhideWhenUsed="1"/>
-    <w:lsdException w:name="header" w:semiHidden="1" w:unhideWhenUsed="1"/>
-    <w:lsdException w:name="footer" w:semiHidden="1" w:unhideWhenUsed="1"/>
-    <w:lsdException w:name="index heading" w:semiHidden="1" w:unhideWhenUsed="1"/>
-    <w:lsdException w:name="caption" w:semiHidden="1" w:uiPriority="35" w:unhideWhenUsed="1" w:qFormat="1"/>
-    <w:lsdException w:name="table of figures" w:semiHidden="1" w:unhideWhenUsed="1"/>
-    <w:lsdException w:name="envelope address" w:semiHidden="1" w:unhideWhenUsed="1"/>
-    <w:lsdException w:name="envelope return" w:semiHidden="1" w:unhideWhenUsed="1"/>
-    <w:lsdException w:name="footnote reference" w:semiHidden="1" w:unhideWhenUsed="1"/>
-    <w:lsdException w:name="annotation reference" w:semiHidden="1" w:unhideWhenUsed="1"/>
-    <w:lsdException w:name="line number" w:semiHidden="1" w:unhideWhenUsed="1"/>
-    <w:lsdException w:name="page number" w:semiHidden="1" w:unhideWhenUsed="1"/>
-    <w:lsdException w:name="endnote reference" w:semiHidden="1" w:unhideWhenUsed="1"/>
-    <w:lsdException w:name="endnote text" w:semiHidden="1" w:unhideWhenUsed="1"/>
-    <w:lsdException w:name="table of authorities" w:semiHidden="1" w:unhideWhenUsed="1"/>
-    <w:lsdException w:name="macro" w:semiHidden="1" w:unhideWhenUsed="1"/>
-    <w:lsdException w:name="toa heading" w:semiHidden="1" w:unhideWhenUsed="1"/>
-    <w:lsdException w:name="List" w:semiHidden="1" w:unhideWhenUsed="1"/>
-    <w:lsdException w:name="List Bullet" w:semiHidden="1" w:unhideWhenUsed="1"/>
-    <w:lsdException w:name="List Number" w:semiHidden="1" w:unhideWhenUsed="1"/>
-    <w:lsdException w:name="List 2" w:semiHidden="1" w:unhideWhenUsed="1"/>
-    <w:lsdException w:name="List 3" w:semiHidden="1" w:unhideWhenUsed="1"/>
-    <w:lsdException w:name="List 4" w:semiHidden="1" w:unhideWhenUsed="1"/>
-    <w:lsdException w:name="List 5" w:semiHidden="1" w:unhideWhenUsed="1"/>
-    <w:lsdException w:name="List Bullet 2" w:semiHidden="1" w:unhideWhenUsed="1"/>
-    <w:lsdException w:name="List Bullet 3" w:semiHidden="1" w:unhideWhenUsed="1"/>
-    <w:lsdException w:name="List Bullet 4" w:semiHidden="1" w:unhideWhenUsed="1"/>
-    <w:lsdException w:name="List Bullet 5" w:semiHidden="1" w:unhideWhenUsed="1"/>
-    <w:lsdException w:name="List Number 2" w:semiHidden="1" w:unhideWhenUsed="1"/>
-    <w:lsdException w:name="List Number 3" w:semiHidden="1" w:unhideWhenUsed="1"/>
-    <w:lsdException w:name="List Number 4" w:semiHidden="1" w:unhideWhenUsed="1"/>
-    <w:lsdException w:name="List Number 5" w:semiHidden="1" w:unhideWhenUsed="1"/>
-    <w:lsdException w:name="Title" w:uiPriority="10" w:qFormat="1"/>
-    <w:lsdException w:name="Closing" w:semiHidden="1" w:unhideWhenUsed="1"/>
-    <w:lsdException w:name="Signature" w:semiHidden="1" w:unhideWhenUsed="1"/>
-    <w:lsdException w:name="Default Paragraph Font" w:semiHidden="1" w:uiPriority="1" w:unhideWhenUsed="1"/>
-    <w:lsdException w:name="Body Text" w:semiHidden="1" w:unhideWhenUsed="1"/>
-    <w:lsdException w:name="Body Text Indent" w:semiHidden="1" w:unhideWhenUsed="1"/>
-    <w:lsdException w:name="List Continue" w:semiHidden="1" w:unhideWhenUsed="1"/>
-    <w:lsdException w:name="List Continue 2" w:semiHidden="1" w:unhideWhenUsed="1"/>
-    <w:lsdException w:name="List Continue 3" w:semiHidden="1" w:unhideWhenUsed="1"/>
-    <w:lsdException w:name="List Continue 4" w:semiHidden="1" w:unhideWhenUsed="1"/>
-    <w:lsdException w:name="List Continue 5" w:semiHidden="1" w:unhideWhenUsed="1"/>
-    <w:lsdException w:name="Message Header" w:semiHidden="1" w:unhideWhenUsed="1"/>
-    <w:lsdException w:name="Subtitle" w:uiPriority="11" w:qFormat="1"/>
-    <w:lsdException w:name="Salutation" w:semiHidden="1" w:unhideWhenUsed="1"/>
-    <w:lsdException w:name="Date" w:semiHidden="1" w:unhideWhenUsed="1"/>
-    <w:lsdException w:name="Body Text First Indent" w:semiHidden="1" w:unhideWhenUsed="1"/>
-    <w:lsdException w:name="Body Text First Indent 2" w:semiHidden="1" w:unhideWhenUsed="1"/>
-    <w:lsdException w:name="Note Heading" w:semiHidden="1" w:unhideWhenUsed="1"/>
-    <w:lsdException w:name="Body Text 2" w:semiHidden="1" w:unhideWhenUsed="1"/>
-    <w:lsdException w:name="Body Text 3" w:semiHidden="1" w:unhideWhenUsed="1"/>
-    <w:lsdException w:name="Body Text Indent 2" w:semiHidden="1" w:unhideWhenUsed="1"/>
-    <w:lsdException w:name="Body Text Indent 3" w:semiHidden="1" w:unhideWhenUsed="1"/>
-    <w:lsdException w:name="Block Text" w:semiHidden="1" w:unhideWhenUsed="1"/>
-    <w:lsdException w:name="Hyperlink" w:semiHidden="1" w:unhideWhenUsed="1"/>
-    <w:lsdException w:name="FollowedHyperlink" w:semiHidden="1" w:unhideWhenUsed="1"/>
-    <w:lsdException w:name="Strong" w:uiPriority="22" w:qFormat="1"/>
-    <w:lsdException w:name="Emphasis" w:uiPriority="20" w:qFormat="1"/>
-    <w:lsdException w:name="Document Map" w:semiHidden="1" w:unhideWhenUsed="1"/>
-    <w:lsdException w:name="Plain Text" w:semiHidden="1" w:unhideWhenUsed="1"/>
-    <w:lsdException w:name="E-mail Signature" w:semiHidden="1" w:unhideWhenUsed="1"/>
-    <w:lsdException w:name="HTML Top of Form" w:semiHidden="1" w:unhideWhenUsed="1"/>
-    <w:lsdException w:name="HTML Bottom of Form" w:semiHidden="1" w:unhideWhenUsed="1"/>
-    <w:lsdException w:name="Normal (Web)" w:semiHidden="1" w:unhideWhenUsed="1"/>
-    <w:lsdException w:name="HTML Acronym" w:semiHidden="1" w:unhideWhenUsed="1"/>
-    <w:lsdException w:name="HTML Address" w:semiHidden="1" w:unhideWhenUsed="1"/>
-    <w:lsdException w:name="HTML Cite" w:semiHidden="1" w:unhideWhenUsed="1"/>
-    <w:lsdException w:name="HTML Code" w:semiHidden="1" w:unhideWhenUsed="1"/>
-    <w:lsdException w:name="HTML Definition" w:semiHidden="1" w:unhideWhenUsed="1"/>
-    <w:lsdException w:name="HTML Keyboard" w:semiHidden="1" w:unhideWhenUsed="1"/>
-    <w:lsdException w:name="HTML Preformatted" w:semiHidden="1" w:unhideWhenUsed="1"/>
-    <w:lsdException w:name="HTML Sample" w:semiHidden="1" w:unhideWhenUsed="1"/>
-    <w:lsdException w:name="HTML Typewriter" w:semiHidden="1" w:unhideWhenUsed="1"/>
-    <w:lsdException w:name="HTML Variable" w:semiHidden="1" w:unhideWhenUsed="1"/>
-    <w:lsdException w:name="Normal Table" w:semiHidden="1" w:unhideWhenUsed="1"/>
-    <w:lsdException w:name="annotation subject" w:semiHidden="1" w:unhideWhenUsed="1"/>
-    <w:lsdException w:name="No List" w:semiHidden="1" w:unhideWhenUsed="1"/>
-    <w:lsdException w:name="Outline List 1" w:semiHidden="1" w:unhideWhenUsed="1"/>
-    <w:lsdException w:name="Outline List 2" w:semiHidden="1" w:unhideWhenUsed="1"/>
-    <w:lsdException w:name="Outline List 3" w:semiHidden="1" w:unhideWhenUsed="1"/>
-    <w:lsdException w:name="Table Simple 1" w:semiHidden="1" w:unhideWhenUsed="1"/>
-    <w:lsdException w:name="Table Simple 2" w:semiHidden="1" w:unhideWhenUsed="1"/>
-    <w:lsdException w:name="Table Simple 3" w:semiHidden="1" w:unhideWhenUsed="1"/>
-    <w:lsdException w:name="Table Classic 1" w:semiHidden="1" w:unhideWhenUsed="1"/>
-    <w:lsdException w:name="Table Classic 2" w:semiHidden="1" w:unhideWhenUsed="1"/>
-    <w:lsdException w:name="Table Classic 3" w:semiHidden="1" w:unhideWhenUsed="1"/>
-    <w:lsdException w:name="Table Classic 4" w:semiHidden="1" w:unhideWhenUsed="1"/>
-    <w:lsdException w:name="Table Colorful 1" w:semiHidden="1" w:unhideWhenUsed="1"/>
-    <w:lsdException w:name="Table Colorful 2" w:semiHidden="1" w:unhideWhenUsed="1"/>
-    <w:lsdException w:name="Table Colorful 3" w:semiHidden="1" w:unhideWhenUsed="1"/>
-    <w:lsdException w:name="Table Columns 1" w:semiHidden="1" w:unhideWhenUsed="1"/>
-    <w:lsdException w:name="Table Columns 2" w:semiHidden="1" w:unhideWhenUsed="1"/>
-    <w:lsdException w:name="Table Columns 3" w:semiHidden="1" w:unhideWhenUsed="1"/>
-    <w:lsdException w:name="Table Columns 4" w:semiHidden="1" w:unhideWhenUsed="1"/>
-    <w:lsdException w:name="Table Columns 5" w:semiHidden="1" w:unhideWhenUsed="1"/>
-    <w:lsdException w:name="Table Grid 1" w:semiHidden="1" w:unhideWhenUsed="1"/>
-    <w:lsdException w:name="Table Grid 2" w:semiHidden="1" w:unhideWhenUsed="1"/>
-    <w:lsdException w:name="Table Grid 3" w:semiHidden="1" w:unhideWhenUsed="1"/>
-    <w:lsdException w:name="Table Grid 4" w:semiHidden="1" w:unhideWhenUsed="1"/>
-    <w:lsdException w:name="Table Grid 5" w:semiHidden="1" w:unhideWhenUsed="1"/>
-    <w:lsdException w:name="Table Grid 6" w:semiHidden="1" w:unhideWhenUsed="1"/>
-    <w:lsdException w:name="Table Grid 7" w:semiHidden="1" w:unhideWhenUsed="1"/>
-    <w:lsdException w:name="Table Grid 8" w:semiHidden="1" w:unhideWhenUsed="1"/>
-    <w:lsdException w:name="Table List 1" w:semiHidden="1" w:unhideWhenUsed="1"/>
-    <w:lsdException w:name="Table List 2" w:semiHidden="1" w:unhideWhenUsed="1"/>
-    <w:lsdException w:name="Table List 3" w:semiHidden="1" w:unhideWhenUsed="1"/>
-    <w:lsdException w:name="Table List 4" w:semiHidden="1" w:unhideWhenUsed="1"/>
-    <w:lsdException w:name="Table List 5" w:semiHidden="1" w:unhideWhenUsed="1"/>
-    <w:lsdException w:name="Table List 6" w:semiHidden="1" w:unhideWhenUsed="1"/>
-    <w:lsdException w:name="Table List 7" w:semiHidden="1" w:unhideWhenUsed="1"/>
-    <w:lsdException w:name="Table List 8" w:semiHidden="1" w:unhideWhenUsed="1"/>
-    <w:lsdException w:name="Table 3D effects 1" w:semiHidden="1" w:unhideWhenUsed="1"/>
-    <w:lsdException w:name="Table 3D effects 2" w:semiHidden="1" w:unhideWhenUsed="1"/>
-    <w:lsdException w:name="Table 3D effects 3" w:semiHidden="1" w:unhideWhenUsed="1"/>
-    <w:lsdException w:name="Table Contemporary" w:semiHidden="1" w:unhideWhenUsed="1"/>
-    <w:lsdException w:name="Table Elegant" w:semiHidden="1" w:unhideWhenUsed="1"/>
-    <w:lsdException w:name="Table Professional" w:semiHidden="1" w:unhideWhenUsed="1"/>
-    <w:lsdException w:name="Table Subtle 1" w:semiHidden="1" w:unhideWhenUsed="1"/>
-    <w:lsdException w:name="Table Subtle 2" w:semiHidden="1" w:unhideWhenUsed="1"/>
-    <w:lsdException w:name="Table Web 1" w:semiHidden="1" w:unhideWhenUsed="1"/>
-    <w:lsdException w:name="Table Web 2" w:semiHidden="1" w:unhideWhenUsed="1"/>
-    <w:lsdException w:name="Table Web 3" w:semiHidden="1" w:unhideWhenUsed="1"/>
-    <w:lsdException w:name="Balloon Text" w:semiHidden="1" w:unhideWhenUsed="1"/>
-    <w:lsdException w:name="Table Grid" w:uiPriority="39"/>
-    <w:lsdException w:name="Table Theme" w:semiHidden="1" w:unhideWhenUsed="1"/>
-    <w:lsdException w:name="Placeholder Text" w:semiHidden="1"/>
-    <w:lsdException w:name="No Spacing" w:uiPriority="1" w:qFormat="1"/>
-    <w:lsdException w:name="Light Shading" w:uiPriority="60"/>
-    <w:lsdException w:name="Light List" w:uiPriority="61"/>
-    <w:lsdException w:name="Light Grid" w:uiPriority="62"/>
-    <w:lsdException w:name="Medium Shading 1" w:uiPriority="63"/>
-    <w:lsdException w:name="Medium Shading 2" w:uiPriority="64"/>
-    <w:lsdException w:name="Medium List 1" w:uiPriority="65"/>
-    <w:lsdException w:name="Medium List 2" w:uiPriority="66"/>
-    <w:lsdException w:name="Medium Grid 1" w:uiPriority="67"/>
-    <w:lsdException w:name="Medium Grid 2" w:uiPriority="68"/>
-    <w:lsdException w:name="Medium Grid 3" w:uiPriority="69"/>
-    <w:lsdException w:name="Dark List" w:uiPriority="70"/>
-    <w:lsdException w:name="Colorful Shading" w:uiPriority="71"/>
-    <w:lsdException w:name="Colorful List" w:uiPriority="72"/>
-    <w:lsdException w:name="Colorful Grid" w:uiPriority="73"/>
-    <w:lsdException w:name="Light Shading Accent 1" w:uiPriority="60"/>
-    <w:lsdException w:name="Light List Accent 1" w:uiPriority="61"/>
-    <w:lsdException w:name="Light Grid Accent 1" w:uiPriority="62"/>
-    <w:lsdException w:name="Medium Shading 1 Accent 1" w:uiPriority="63"/>
-    <w:lsdException w:name="Medium Shading 2 Accent 1" w:uiPriority="64"/>
-    <w:lsdException w:name="Medium List 1 Accent 1" w:uiPriority="65"/>
-    <w:lsdException w:name="Revision" w:semiHidden="1"/>
-    <w:lsdException w:name="List Paragraph" w:uiPriority="34" w:qFormat="1"/>
-    <w:lsdException w:name="Quote" w:uiPriority="29" w:qFormat="1"/>
-    <w:lsdException w:name="Intense Quote" w:uiPriority="30" w:qFormat="1"/>
-    <w:lsdException w:name="Medium List 2 Accent 1" w:uiPriority="66"/>
-    <w:lsdException w:name="Medium Grid 1 Accent 1" w:uiPriority="67"/>
-    <w:lsdException w:name="Medium Grid 2 Accent 1" w:uiPriority="68"/>
-    <w:lsdException w:name="Medium Grid 3 Accent 1" w:uiPriority="69"/>
-    <w:lsdException w:name="Dark List Accent 1" w:uiPriority="70"/>
-    <w:lsdException w:name="Colorful Shading Accent 1" w:uiPriority="71"/>
-    <w:lsdException w:name="Colorful List Accent 1" w:uiPriority="72"/>
-    <w:lsdException w:name="Colorful Grid Accent 1" w:uiPriority="73"/>
-    <w:lsdException w:name="Light Shading Accent 2" w:uiPriority="60"/>
-    <w:lsdException w:name="Light List Accent 2" w:uiPriority="61"/>
-    <w:lsdException w:name="Light Grid Accent 2" w:uiPriority="62"/>
-    <w:lsdException w:name="Medium Shading 1 Accent 2" w:uiPriority="63"/>
-    <w:lsdException w:name="Medium Shading 2 Accent 2" w:uiPriority="64"/>
-    <w:lsdException w:name="Medium List 1 Accent 2" w:uiPriority="65"/>
-    <w:lsdException w:name="Medium List 2 Accent 2" w:uiPriority="66"/>
-    <w:lsdException w:name="Medium Grid 1 Accent 2" w:uiPriority="67"/>
-    <w:lsdException w:name="Medium Grid 2 Accent 2" w:uiPriority="68"/>
-    <w:lsdException w:name="Medium Grid 3 Accent 2" w:uiPriority="69"/>
-    <w:lsdException w:name="Dark List Accent 2" w:uiPriority="70"/>
-    <w:lsdException w:name="Colorful Shading Accent 2" w:uiPriority="71"/>
-    <w:lsdException w:name="Colorful List Accent 2" w:uiPriority="72"/>
-    <w:lsdException w:name="Colorful Grid Accent 2" w:uiPriority="73"/>
-    <w:lsdException w:name="Light Shading Accent 3" w:uiPriority="60"/>
-    <w:lsdException w:name="Light List Accent 3" w:uiPriority="61"/>
-    <w:lsdException w:name="Light Grid Accent 3" w:uiPriority="62"/>
-    <w:lsdException w:name="Medium Shading 1 Accent 3" w:uiPriority="63"/>
-    <w:lsdException w:name="Medium Shading 2 Accent 3" w:uiPriority="64"/>
-    <w:lsdException w:name="Medium List 1 Accent 3" w:uiPriority="65"/>
-    <w:lsdException w:name="Medium List 2 Accent 3" w:uiPriority="66"/>
-    <w:lsdException w:name="Medium Grid 1 Accent 3" w:uiPriority="67"/>
-    <w:lsdException w:name="Medium Grid 2 Accent 3" w:uiPriority="68"/>
-    <w:lsdException w:name="Medium Grid 3 Accent 3" w:uiPriority="69"/>
-    <w:lsdException w:name="Dark List Accent 3" w:uiPriority="70"/>
-    <w:lsdException w:name="Colorful Shading Accent 3" w:uiPriority="71"/>
-    <w:lsdException w:name="Colorful List Accent 3" w:uiPriority="72"/>
-    <w:lsdException w:name="Colorful Grid Accent 3" w:uiPriority="73"/>
-    <w:lsdException w:name="Light Shading Accent 4" w:uiPriority="60"/>
-    <w:lsdException w:name="Light List Accent 4" w:uiPriority="61"/>
-    <w:lsdException w:name="Light Grid Accent 4" w:uiPriority="62"/>
-    <w:lsdException w:name="Medium Shading 1 Accent 4" w:uiPriority="63"/>
-    <w:lsdException w:name="Medium Shading 2 Accent 4" w:uiPriority="64"/>
-    <w:lsdException w:name="Medium List 1 Accent 4" w:uiPriority="65"/>
-    <w:lsdException w:name="Medium List 2 Accent 4" w:uiPriority="66"/>
-    <w:lsdException w:name="Medium Grid 1 Accent 4" w:uiPriority="67"/>
-    <w:lsdException w:name="Medium Grid 2 Accent 4" w:uiPriority="68"/>
-    <w:lsdException w:name="Medium Grid 3 Accent 4" w:uiPriority="69"/>
-    <w:lsdException w:name="Dark List Accent 4" w:uiPriority="70"/>
-    <w:lsdException w:name="Colorful Shading Accent 4" w:uiPriority="71"/>
-    <w:lsdException w:name="Colorful List Accent 4" w:uiPriority="72"/>
-    <w:lsdException w:name="Colorful Grid Accent 4" w:uiPriority="73"/>
-    <w:lsdException w:name="Light Shading Accent 5" w:uiPriority="60"/>
-    <w:lsdException w:name="Light List Accent 5" w:uiPriority="61"/>
-    <w:lsdException w:name="Light Grid Accent 5" w:uiPriority="62"/>
-    <w:lsdException w:name="Medium Shading 1 Accent 5" w:uiPriority="63"/>
-    <w:lsdException w:name="Medium Shading 2 Accent 5" w:uiPriority="64"/>
-    <w:lsdException w:name="Medium List 1 Accent 5" w:uiPriority="65"/>
-    <w:lsdException w:name="Medium List 2 Accent 5" w:uiPriority="66"/>
-    <w:lsdException w:name="Medium Grid 1 Accent 5" w:uiPriority="67"/>
-    <w:lsdException w:name="Medium Grid 2 Accent 5" w:uiPriority="68"/>
-    <w:lsdException w:name="Medium Grid 3 Accent 5" w:uiPriority="69"/>
-    <w:lsdException w:name="Dark List Accent 5" w:uiPriority="70"/>
-    <w:lsdException w:name="Colorful Shading Accent 5" w:uiPriority="71"/>
-    <w:lsdException w:name="Colorful List Accent 5" w:uiPriority="72"/>
-    <w:lsdException w:name="Colorful Grid Accent 5" w:uiPriority="73"/>
-    <w:lsdException w:name="Light Shading Accent 6" w:uiPriority="60"/>
-    <w:lsdException w:name="Light List Accent 6" w:uiPriority="61"/>
-    <w:lsdException w:name="Light Grid Accent 6" w:uiPriority="62"/>
-    <w:lsdException w:name="Medium Shading 1 Accent 6" w:uiPriority="63"/>
-    <w:lsdException w:name="Medium Shading 2 Accent 6" w:uiPriority="64"/>
-    <w:lsdException w:name="Medium List 1 Accent 6" w:uiPriority="65"/>
-    <w:lsdException w:name="Medium List 2 Accent 6" w:uiPriority="66"/>
-    <w:lsdException w:name="Medium Grid 1 Accent 6" w:uiPriority="67"/>
-    <w:lsdException w:name="Medium Grid 2 Accent 6" w:uiPriority="68"/>
-    <w:lsdException w:name="Medium Grid 3 Accent 6" w:uiPriority="69"/>
-    <w:lsdException w:name="Dark List Accent 6" w:uiPriority="70"/>
-    <w:lsdException w:name="Colorful Shading Accent 6" w:uiPriority="71"/>
-    <w:lsdException w:name="Colorful List Accent 6" w:uiPriority="72"/>
-    <w:lsdException w:name="Colorful Grid Accent 6" w:uiPriority="73"/>
-    <w:lsdException w:name="Subtle Emphasis" w:uiPriority="19" w:qFormat="1"/>
-    <w:lsdException w:name="Intense Emphasis" w:uiPriority="21" w:qFormat="1"/>
-    <w:lsdException w:name="Subtle Reference" w:uiPriority="31" w:qFormat="1"/>
-    <w:lsdException w:name="Intense Reference" w:uiPriority="32" w:qFormat="1"/>
-    <w:lsdException w:name="Book Title" w:uiPriority="33" w:qFormat="1"/>
-    <w:lsdException w:name="Bibliography" w:semiHidden="1" w:uiPriority="37" w:unhideWhenUsed="1"/>
-    <w:lsdException w:name="TOC Heading" w:semiHidden="1" w:uiPriority="39" w:unhideWhenUsed="1" w:qFormat="1"/>
-    <w:lsdException w:name="Plain Table 1" w:uiPriority="41"/>
-    <w:lsdException w:name="Plain Table 2" w:uiPriority="42"/>
-    <w:lsdException w:name="Plain Table 3" w:uiPriority="43"/>
-    <w:lsdException w:name="Plain Table 4" w:uiPriority="44"/>
-    <w:lsdException w:name="Plain Table 5" w:uiPriority="45"/>
-    <w:lsdException w:name="Grid Table Light" w:uiPriority="40"/>
-    <w:lsdException w:name="Grid Table 1 Light" w:uiPriority="46"/>
-    <w:lsdException w:name="Grid Table 2" w:uiPriority="47"/>
-    <w:lsdException w:name="Grid Table 3" w:uiPriority="48"/>
-    <w:lsdException w:name="Grid Table 4" w:uiPriority="49"/>
-    <w:lsdException w:name="Grid Table 5 Dark" w:uiPriority="50"/>
-    <w:lsdException w:name="Grid Table 6 Colorful" w:uiPriority="51"/>
-    <w:lsdException w:name="Grid Table 7 Colorful" w:uiPriority="52"/>
-    <w:lsdException w:name="Grid Table 1 Light Accent 1" w:uiPriority="46"/>
-    <w:lsdException w:name="Grid Table 2 Accent 1" w:uiPriority="47"/>
-    <w:lsdException w:name="Grid Table 3 Accent 1" w:uiPriority="48"/>
-    <w:lsdException w:name="Grid Table 4 Accent 1" w:uiPriority="49"/>
-    <w:lsdException w:name="Grid Table 5 Dark Accent 1" w:uiPriority="50"/>
-    <w:lsdException w:name="Grid Table 6 Colorful Accent 1" w:uiPriority="51"/>
-    <w:lsdException w:name="Grid Table 7 Colorful Accent 1" w:uiPriority="52"/>
-    <w:lsdException w:name="Grid Table 1 Light Accent 2" w:uiPriority="46"/>
-    <w:lsdException w:name="Grid Table 2 Accent 2" w:uiPriority="47"/>
-    <w:lsdException w:name="Grid Table 3 Accent 2" w:uiPriority="48"/>
-    <w:lsdException w:name="Grid Table 4 Accent 2" w:uiPriority="49"/>
-    <w:lsdException w:name="Grid Table 5 Dark Accent 2" w:uiPriority="50"/>
-    <w:lsdException w:name="Grid Table 6 Colorful Accent 2" w:uiPriority="51"/>
-    <w:lsdException w:name="Grid Table 7 Colorful Accent 2" w:uiPriority="52"/>
-    <w:lsdException w:name="Grid Table 1 Light Accent 3" w:uiPriority="46"/>
-    <w:lsdException w:name="Grid Table 2 Accent 3" w:uiPriority="47"/>
-    <w:lsdException w:name="Grid Table 3 Accent 3" w:uiPriority="48"/>
-    <w:lsdException w:name="Grid Table 4 Accent 3" w:uiPriority="49"/>
-    <w:lsdException w:name="Grid Table 5 Dark Accent 3" w:uiPriority="50"/>
-    <w:lsdException w:name="Grid Table 6 Colorful Accent 3" w:uiPriority="51"/>
-    <w:lsdException w:name="Grid Table 7 Colorful Accent 3" w:uiPriority="52"/>
-    <w:lsdException w:name="Grid Table 1 Light Accent 4" w:uiPriority="46"/>
-    <w:lsdException w:name="Grid Table 2 Accent 4" w:uiPriority="47"/>
-    <w:lsdException w:name="Grid Table 3 Accent 4" w:uiPriority="48"/>
-    <w:lsdException w:name="Grid Table 4 Accent 4" w:uiPriority="49"/>
-    <w:lsdException w:name="Grid Table 5 Dark Accent 4" w:uiPriority="50"/>
-    <w:lsdException w:name="Grid Table 6 Colorful Accent 4" w:uiPriority="51"/>
-    <w:lsdException w:name="Grid Table 7 Colorful Accent 4" w:uiPriority="52"/>
-    <w:lsdException w:name="Grid Table 1 Light Accent 5" w:uiPriority="46"/>
-    <w:lsdException w:name="Grid Table 2 Accent 5" w:uiPriority="47"/>
-    <w:lsdException w:name="Grid Table 3 Accent 5" w:uiPriority="48"/>
-    <w:lsdException w:name="Grid Table 4 Accent 5" w:uiPriority="49"/>
-    <w:lsdException w:name="Grid Table 5 Dark Accent 5" w:uiPriority="50"/>
-    <w:lsdException w:name="Grid Table 6 Colorful Accent 5" w:uiPriority="51"/>
-    <w:lsdException w:name="Grid Table 7 Colorful Accent 5" w:uiPriority="52"/>
-    <w:lsdException w:name="Grid Table 1 Light Accent 6" w:uiPriority="46"/>
-    <w:lsdException w:name="Grid Table 2 Accent 6" w:uiPriority="47"/>
-    <w:lsdException w:name="Grid Table 3 Accent 6" w:uiPriority="48"/>
-    <w:lsdException w:name="Grid Table 4 Accent 6" w:uiPriority="49"/>
-    <w:lsdException w:name="Grid Table 5 Dark Accent 6" w:uiPriority="50"/>
-    <w:lsdException w:name="Grid Table 6 Colorful Accent 6" w:uiPriority="51"/>
-    <w:lsdException w:name="Grid Table 7 Colorful Accent 6" w:uiPriority="52"/>
-    <w:lsdException w:name="List Table 1 Light" w:uiPriority="46"/>
-    <w:lsdException w:name="List Table 2" w:uiPriority="47"/>
-    <w:lsdException w:name="List Table 3" w:uiPriority="48"/>
-    <w:lsdException w:name="List Table 4" w:uiPriority="49"/>
-    <w:lsdException w:name="List Table 5 Dark" w:uiPriority="50"/>
-    <w:lsdException w:name="List Table 6 Colorful" w:uiPriority="51"/>
-    <w:lsdException w:name="List Table 7 Colorful" w:uiPriority="52"/>
-    <w:lsdException w:name="List Table 1 Light Accent 1" w:uiPriority="46"/>
-    <w:lsdException w:name="List Table 2 Accent 1" w:uiPriority="47"/>
-    <w:lsdException w:name="List Table 3 Accent 1" w:uiPriority="48"/>
-    <w:lsdException w:name="List Table 4 Accent 1" w:uiPriority="49"/>
-    <w:lsdException w:name="List Table 5 Dark Accent 1" w:uiPriority="50"/>
-    <w:lsdException w:name="List Table 6 Colorful Accent 1" w:uiPriority="51"/>
-    <w:lsdException w:name="List Table 7 Colorful Accent 1" w:uiPriority="52"/>
-    <w:lsdException w:name="List Table 1 Light Accent 2" w:uiPriority="46"/>
-    <w:lsdException w:name="List Table 2 Accent 2" w:uiPriority="47"/>
-    <w:lsdException w:name="List Table 3 Accent 2" w:uiPriority="48"/>
-    <w:lsdException w:name="List Table 4 Accent 2" w:uiPriority="49"/>
-    <w:lsdException w:name="List Table 5 Dark Accent 2" w:uiPriority="50"/>
-    <w:lsdException w:name="List Table 6 Colorful Accent 2" w:uiPriority="51"/>
-    <w:lsdException w:name="List Table 7 Colorful Accent 2" w:uiPriority="52"/>
-    <w:lsdException w:name="List Table 1 Light Accent 3" w:uiPriority="46"/>
-    <w:lsdException w:name="List Table 2 Accent 3" w:uiPriority="47"/>
-    <w:lsdException w:name="List Table 3 Accent 3" w:uiPriority="48"/>
-    <w:lsdException w:name="List Table 4 Accent 3" w:uiPriority="49"/>
-    <w:lsdException w:name="List Table 5 Dark Accent 3" w:uiPriority="50"/>
-    <w:lsdException w:name="List Table 6 Colorful Accent 3" w:uiPriority="51"/>
-    <w:lsdException w:name="List Table 7 Colorful Accent 3" w:uiPriority="52"/>
-    <w:lsdException w:name="List Table 1 Light Accent 4" w:uiPriority="46"/>
-    <w:lsdException w:name="List Table 2 Accent 4" w:uiPriority="47"/>
-    <w:lsdException w:name="List Table 3 Accent 4" w:uiPriority="48"/>
-    <w:lsdException w:name="List Table 4 Accent 4" w:uiPriority="49"/>
-    <w:lsdException w:name="List Table 5 Dark Accent 4" w:uiPriority="50"/>
-    <w:lsdException w:name="List Table 6 Colorful Accent 4" w:uiPriority="51"/>
-    <w:lsdException w:name="List Table 7 Colorful Accent 4" w:uiPriority="52"/>
-    <w:lsdException w:name="List Table 1 Light Accent 5" w:uiPriority="46"/>
-    <w:lsdException w:name="List Table 2 Accent 5" w:uiPriority="47"/>
-    <w:lsdException w:name="List Table 3 Accent 5" w:uiPriority="48"/>
-    <w:lsdException w:name="List Table 4 Accent 5" w:uiPriority="49"/>
-    <w:lsdException w:name="List Table 5 Dark Accent 5" w:uiPriority="50"/>
-    <w:lsdException w:name="List Table 6 Colorful Accent 5" w:uiPriority="51"/>
-    <w:lsdException w:name="List Table 7 Colorful Accent 5" w:uiPriority="52"/>
-    <w:lsdException w:name="List Table 1 Light Accent 6" w:uiPriority="46"/>
-    <w:lsdException w:name="List Table 2 Accent 6" w:uiPriority="47"/>
-    <w:lsdException w:name="List Table 3 Accent 6" w:uiPriority="48"/>
-    <w:lsdException w:name="List Table 4 Accent 6" w:uiPriority="49"/>
-    <w:lsdException w:name="List Table 5 Dark Accent 6" w:uiPriority="50"/>
-    <w:lsdException w:name="List Table 6 Colorful Accent 6" w:uiPriority="51"/>
-    <w:lsdException w:name="List Table 7 Colorful Accent 6" w:uiPriority="52"/>
-  </w:latentStyles>
-  <w:style w:type="paragraph" w:default="1" w:styleId="Normal">
-    <w:name w:val="Normal"/>
-    <w:qFormat/>
-  </w:style>
-  <w:style w:type="character" w:default="1" w:styleId="DefaultParagraphFont">
-    <w:name w:val="Default Paragraph Font"/>
-    <w:uiPriority w:val="1"/>
-    <w:semiHidden/>
-    <w:unhideWhenUsed/>
-  </w:style>
-  <w:style w:type="table" w:default="1" w:styleId="TableNormal">
-    <w:name w:val="Normal Table"/>
-    <w:uiPriority w:val="99"/>
-    <w:semiHidden/>
-    <w:unhideWhenUsed/>
-    <w:tblPr>
-      <w:tblInd w:w="0" w:type="dxa"/>
-      <w:tblCellMar>
-        <w:top w:w="0" w:type="dxa"/>
-        <w:left w:w="108" w:type="dxa"/>
-        <w:bottom w:w="0" w:type="dxa"/>
-        <w:right w:w="108" w:type="dxa"/>
-      </w:tblCellMar>
-    </w:tblPr>
-  </w:style>
-  <w:style w:type="numbering" w:default="1" w:styleId="NoList">
-    <w:name w:val="No List"/>
-    <w:uiPriority w:val="99"/>
-    <w:semiHidden/>
-    <w:unhideWhenUsed/>
-  </w:style>
-  <w:style w:type="paragraph" w:customStyle="1" w:styleId="2F08F27E596B46F0AA7F2340521AA1A6">
-    <w:name w:val="2F08F27E596B46F0AA7F2340521AA1A6"/>
-    <w:rsid w:val="0002643B"/>
-  </w:style>
-  <w:style w:type="paragraph" w:customStyle="1" w:styleId="22A24DB5B9064713A8EBF318367A86C0">
-    <w:name w:val="22A24DB5B9064713A8EBF318367A86C0"/>
-    <w:rsid w:val="0002643B"/>
-  </w:style>
-  <w:style w:type="paragraph" w:customStyle="1" w:styleId="A4F7ABDE848047D0AA74DDC944D5C781">
-    <w:name w:val="A4F7ABDE848047D0AA74DDC944D5C781"/>
-    <w:rsid w:val="0002643B"/>
-  </w:style>
-</w:styles>
-</file>
-
-<file path=word/glossary/webSettings.xml><?xml version="1.0" encoding="utf-8"?>
-<w:webSettings xmlns:mc="http://schemas.openxmlformats.org/markup-compatibility/2006" xmlns:r="http://schemas.openxmlformats.org/officeDocument/2006/relationships" xmlns:w="http://schemas.openxmlformats.org/wordprocessingml/2006/main" xmlns:w14="http://schemas.microsoft.com/office/word/2010/wordml" xmlns:w15="http://schemas.microsoft.com/office/word/2012/wordml" mc:Ignorable="w14 w15">
-  <w:optimizeForBrowser/>
-  <w:allowPNG/>
-</w:webSettings>
-</file>
-
 <file path=word/theme/theme1.xml><?xml version="1.0" encoding="utf-8"?>
 <a:theme xmlns:a="http://schemas.openxmlformats.org/drawingml/2006/main" name="Tema di Office">
   <a:themeElements>
@@ -8965,7 +8491,7 @@
 </file>
 
 <file path=customXml/itemProps1.xml><?xml version="1.0" encoding="utf-8"?>
-<ds:datastoreItem xmlns:ds="http://schemas.openxmlformats.org/officeDocument/2006/customXml" ds:itemID="{138D4562-152F-46A7-B015-C680D661C78F}">
+<ds:datastoreItem xmlns:ds="http://schemas.openxmlformats.org/officeDocument/2006/customXml" ds:itemID="{EA65CE9C-4344-471A-B90C-4696EDC0B272}">
   <ds:schemaRefs>
     <ds:schemaRef ds:uri="http://schemas.openxmlformats.org/officeDocument/2006/bibliography"/>
   </ds:schemaRefs>

</xml_diff>